<commit_message>
Se quita firma del contrato
</commit_message>
<xml_diff>
--- a/WriterService/Templates/Contratos/plantilla.docx
+++ b/WriterService/Templates/Contratos/plantilla.docx
@@ -179,8 +179,18 @@
                 <w:szCs w:val="20"/>
                 <w:lang w:val="es-MX" w:eastAsia="es-MX"/>
               </w:rPr>
-              <w:t>Cuenta Cashi</w:t>
+              <w:t xml:space="preserve">Cuenta </w:t>
             </w:r>
+            <w:proofErr w:type="spellStart"/>
+            <w:r>
+              <w:rPr>
+                <w:sz w:val="20"/>
+                <w:szCs w:val="20"/>
+                <w:lang w:val="es-MX" w:eastAsia="es-MX"/>
+              </w:rPr>
+              <w:t>Cashi</w:t>
+            </w:r>
+            <w:proofErr w:type="spellEnd"/>
           </w:p>
           <w:p>
             <w:pPr>
@@ -515,7 +525,27 @@
                 <w:szCs w:val="20"/>
                 <w:u w:val="single"/>
               </w:rPr>
-              <w:t>$$clabe$$</w:t>
+              <w:t>$$</w:t>
+            </w:r>
+            <w:proofErr w:type="spellStart"/>
+            <w:r>
+              <w:rPr>
+                <w:color w:val="000000"/>
+                <w:sz w:val="20"/>
+                <w:szCs w:val="20"/>
+                <w:u w:val="single"/>
+              </w:rPr>
+              <w:t>clabe</w:t>
+            </w:r>
+            <w:proofErr w:type="spellEnd"/>
+            <w:r>
+              <w:rPr>
+                <w:color w:val="000000"/>
+                <w:sz w:val="20"/>
+                <w:szCs w:val="20"/>
+                <w:u w:val="single"/>
+              </w:rPr>
+              <w:t>$$</w:t>
             </w:r>
           </w:p>
           <w:p>
@@ -1008,7 +1038,27 @@
                 <w:szCs w:val="20"/>
                 <w:lang w:val="es-MX" w:eastAsia="es-MX"/>
               </w:rPr>
-              <w:t>Cajas de las tiendas Walmart, Walmart Express, Bodega Aurrerá, Mi Bodega, Bodega Aurrerá Express, Sam’s Club.</w:t>
+              <w:t xml:space="preserve">Cajas de las tiendas Walmart, Walmart Express, Bodega Aurrerá, Mi Bodega, Bodega Aurrerá Express, </w:t>
+            </w:r>
+            <w:proofErr w:type="spellStart"/>
+            <w:r>
+              <w:rPr>
+                <w:color w:val="000000"/>
+                <w:sz w:val="20"/>
+                <w:szCs w:val="20"/>
+                <w:lang w:val="es-MX" w:eastAsia="es-MX"/>
+              </w:rPr>
+              <w:t>Sam’s</w:t>
+            </w:r>
+            <w:proofErr w:type="spellEnd"/>
+            <w:r>
+              <w:rPr>
+                <w:color w:val="000000"/>
+                <w:sz w:val="20"/>
+                <w:szCs w:val="20"/>
+                <w:lang w:val="es-MX" w:eastAsia="es-MX"/>
+              </w:rPr>
+              <w:t xml:space="preserve"> Club.</w:t>
             </w:r>
           </w:p>
         </w:tc>
@@ -1800,8 +1850,18 @@
                 <w:szCs w:val="20"/>
                 <w:lang w:val="es-MX" w:eastAsia="es-MX"/>
               </w:rPr>
-              <w:t>Aplicación Cashi</w:t>
+              <w:t xml:space="preserve">Aplicación </w:t>
             </w:r>
+            <w:proofErr w:type="spellStart"/>
+            <w:r>
+              <w:rPr>
+                <w:sz w:val="20"/>
+                <w:szCs w:val="20"/>
+                <w:lang w:val="es-MX" w:eastAsia="es-MX"/>
+              </w:rPr>
+              <w:t>Cashi</w:t>
+            </w:r>
+            <w:proofErr w:type="spellEnd"/>
           </w:p>
           <w:p>
             <w:pPr>
@@ -1849,7 +1909,29 @@
                 <w:szCs w:val="20"/>
                 <w:lang w:val="es-MX" w:eastAsia="es-MX"/>
               </w:rPr>
-              <w:t>Registro de Contratos de Adhesión Núm: 15828-458-042148/01-01181-0525</w:t>
+              <w:t xml:space="preserve">Registro de Contratos de Adhesión </w:t>
+            </w:r>
+            <w:proofErr w:type="spellStart"/>
+            <w:r>
+              <w:rPr>
+                <w:b/>
+                <w:bCs/>
+                <w:sz w:val="20"/>
+                <w:szCs w:val="20"/>
+                <w:lang w:val="es-MX" w:eastAsia="es-MX"/>
+              </w:rPr>
+              <w:t>Núm</w:t>
+            </w:r>
+            <w:proofErr w:type="spellEnd"/>
+            <w:r>
+              <w:rPr>
+                <w:b/>
+                <w:bCs/>
+                <w:sz w:val="20"/>
+                <w:szCs w:val="20"/>
+                <w:lang w:val="es-MX" w:eastAsia="es-MX"/>
+              </w:rPr>
+              <w:t>: 15828-458-042148/01-01181-0525</w:t>
             </w:r>
             <w:r>
               <w:rPr>
@@ -2479,7 +2561,25 @@
           <w:sz w:val="20"/>
           <w:szCs w:val="20"/>
         </w:rPr>
-        <w:t xml:space="preserve">el ubicado en Nextengo </w:t>
+        <w:t xml:space="preserve">el ubicado en </w:t>
+      </w:r>
+      <w:proofErr w:type="spellStart"/>
+      <w:r>
+        <w:rPr>
+          <w:color w:val="000000" w:themeColor="text1"/>
+          <w:sz w:val="20"/>
+          <w:szCs w:val="20"/>
+        </w:rPr>
+        <w:t>Nextengo</w:t>
+      </w:r>
+      <w:proofErr w:type="spellEnd"/>
+      <w:r>
+        <w:rPr>
+          <w:color w:val="000000" w:themeColor="text1"/>
+          <w:sz w:val="20"/>
+          <w:szCs w:val="20"/>
+        </w:rPr>
+        <w:t xml:space="preserve"> </w:t>
       </w:r>
       <w:r>
         <w:rPr>
@@ -2913,6 +3013,7 @@
           <w:lang w:val="en-US"/>
         </w:rPr>
       </w:pPr>
+      <w:proofErr w:type="spellStart"/>
       <w:r>
         <w:rPr>
           <w:color w:val="000000"/>
@@ -2920,7 +3021,17 @@
           <w:szCs w:val="20"/>
           <w:lang w:val="en-US"/>
         </w:rPr>
-        <w:t>Tiktok:</w:t>
+        <w:t>Tiktok</w:t>
+      </w:r>
+      <w:proofErr w:type="spellEnd"/>
+      <w:r>
+        <w:rPr>
+          <w:color w:val="000000"/>
+          <w:sz w:val="20"/>
+          <w:szCs w:val="20"/>
+          <w:lang w:val="en-US"/>
+        </w:rPr>
+        <w:t>:</w:t>
       </w:r>
       <w:r>
         <w:rPr>
@@ -3727,7 +3838,15 @@
         <w:jc w:val="center"/>
       </w:pPr>
       <w:r>
-        <w:t>C L Á U S U L A S</w:t>
+        <w:t xml:space="preserve">C L </w:t>
+      </w:r>
+      <w:proofErr w:type="spellStart"/>
+      <w:r>
+        <w:t>Á</w:t>
+      </w:r>
+      <w:proofErr w:type="spellEnd"/>
+      <w:r>
+        <w:t xml:space="preserve"> U S U L A S</w:t>
       </w:r>
     </w:p>
     <w:p>
@@ -4802,7 +4921,27 @@
           <w:sz w:val="20"/>
           <w:szCs w:val="20"/>
         </w:rPr>
-        <w:t xml:space="preserve">(ii) </w:t>
+        <w:t>(</w:t>
+      </w:r>
+      <w:proofErr w:type="spellStart"/>
+      <w:r>
+        <w:rPr>
+          <w:b/>
+          <w:color w:val="000000"/>
+          <w:sz w:val="20"/>
+          <w:szCs w:val="20"/>
+        </w:rPr>
+        <w:t>ii</w:t>
+      </w:r>
+      <w:proofErr w:type="spellEnd"/>
+      <w:r>
+        <w:rPr>
+          <w:b/>
+          <w:color w:val="000000"/>
+          <w:sz w:val="20"/>
+          <w:szCs w:val="20"/>
+        </w:rPr>
+        <w:t xml:space="preserve">) </w:t>
       </w:r>
       <w:r>
         <w:rPr>
@@ -4870,7 +5009,27 @@
           <w:sz w:val="20"/>
           <w:szCs w:val="20"/>
         </w:rPr>
-        <w:t xml:space="preserve">(ii) </w:t>
+        <w:t>(</w:t>
+      </w:r>
+      <w:proofErr w:type="spellStart"/>
+      <w:r>
+        <w:rPr>
+          <w:b/>
+          <w:color w:val="000000"/>
+          <w:sz w:val="20"/>
+          <w:szCs w:val="20"/>
+        </w:rPr>
+        <w:t>ii</w:t>
+      </w:r>
+      <w:proofErr w:type="spellEnd"/>
+      <w:r>
+        <w:rPr>
+          <w:b/>
+          <w:color w:val="000000"/>
+          <w:sz w:val="20"/>
+          <w:szCs w:val="20"/>
+        </w:rPr>
+        <w:t xml:space="preserve">) </w:t>
       </w:r>
       <w:r>
         <w:rPr>
@@ -5199,7 +5358,61 @@
           <w:sz w:val="20"/>
           <w:szCs w:val="20"/>
         </w:rPr>
-        <w:t>y que: (i) queden referidos a un valor monetario equivalente a una cantidad determinada de dinero, en moneda nacional; (ii) correspondan a una obligación de pago a cargo de su emisor, por la misma cantidad de dinero; (iii) sean emitidos contra la recepción de dicha cantidad de dinero, con el propósito de abonar, transferir o retirar dichos Fondos de Pago Electrónico, total o parcialmente, mediante la instrucción que, para esos efectos, del respectivo tenedor de los Fondos de Pago Electrónico, y (iv) sean aceptados por un tercero como recepción de la cantidad de dinero.</w:t>
+        <w:t>y que: (i) queden referidos a un valor monetario equivalente a una cantidad determinada de dinero, en moneda nacional; (</w:t>
+      </w:r>
+      <w:proofErr w:type="spellStart"/>
+      <w:r>
+        <w:rPr>
+          <w:color w:val="000000"/>
+          <w:sz w:val="20"/>
+          <w:szCs w:val="20"/>
+        </w:rPr>
+        <w:t>ii</w:t>
+      </w:r>
+      <w:proofErr w:type="spellEnd"/>
+      <w:r>
+        <w:rPr>
+          <w:color w:val="000000"/>
+          <w:sz w:val="20"/>
+          <w:szCs w:val="20"/>
+        </w:rPr>
+        <w:t>) correspondan a una obligación de pago a cargo de su emisor, por la misma cantidad de dinero; (</w:t>
+      </w:r>
+      <w:proofErr w:type="spellStart"/>
+      <w:r>
+        <w:rPr>
+          <w:color w:val="000000"/>
+          <w:sz w:val="20"/>
+          <w:szCs w:val="20"/>
+        </w:rPr>
+        <w:t>iii</w:t>
+      </w:r>
+      <w:proofErr w:type="spellEnd"/>
+      <w:r>
+        <w:rPr>
+          <w:color w:val="000000"/>
+          <w:sz w:val="20"/>
+          <w:szCs w:val="20"/>
+        </w:rPr>
+        <w:t>) sean emitidos contra la recepción de dicha cantidad de dinero, con el propósito de abonar, transferir o retirar dichos Fondos de Pago Electrónico, total o parcialmente, mediante la instrucción que, para esos efectos, del respectivo tenedor de los Fondos de Pago Electrónico, y (</w:t>
+      </w:r>
+      <w:proofErr w:type="spellStart"/>
+      <w:r>
+        <w:rPr>
+          <w:color w:val="000000"/>
+          <w:sz w:val="20"/>
+          <w:szCs w:val="20"/>
+        </w:rPr>
+        <w:t>iv</w:t>
+      </w:r>
+      <w:proofErr w:type="spellEnd"/>
+      <w:r>
+        <w:rPr>
+          <w:color w:val="000000"/>
+          <w:sz w:val="20"/>
+          <w:szCs w:val="20"/>
+        </w:rPr>
+        <w:t>) sean aceptados por un tercero como recepción de la cantidad de dinero.</w:t>
       </w:r>
     </w:p>
     <w:p>
@@ -5323,8 +5536,20 @@
           <w:sz w:val="20"/>
           <w:szCs w:val="20"/>
         </w:rPr>
-        <w:t>Monedero Cashi</w:t>
-      </w:r>
+        <w:t xml:space="preserve">Monedero </w:t>
+      </w:r>
+      <w:proofErr w:type="spellStart"/>
+      <w:r>
+        <w:rPr>
+          <w:b/>
+          <w:bCs/>
+          <w:color w:val="000000" w:themeColor="text1"/>
+          <w:sz w:val="20"/>
+          <w:szCs w:val="20"/>
+        </w:rPr>
+        <w:t>Cashi</w:t>
+      </w:r>
+      <w:proofErr w:type="spellEnd"/>
       <w:r>
         <w:rPr>
           <w:color w:val="000000" w:themeColor="text1"/>
@@ -5363,7 +5588,16 @@
           <w:sz w:val="20"/>
           <w:szCs w:val="20"/>
         </w:rPr>
-        <w:t xml:space="preserve"> Super</w:t>
+        <w:t xml:space="preserve"> </w:t>
+      </w:r>
+      <w:proofErr w:type="spellStart"/>
+      <w:r>
+        <w:rPr>
+          <w:color w:val="000000" w:themeColor="text1"/>
+          <w:sz w:val="20"/>
+          <w:szCs w:val="20"/>
+        </w:rPr>
+        <w:t>Super</w:t>
       </w:r>
       <w:r>
         <w:rPr>
@@ -5379,7 +5613,16 @@
           <w:sz w:val="20"/>
           <w:szCs w:val="20"/>
         </w:rPr>
-        <w:t>enter”, “Wal</w:t>
+        <w:t>enter</w:t>
+      </w:r>
+      <w:proofErr w:type="spellEnd"/>
+      <w:r>
+        <w:rPr>
+          <w:color w:val="000000" w:themeColor="text1"/>
+          <w:sz w:val="20"/>
+          <w:szCs w:val="20"/>
+        </w:rPr>
+        <w:t>”, “Wal</w:t>
       </w:r>
       <w:r>
         <w:rPr>
@@ -5395,7 +5638,43 @@
           <w:sz w:val="20"/>
           <w:szCs w:val="20"/>
         </w:rPr>
-        <w:t>art Express”, “Sam’s Club”, “Bodega Aurrera”, “Bodega Aurrera Express” y “Mi Bodega”, ubicados en la República Mexicana.</w:t>
+        <w:t>art Express”, “</w:t>
+      </w:r>
+      <w:proofErr w:type="spellStart"/>
+      <w:r>
+        <w:rPr>
+          <w:color w:val="000000" w:themeColor="text1"/>
+          <w:sz w:val="20"/>
+          <w:szCs w:val="20"/>
+        </w:rPr>
+        <w:t>Sam’s</w:t>
+      </w:r>
+      <w:proofErr w:type="spellEnd"/>
+      <w:r>
+        <w:rPr>
+          <w:color w:val="000000" w:themeColor="text1"/>
+          <w:sz w:val="20"/>
+          <w:szCs w:val="20"/>
+        </w:rPr>
+        <w:t xml:space="preserve"> Club”, “Bodega Aurrera”, “Bodega Aurrera Express” y “Mi Bodega”, ubicados en la </w:t>
+      </w:r>
+      <w:proofErr w:type="spellStart"/>
+      <w:r>
+        <w:rPr>
+          <w:color w:val="000000" w:themeColor="text1"/>
+          <w:sz w:val="20"/>
+          <w:szCs w:val="20"/>
+        </w:rPr>
+        <w:t>República</w:t>
+      </w:r>
+      <w:proofErr w:type="spellEnd"/>
+      <w:r>
+        <w:rPr>
+          <w:color w:val="000000" w:themeColor="text1"/>
+          <w:sz w:val="20"/>
+          <w:szCs w:val="20"/>
+        </w:rPr>
+        <w:t xml:space="preserve"> Mexicana.</w:t>
       </w:r>
     </w:p>
     <w:p>
@@ -5545,7 +5824,25 @@
           <w:sz w:val="20"/>
           <w:szCs w:val="20"/>
         </w:rPr>
-        <w:t xml:space="preserve">: Se refiere al sitio de internet publicado por Cashi bajo el dominio: </w:t>
+        <w:t xml:space="preserve">: Se refiere al sitio de internet publicado por </w:t>
+      </w:r>
+      <w:proofErr w:type="spellStart"/>
+      <w:r>
+        <w:rPr>
+          <w:color w:val="000000"/>
+          <w:sz w:val="20"/>
+          <w:szCs w:val="20"/>
+        </w:rPr>
+        <w:t>Cashi</w:t>
+      </w:r>
+      <w:proofErr w:type="spellEnd"/>
+      <w:r>
+        <w:rPr>
+          <w:color w:val="000000"/>
+          <w:sz w:val="20"/>
+          <w:szCs w:val="20"/>
+        </w:rPr>
+        <w:t xml:space="preserve"> bajo el dominio: </w:t>
       </w:r>
       <w:hyperlink r:id="rId22">
         <w:r>
@@ -5975,6 +6272,7 @@
         </w:rPr>
         <w:t>(</w:t>
       </w:r>
+      <w:proofErr w:type="spellStart"/>
       <w:r>
         <w:rPr>
           <w:b/>
@@ -5985,6 +6283,7 @@
         </w:rPr>
         <w:t>bb</w:t>
       </w:r>
+      <w:proofErr w:type="spellEnd"/>
       <w:r>
         <w:rPr>
           <w:b/>
@@ -6073,6 +6372,7 @@
         </w:rPr>
         <w:t>(</w:t>
       </w:r>
+      <w:proofErr w:type="spellStart"/>
       <w:r>
         <w:rPr>
           <w:b/>
@@ -6083,6 +6383,7 @@
         </w:rPr>
         <w:t>cc</w:t>
       </w:r>
+      <w:proofErr w:type="spellEnd"/>
       <w:r>
         <w:rPr>
           <w:b/>
@@ -6193,7 +6494,29 @@
           <w:sz w:val="20"/>
           <w:szCs w:val="20"/>
         </w:rPr>
-        <w:t>(ii)</w:t>
+        <w:t>(</w:t>
+      </w:r>
+      <w:proofErr w:type="spellStart"/>
+      <w:r>
+        <w:rPr>
+          <w:b/>
+          <w:bCs/>
+          <w:color w:val="000000"/>
+          <w:sz w:val="20"/>
+          <w:szCs w:val="20"/>
+        </w:rPr>
+        <w:t>ii</w:t>
+      </w:r>
+      <w:proofErr w:type="spellEnd"/>
+      <w:r>
+        <w:rPr>
+          <w:b/>
+          <w:bCs/>
+          <w:color w:val="000000"/>
+          <w:sz w:val="20"/>
+          <w:szCs w:val="20"/>
+        </w:rPr>
+        <w:t>)</w:t>
       </w:r>
       <w:r>
         <w:rPr>
@@ -6255,6 +6578,7 @@
         </w:rPr>
         <w:t>(</w:t>
       </w:r>
+      <w:proofErr w:type="spellStart"/>
       <w:r>
         <w:rPr>
           <w:b/>
@@ -6265,6 +6589,7 @@
         </w:rPr>
         <w:t>dd</w:t>
       </w:r>
+      <w:proofErr w:type="spellEnd"/>
       <w:r>
         <w:rPr>
           <w:b/>
@@ -6386,6 +6711,7 @@
         </w:rPr>
         <w:t>(</w:t>
       </w:r>
+      <w:proofErr w:type="spellStart"/>
       <w:r>
         <w:rPr>
           <w:b/>
@@ -6396,6 +6722,7 @@
         </w:rPr>
         <w:t>ee</w:t>
       </w:r>
+      <w:proofErr w:type="spellEnd"/>
       <w:r>
         <w:rPr>
           <w:b/>
@@ -6481,6 +6808,7 @@
         </w:rPr>
         <w:t>(</w:t>
       </w:r>
+      <w:proofErr w:type="spellStart"/>
       <w:r>
         <w:rPr>
           <w:b/>
@@ -6491,6 +6819,7 @@
         </w:rPr>
         <w:t>ff</w:t>
       </w:r>
+      <w:proofErr w:type="spellEnd"/>
       <w:r>
         <w:rPr>
           <w:b/>
@@ -6596,6 +6925,7 @@
         </w:rPr>
         <w:t>(</w:t>
       </w:r>
+      <w:proofErr w:type="spellStart"/>
       <w:r>
         <w:rPr>
           <w:b/>
@@ -6606,6 +6936,7 @@
         </w:rPr>
         <w:t>gg</w:t>
       </w:r>
+      <w:proofErr w:type="spellEnd"/>
       <w:r>
         <w:rPr>
           <w:b/>
@@ -6750,7 +7081,27 @@
           <w:sz w:val="20"/>
           <w:szCs w:val="20"/>
         </w:rPr>
-        <w:t xml:space="preserve">(ii) </w:t>
+        <w:t>(</w:t>
+      </w:r>
+      <w:proofErr w:type="spellStart"/>
+      <w:r>
+        <w:rPr>
+          <w:b/>
+          <w:color w:val="000000"/>
+          <w:sz w:val="20"/>
+          <w:szCs w:val="20"/>
+        </w:rPr>
+        <w:t>ii</w:t>
+      </w:r>
+      <w:proofErr w:type="spellEnd"/>
+      <w:r>
+        <w:rPr>
+          <w:b/>
+          <w:color w:val="000000"/>
+          <w:sz w:val="20"/>
+          <w:szCs w:val="20"/>
+        </w:rPr>
+        <w:t xml:space="preserve">) </w:t>
       </w:r>
       <w:r>
         <w:rPr>
@@ -6956,7 +7307,25 @@
           <w:sz w:val="20"/>
           <w:szCs w:val="20"/>
         </w:rPr>
-        <w:t xml:space="preserve">Aquellas personas físicas que cuenten con un Monedero Cashi podrán abrir una Cuenta de Fondos de Pago Electrónico en </w:t>
+        <w:t xml:space="preserve">Aquellas personas físicas que cuenten con un Monedero </w:t>
+      </w:r>
+      <w:proofErr w:type="spellStart"/>
+      <w:r>
+        <w:rPr>
+          <w:color w:val="000000" w:themeColor="text1"/>
+          <w:sz w:val="20"/>
+          <w:szCs w:val="20"/>
+        </w:rPr>
+        <w:t>Cashi</w:t>
+      </w:r>
+      <w:proofErr w:type="spellEnd"/>
+      <w:r>
+        <w:rPr>
+          <w:color w:val="000000" w:themeColor="text1"/>
+          <w:sz w:val="20"/>
+          <w:szCs w:val="20"/>
+        </w:rPr>
+        <w:t xml:space="preserve"> podrán abrir una Cuenta de Fondos de Pago Electrónico en </w:t>
       </w:r>
       <w:r>
         <w:rPr>
@@ -7151,7 +7520,67 @@
           <w:sz w:val="20"/>
           <w:szCs w:val="20"/>
         </w:rPr>
-        <w:t xml:space="preserve">Time-based One Time Password </w:t>
+        <w:t>Time-</w:t>
+      </w:r>
+      <w:proofErr w:type="spellStart"/>
+      <w:r>
+        <w:rPr>
+          <w:i/>
+          <w:color w:val="000000" w:themeColor="text1"/>
+          <w:sz w:val="20"/>
+          <w:szCs w:val="20"/>
+        </w:rPr>
+        <w:t>based</w:t>
+      </w:r>
+      <w:proofErr w:type="spellEnd"/>
+      <w:r>
+        <w:rPr>
+          <w:i/>
+          <w:color w:val="000000" w:themeColor="text1"/>
+          <w:sz w:val="20"/>
+          <w:szCs w:val="20"/>
+        </w:rPr>
+        <w:t xml:space="preserve"> </w:t>
+      </w:r>
+      <w:proofErr w:type="spellStart"/>
+      <w:r>
+        <w:rPr>
+          <w:i/>
+          <w:color w:val="000000" w:themeColor="text1"/>
+          <w:sz w:val="20"/>
+          <w:szCs w:val="20"/>
+        </w:rPr>
+        <w:t>One</w:t>
+      </w:r>
+      <w:proofErr w:type="spellEnd"/>
+      <w:r>
+        <w:rPr>
+          <w:i/>
+          <w:color w:val="000000" w:themeColor="text1"/>
+          <w:sz w:val="20"/>
+          <w:szCs w:val="20"/>
+        </w:rPr>
+        <w:t xml:space="preserve"> Time </w:t>
+      </w:r>
+      <w:proofErr w:type="spellStart"/>
+      <w:r>
+        <w:rPr>
+          <w:i/>
+          <w:color w:val="000000" w:themeColor="text1"/>
+          <w:sz w:val="20"/>
+          <w:szCs w:val="20"/>
+        </w:rPr>
+        <w:t>Password</w:t>
+      </w:r>
+      <w:proofErr w:type="spellEnd"/>
+      <w:r>
+        <w:rPr>
+          <w:i/>
+          <w:color w:val="000000" w:themeColor="text1"/>
+          <w:sz w:val="20"/>
+          <w:szCs w:val="20"/>
+        </w:rPr>
+        <w:t xml:space="preserve"> </w:t>
       </w:r>
       <w:r>
         <w:rPr>
@@ -9214,7 +9643,43 @@
           <w:sz w:val="20"/>
           <w:szCs w:val="20"/>
         </w:rPr>
-        <w:t>se la entregará en su domicilio. El Cliente también podrá adquirir la Tarjeta en los establecimientos comerciales de Nueva Wal Mart de México,</w:t>
+        <w:t xml:space="preserve">se la entregará en su domicilio. El Cliente también podrá adquirir la Tarjeta en los establecimientos comerciales de Nueva </w:t>
+      </w:r>
+      <w:proofErr w:type="spellStart"/>
+      <w:r>
+        <w:rPr>
+          <w:color w:val="000000"/>
+          <w:sz w:val="20"/>
+          <w:szCs w:val="20"/>
+        </w:rPr>
+        <w:t>Wal</w:t>
+      </w:r>
+      <w:proofErr w:type="spellEnd"/>
+      <w:r>
+        <w:rPr>
+          <w:color w:val="000000"/>
+          <w:sz w:val="20"/>
+          <w:szCs w:val="20"/>
+        </w:rPr>
+        <w:t xml:space="preserve"> </w:t>
+      </w:r>
+      <w:proofErr w:type="spellStart"/>
+      <w:r>
+        <w:rPr>
+          <w:color w:val="000000"/>
+          <w:sz w:val="20"/>
+          <w:szCs w:val="20"/>
+        </w:rPr>
+        <w:t>Mart</w:t>
+      </w:r>
+      <w:proofErr w:type="spellEnd"/>
+      <w:r>
+        <w:rPr>
+          <w:color w:val="000000"/>
+          <w:sz w:val="20"/>
+          <w:szCs w:val="20"/>
+        </w:rPr>
+        <w:t xml:space="preserve"> de México,</w:t>
       </w:r>
     </w:p>
     <w:p>
@@ -9275,16 +9740,34 @@
           <w:sz w:val="20"/>
           <w:szCs w:val="20"/>
         </w:rPr>
-        <w:t xml:space="preserve"> Supercenter,</w:t>
-      </w:r>
-      <w:r>
-        <w:rPr>
-          <w:color w:val="000000" w:themeColor="text1"/>
-          <w:sz w:val="20"/>
-          <w:szCs w:val="20"/>
-        </w:rPr>
         <w:t xml:space="preserve"> </w:t>
       </w:r>
+      <w:proofErr w:type="spellStart"/>
+      <w:r>
+        <w:rPr>
+          <w:color w:val="000000" w:themeColor="text1"/>
+          <w:sz w:val="20"/>
+          <w:szCs w:val="20"/>
+        </w:rPr>
+        <w:t>Supercenter</w:t>
+      </w:r>
+      <w:proofErr w:type="spellEnd"/>
+      <w:r>
+        <w:rPr>
+          <w:color w:val="000000" w:themeColor="text1"/>
+          <w:sz w:val="20"/>
+          <w:szCs w:val="20"/>
+        </w:rPr>
+        <w:t>,</w:t>
+      </w:r>
+      <w:r>
+        <w:rPr>
+          <w:color w:val="000000" w:themeColor="text1"/>
+          <w:sz w:val="20"/>
+          <w:szCs w:val="20"/>
+        </w:rPr>
+        <w:t xml:space="preserve"> </w:t>
+      </w:r>
       <w:r>
         <w:rPr>
           <w:color w:val="000000" w:themeColor="text1"/>
@@ -9323,7 +9806,25 @@
           <w:sz w:val="20"/>
           <w:szCs w:val="20"/>
         </w:rPr>
-        <w:t xml:space="preserve"> Sam’s Club, o bien, de otros terceros que en el futuro establezcan una alianza con </w:t>
+        <w:t xml:space="preserve"> </w:t>
+      </w:r>
+      <w:proofErr w:type="spellStart"/>
+      <w:r>
+        <w:rPr>
+          <w:color w:val="000000" w:themeColor="text1"/>
+          <w:sz w:val="20"/>
+          <w:szCs w:val="20"/>
+        </w:rPr>
+        <w:t>Sam’s</w:t>
+      </w:r>
+      <w:proofErr w:type="spellEnd"/>
+      <w:r>
+        <w:rPr>
+          <w:color w:val="000000" w:themeColor="text1"/>
+          <w:sz w:val="20"/>
+          <w:szCs w:val="20"/>
+        </w:rPr>
+        <w:t xml:space="preserve"> Club, o bien, de otros terceros que en el futuro establezcan una alianza con </w:t>
       </w:r>
       <w:r>
         <w:rPr>
@@ -9438,7 +9939,25 @@
           <w:sz w:val="20"/>
           <w:szCs w:val="20"/>
         </w:rPr>
-        <w:t xml:space="preserve">de la Tarjeta y el cambio de NIP mediante la aplicación móvil en el momento que lo desee, quedando así la Tarjeta asociada a su Cuenta de Fondos de Pago Electrónico. En caso de que se haya adquirido la Tarjeta previo a la apertura de la Cuenta, la Tarjeta no podrá ser usada hasta que el Cliente realice (i) su proceso de alta en la Plataforma; (ii) entregue la información y documentación que </w:t>
+        <w:t>de la Tarjeta y el cambio de NIP mediante la aplicación móvil en el momento que lo desee, quedando así la Tarjeta asociada a su Cuenta de Fondos de Pago Electrónico. En caso de que se haya adquirido la Tarjeta previo a la apertura de la Cuenta, la Tarjeta no podrá ser usada hasta que el Cliente realice (i) su proceso de alta en la Plataforma; (</w:t>
+      </w:r>
+      <w:proofErr w:type="spellStart"/>
+      <w:r>
+        <w:rPr>
+          <w:color w:val="000000"/>
+          <w:sz w:val="20"/>
+          <w:szCs w:val="20"/>
+        </w:rPr>
+        <w:t>ii</w:t>
+      </w:r>
+      <w:proofErr w:type="spellEnd"/>
+      <w:r>
+        <w:rPr>
+          <w:color w:val="000000"/>
+          <w:sz w:val="20"/>
+          <w:szCs w:val="20"/>
+        </w:rPr>
+        <w:t xml:space="preserve">) entregue la información y documentación que </w:t>
       </w:r>
       <w:r>
         <w:rPr>
@@ -9455,7 +9974,43 @@
           <w:sz w:val="20"/>
           <w:szCs w:val="20"/>
         </w:rPr>
-        <w:t>le solicite para la apertura de la Cuenta; (iii) firme el presente Contrato y (iv) active la Tarjeta, conforme a lo previsto en este Contrato.</w:t>
+        <w:t>le solicite para la apertura de la Cuenta; (</w:t>
+      </w:r>
+      <w:proofErr w:type="spellStart"/>
+      <w:r>
+        <w:rPr>
+          <w:color w:val="000000"/>
+          <w:sz w:val="20"/>
+          <w:szCs w:val="20"/>
+        </w:rPr>
+        <w:t>iii</w:t>
+      </w:r>
+      <w:proofErr w:type="spellEnd"/>
+      <w:r>
+        <w:rPr>
+          <w:color w:val="000000"/>
+          <w:sz w:val="20"/>
+          <w:szCs w:val="20"/>
+        </w:rPr>
+        <w:t>) firme el presente Contrato y (</w:t>
+      </w:r>
+      <w:proofErr w:type="spellStart"/>
+      <w:r>
+        <w:rPr>
+          <w:color w:val="000000"/>
+          <w:sz w:val="20"/>
+          <w:szCs w:val="20"/>
+        </w:rPr>
+        <w:t>iv</w:t>
+      </w:r>
+      <w:proofErr w:type="spellEnd"/>
+      <w:r>
+        <w:rPr>
+          <w:color w:val="000000"/>
+          <w:sz w:val="20"/>
+          <w:szCs w:val="20"/>
+        </w:rPr>
+        <w:t>) active la Tarjeta, conforme a lo previsto en este Contrato.</w:t>
       </w:r>
     </w:p>
     <w:p>
@@ -10687,7 +11242,27 @@
           <w:sz w:val="20"/>
           <w:szCs w:val="20"/>
         </w:rPr>
-        <w:t xml:space="preserve">(ii) </w:t>
+        <w:t>(</w:t>
+      </w:r>
+      <w:proofErr w:type="spellStart"/>
+      <w:r>
+        <w:rPr>
+          <w:b/>
+          <w:color w:val="000000"/>
+          <w:sz w:val="20"/>
+          <w:szCs w:val="20"/>
+        </w:rPr>
+        <w:t>ii</w:t>
+      </w:r>
+      <w:proofErr w:type="spellEnd"/>
+      <w:r>
+        <w:rPr>
+          <w:b/>
+          <w:color w:val="000000"/>
+          <w:sz w:val="20"/>
+          <w:szCs w:val="20"/>
+        </w:rPr>
+        <w:t xml:space="preserve">) </w:t>
       </w:r>
       <w:r>
         <w:rPr>
@@ -10704,7 +11279,27 @@
           <w:sz w:val="20"/>
           <w:szCs w:val="20"/>
         </w:rPr>
-        <w:t xml:space="preserve">(iii) </w:t>
+        <w:t>(</w:t>
+      </w:r>
+      <w:proofErr w:type="spellStart"/>
+      <w:r>
+        <w:rPr>
+          <w:b/>
+          <w:color w:val="000000"/>
+          <w:sz w:val="20"/>
+          <w:szCs w:val="20"/>
+        </w:rPr>
+        <w:t>iii</w:t>
+      </w:r>
+      <w:proofErr w:type="spellEnd"/>
+      <w:r>
+        <w:rPr>
+          <w:b/>
+          <w:color w:val="000000"/>
+          <w:sz w:val="20"/>
+          <w:szCs w:val="20"/>
+        </w:rPr>
+        <w:t xml:space="preserve">) </w:t>
       </w:r>
       <w:r>
         <w:rPr>
@@ -10721,7 +11316,27 @@
           <w:sz w:val="20"/>
           <w:szCs w:val="20"/>
         </w:rPr>
-        <w:t xml:space="preserve">(iv) </w:t>
+        <w:t>(</w:t>
+      </w:r>
+      <w:proofErr w:type="spellStart"/>
+      <w:r>
+        <w:rPr>
+          <w:b/>
+          <w:color w:val="000000"/>
+          <w:sz w:val="20"/>
+          <w:szCs w:val="20"/>
+        </w:rPr>
+        <w:t>iv</w:t>
+      </w:r>
+      <w:proofErr w:type="spellEnd"/>
+      <w:r>
+        <w:rPr>
+          <w:b/>
+          <w:color w:val="000000"/>
+          <w:sz w:val="20"/>
+          <w:szCs w:val="20"/>
+        </w:rPr>
+        <w:t xml:space="preserve">) </w:t>
       </w:r>
       <w:r>
         <w:rPr>
@@ -11453,7 +12068,61 @@
           <w:sz w:val="20"/>
           <w:szCs w:val="20"/>
         </w:rPr>
-        <w:t xml:space="preserve">, Nueva Wal Mart de México, S. de R.L. de C.V. operador de las tiendas del Grupo Walmart de México y Centroamérica (tiendas Wal-Mart, Wal-Mart Express, Bodega Aurrerá, Mi Bodega, Bodega Aurrerá Express, Sam’s Club) u otro tercero que en el futuro establezca una alianza con </w:t>
+        <w:t xml:space="preserve">, Nueva </w:t>
+      </w:r>
+      <w:proofErr w:type="spellStart"/>
+      <w:r>
+        <w:rPr>
+          <w:color w:val="000000" w:themeColor="text1"/>
+          <w:sz w:val="20"/>
+          <w:szCs w:val="20"/>
+        </w:rPr>
+        <w:t>Wal</w:t>
+      </w:r>
+      <w:proofErr w:type="spellEnd"/>
+      <w:r>
+        <w:rPr>
+          <w:color w:val="000000" w:themeColor="text1"/>
+          <w:sz w:val="20"/>
+          <w:szCs w:val="20"/>
+        </w:rPr>
+        <w:t xml:space="preserve"> </w:t>
+      </w:r>
+      <w:proofErr w:type="spellStart"/>
+      <w:r>
+        <w:rPr>
+          <w:color w:val="000000" w:themeColor="text1"/>
+          <w:sz w:val="20"/>
+          <w:szCs w:val="20"/>
+        </w:rPr>
+        <w:t>Mart</w:t>
+      </w:r>
+      <w:proofErr w:type="spellEnd"/>
+      <w:r>
+        <w:rPr>
+          <w:color w:val="000000" w:themeColor="text1"/>
+          <w:sz w:val="20"/>
+          <w:szCs w:val="20"/>
+        </w:rPr>
+        <w:t xml:space="preserve"> de México, S. de R.L. de C.V. operador de las tiendas del Grupo Walmart de México y Centroamérica (tiendas Wal-Mart, Wal-Mart Express, Bodega Aurrerá, Mi Bodega, Bodega Aurrerá Express, </w:t>
+      </w:r>
+      <w:proofErr w:type="spellStart"/>
+      <w:r>
+        <w:rPr>
+          <w:color w:val="000000" w:themeColor="text1"/>
+          <w:sz w:val="20"/>
+          <w:szCs w:val="20"/>
+        </w:rPr>
+        <w:t>Sam’s</w:t>
+      </w:r>
+      <w:proofErr w:type="spellEnd"/>
+      <w:r>
+        <w:rPr>
+          <w:color w:val="000000" w:themeColor="text1"/>
+          <w:sz w:val="20"/>
+          <w:szCs w:val="20"/>
+        </w:rPr>
+        <w:t xml:space="preserve"> Club) u otro tercero que en el futuro establezca una alianza con </w:t>
       </w:r>
       <w:r>
         <w:rPr>
@@ -12538,13 +13207,23 @@
         </w:rPr>
         <w:t xml:space="preserve"> </w:t>
       </w:r>
-      <w:r>
-        <w:rPr>
-          <w:color w:val="000000" w:themeColor="text1"/>
-          <w:sz w:val="20"/>
-          <w:szCs w:val="20"/>
-        </w:rPr>
-        <w:t xml:space="preserve">ó más tardar dentro de las 24 (veinticuatro) horas posteriores a su </w:t>
+      <w:proofErr w:type="spellStart"/>
+      <w:r>
+        <w:rPr>
+          <w:color w:val="000000" w:themeColor="text1"/>
+          <w:sz w:val="20"/>
+          <w:szCs w:val="20"/>
+        </w:rPr>
+        <w:t>ó</w:t>
+      </w:r>
+      <w:proofErr w:type="spellEnd"/>
+      <w:r>
+        <w:rPr>
+          <w:color w:val="000000" w:themeColor="text1"/>
+          <w:sz w:val="20"/>
+          <w:szCs w:val="20"/>
+        </w:rPr>
+        <w:t xml:space="preserve"> más tardar dentro de las 24 (veinticuatro) horas posteriores a su </w:t>
       </w:r>
       <w:r>
         <w:rPr>
@@ -15099,7 +15778,25 @@
           <w:sz w:val="20"/>
           <w:szCs w:val="20"/>
         </w:rPr>
-        <w:t>el importe no exceda el equivalente a trescientas UMAs, en tres años, o</w:t>
+        <w:t xml:space="preserve">el importe no exceda el equivalente a trescientas </w:t>
+      </w:r>
+      <w:proofErr w:type="spellStart"/>
+      <w:r>
+        <w:rPr>
+          <w:color w:val="000000"/>
+          <w:sz w:val="20"/>
+          <w:szCs w:val="20"/>
+        </w:rPr>
+        <w:t>UMAs</w:t>
+      </w:r>
+      <w:proofErr w:type="spellEnd"/>
+      <w:r>
+        <w:rPr>
+          <w:color w:val="000000"/>
+          <w:sz w:val="20"/>
+          <w:szCs w:val="20"/>
+        </w:rPr>
+        <w:t>, en tres años, o</w:t>
       </w:r>
     </w:p>
     <w:p>
@@ -15126,7 +15823,27 @@
           <w:sz w:val="20"/>
           <w:szCs w:val="20"/>
         </w:rPr>
-        <w:t xml:space="preserve">(ii) </w:t>
+        <w:t>(</w:t>
+      </w:r>
+      <w:proofErr w:type="spellStart"/>
+      <w:r>
+        <w:rPr>
+          <w:b/>
+          <w:color w:val="000000"/>
+          <w:sz w:val="20"/>
+          <w:szCs w:val="20"/>
+        </w:rPr>
+        <w:t>ii</w:t>
+      </w:r>
+      <w:proofErr w:type="spellEnd"/>
+      <w:r>
+        <w:rPr>
+          <w:b/>
+          <w:color w:val="000000"/>
+          <w:sz w:val="20"/>
+          <w:szCs w:val="20"/>
+        </w:rPr>
+        <w:t xml:space="preserve">) </w:t>
       </w:r>
       <w:r>
         <w:rPr>
@@ -15350,7 +16067,27 @@
           <w:sz w:val="20"/>
           <w:szCs w:val="20"/>
         </w:rPr>
-        <w:t xml:space="preserve">(ii) </w:t>
+        <w:t>(</w:t>
+      </w:r>
+      <w:proofErr w:type="spellStart"/>
+      <w:r>
+        <w:rPr>
+          <w:b/>
+          <w:color w:val="000000"/>
+          <w:sz w:val="20"/>
+          <w:szCs w:val="20"/>
+        </w:rPr>
+        <w:t>ii</w:t>
+      </w:r>
+      <w:proofErr w:type="spellEnd"/>
+      <w:r>
+        <w:rPr>
+          <w:b/>
+          <w:color w:val="000000"/>
+          <w:sz w:val="20"/>
+          <w:szCs w:val="20"/>
+        </w:rPr>
+        <w:t xml:space="preserve">) </w:t>
       </w:r>
       <w:r>
         <w:rPr>
@@ -15367,7 +16104,27 @@
           <w:sz w:val="20"/>
           <w:szCs w:val="20"/>
         </w:rPr>
-        <w:t xml:space="preserve">(iii) </w:t>
+        <w:t>(</w:t>
+      </w:r>
+      <w:proofErr w:type="spellStart"/>
+      <w:r>
+        <w:rPr>
+          <w:b/>
+          <w:color w:val="000000"/>
+          <w:sz w:val="20"/>
+          <w:szCs w:val="20"/>
+        </w:rPr>
+        <w:t>iii</w:t>
+      </w:r>
+      <w:proofErr w:type="spellEnd"/>
+      <w:r>
+        <w:rPr>
+          <w:b/>
+          <w:color w:val="000000"/>
+          <w:sz w:val="20"/>
+          <w:szCs w:val="20"/>
+        </w:rPr>
+        <w:t xml:space="preserve">) </w:t>
       </w:r>
       <w:r>
         <w:rPr>
@@ -16301,7 +17058,27 @@
           <w:sz w:val="20"/>
           <w:szCs w:val="20"/>
         </w:rPr>
-        <w:t xml:space="preserve">(ii) </w:t>
+        <w:t>(</w:t>
+      </w:r>
+      <w:proofErr w:type="spellStart"/>
+      <w:r>
+        <w:rPr>
+          <w:b/>
+          <w:color w:val="000000"/>
+          <w:sz w:val="20"/>
+          <w:szCs w:val="20"/>
+        </w:rPr>
+        <w:t>ii</w:t>
+      </w:r>
+      <w:proofErr w:type="spellEnd"/>
+      <w:r>
+        <w:rPr>
+          <w:b/>
+          <w:color w:val="000000"/>
+          <w:sz w:val="20"/>
+          <w:szCs w:val="20"/>
+        </w:rPr>
+        <w:t xml:space="preserve">) </w:t>
       </w:r>
       <w:r>
         <w:rPr>
@@ -16336,7 +17113,27 @@
           <w:szCs w:val="20"/>
         </w:rPr>
         <w:lastRenderedPageBreak/>
-        <w:t xml:space="preserve">(iii) </w:t>
+        <w:t>(</w:t>
+      </w:r>
+      <w:proofErr w:type="spellStart"/>
+      <w:r>
+        <w:rPr>
+          <w:b/>
+          <w:color w:val="000000"/>
+          <w:sz w:val="20"/>
+          <w:szCs w:val="20"/>
+        </w:rPr>
+        <w:t>iii</w:t>
+      </w:r>
+      <w:proofErr w:type="spellEnd"/>
+      <w:r>
+        <w:rPr>
+          <w:b/>
+          <w:color w:val="000000"/>
+          <w:sz w:val="20"/>
+          <w:szCs w:val="20"/>
+        </w:rPr>
+        <w:t xml:space="preserve">) </w:t>
       </w:r>
       <w:r>
         <w:rPr>
@@ -17419,7 +18216,27 @@
           <w:sz w:val="20"/>
           <w:szCs w:val="20"/>
         </w:rPr>
-        <w:t xml:space="preserve">(ii) </w:t>
+        <w:t>(</w:t>
+      </w:r>
+      <w:proofErr w:type="spellStart"/>
+      <w:r>
+        <w:rPr>
+          <w:b/>
+          <w:color w:val="000000"/>
+          <w:sz w:val="20"/>
+          <w:szCs w:val="20"/>
+        </w:rPr>
+        <w:t>ii</w:t>
+      </w:r>
+      <w:proofErr w:type="spellEnd"/>
+      <w:r>
+        <w:rPr>
+          <w:b/>
+          <w:color w:val="000000"/>
+          <w:sz w:val="20"/>
+          <w:szCs w:val="20"/>
+        </w:rPr>
+        <w:t xml:space="preserve">) </w:t>
       </w:r>
       <w:r>
         <w:rPr>
@@ -17436,7 +18253,27 @@
           <w:sz w:val="20"/>
           <w:szCs w:val="20"/>
         </w:rPr>
-        <w:t xml:space="preserve">(iii) </w:t>
+        <w:t>(</w:t>
+      </w:r>
+      <w:proofErr w:type="spellStart"/>
+      <w:r>
+        <w:rPr>
+          <w:b/>
+          <w:color w:val="000000"/>
+          <w:sz w:val="20"/>
+          <w:szCs w:val="20"/>
+        </w:rPr>
+        <w:t>iii</w:t>
+      </w:r>
+      <w:proofErr w:type="spellEnd"/>
+      <w:r>
+        <w:rPr>
+          <w:b/>
+          <w:color w:val="000000"/>
+          <w:sz w:val="20"/>
+          <w:szCs w:val="20"/>
+        </w:rPr>
+        <w:t xml:space="preserve">) </w:t>
       </w:r>
       <w:r>
         <w:rPr>
@@ -17453,7 +18290,27 @@
           <w:sz w:val="20"/>
           <w:szCs w:val="20"/>
         </w:rPr>
-        <w:t xml:space="preserve">(iv) </w:t>
+        <w:t>(</w:t>
+      </w:r>
+      <w:proofErr w:type="spellStart"/>
+      <w:r>
+        <w:rPr>
+          <w:b/>
+          <w:color w:val="000000"/>
+          <w:sz w:val="20"/>
+          <w:szCs w:val="20"/>
+        </w:rPr>
+        <w:t>iv</w:t>
+      </w:r>
+      <w:proofErr w:type="spellEnd"/>
+      <w:r>
+        <w:rPr>
+          <w:b/>
+          <w:color w:val="000000"/>
+          <w:sz w:val="20"/>
+          <w:szCs w:val="20"/>
+        </w:rPr>
+        <w:t xml:space="preserve">) </w:t>
       </w:r>
       <w:r>
         <w:rPr>
@@ -18593,7 +19450,23 @@
                 <w:sz w:val="20"/>
                 <w:szCs w:val="20"/>
               </w:rPr>
-              <w:t>$$clabe$$</w:t>
+              <w:t>$$</w:t>
+            </w:r>
+            <w:proofErr w:type="spellStart"/>
+            <w:r>
+              <w:rPr>
+                <w:sz w:val="20"/>
+                <w:szCs w:val="20"/>
+              </w:rPr>
+              <w:t>clabe</w:t>
+            </w:r>
+            <w:proofErr w:type="spellEnd"/>
+            <w:r>
+              <w:rPr>
+                <w:sz w:val="20"/>
+                <w:szCs w:val="20"/>
+              </w:rPr>
+              <w:t>$$</w:t>
             </w:r>
           </w:p>
         </w:tc>
@@ -18806,6 +19679,24 @@
               <w:t xml:space="preserve"> </w:t>
             </w:r>
           </w:p>
+          <w:p>
+            <w:pPr>
+              <w:pBdr>
+                <w:top w:val="nil"/>
+                <w:left w:val="nil"/>
+                <w:bottom w:val="nil"/>
+                <w:right w:val="nil"/>
+                <w:between w:val="nil"/>
+              </w:pBdr>
+              <w:spacing w:before="112" w:line="214" w:lineRule="auto"/>
+              <w:ind w:left="333"/>
+              <w:rPr>
+                <w:color w:val="000000"/>
+                <w:sz w:val="20"/>
+                <w:szCs w:val="20"/>
+              </w:rPr>
+            </w:pPr>
+          </w:p>
         </w:tc>
       </w:tr>
       <w:tr>
@@ -18922,21 +19813,6 @@
       </w:pPr>
       <w:r>
         <w:rPr>
-          <w:b/>
-          <w:sz w:val="20"/>
-          <w:szCs w:val="20"/>
-        </w:rPr>
-        <w:t xml:space="preserve">Firma del Cliente:  </w:t>
-      </w:r>
-      <w:r>
-        <w:rPr>
-          <w:sz w:val="20"/>
-          <w:szCs w:val="20"/>
-        </w:rPr>
-        <w:t>$$firma$$</w:t>
-      </w:r>
-      <w:r>
-        <w:rPr>
           <w:color w:val="000000"/>
           <w:sz w:val="20"/>
           <w:szCs w:val="20"/>
@@ -19152,12 +20028,14 @@
               <w:rPr>
                 <w:b/>
                 <w:sz w:val="20"/>
+                <w:lang w:val="es-EC"/>
               </w:rPr>
             </w:pPr>
             <w:r>
               <w:rPr>
                 <w:b/>
                 <w:sz w:val="20"/>
+                <w:lang w:val="es-EC"/>
               </w:rPr>
               <w:t>Nombre:</w:t>
             </w:r>
@@ -19166,6 +20044,7 @@
                 <w:b/>
                 <w:spacing w:val="-14"/>
                 <w:sz w:val="20"/>
+                <w:lang w:val="es-EC"/>
               </w:rPr>
               <w:t xml:space="preserve"> </w:t>
             </w:r>
@@ -19173,6 +20052,7 @@
               <w:rPr>
                 <w:b/>
                 <w:sz w:val="20"/>
+                <w:lang w:val="es-EC"/>
               </w:rPr>
               <w:t>Apellido paterno, apellido</w:t>
             </w:r>
@@ -19185,12 +20065,14 @@
               <w:rPr>
                 <w:b/>
                 <w:sz w:val="20"/>
+                <w:lang w:val="es-EC"/>
               </w:rPr>
             </w:pPr>
             <w:r>
               <w:rPr>
                 <w:b/>
                 <w:sz w:val="20"/>
+                <w:lang w:val="es-EC"/>
               </w:rPr>
               <w:t>materno</w:t>
             </w:r>
@@ -19199,6 +20081,7 @@
                 <w:b/>
                 <w:spacing w:val="-2"/>
                 <w:sz w:val="20"/>
+                <w:lang w:val="es-EC"/>
               </w:rPr>
               <w:t xml:space="preserve"> </w:t>
             </w:r>
@@ -19206,6 +20089,7 @@
               <w:rPr>
                 <w:b/>
                 <w:sz w:val="20"/>
+                <w:lang w:val="es-EC"/>
               </w:rPr>
               <w:t>y</w:t>
             </w:r>
@@ -19214,6 +20098,7 @@
                 <w:b/>
                 <w:spacing w:val="-2"/>
                 <w:sz w:val="20"/>
+                <w:lang w:val="es-EC"/>
               </w:rPr>
               <w:t xml:space="preserve"> nombre(s)</w:t>
             </w:r>
@@ -19232,6 +20117,7 @@
                 <w:sz w:val="20"/>
               </w:rPr>
             </w:pPr>
+            <w:proofErr w:type="spellStart"/>
             <w:r>
               <w:rPr>
                 <w:b/>
@@ -19239,6 +20125,7 @@
               </w:rPr>
               <w:t>Fecha</w:t>
             </w:r>
+            <w:proofErr w:type="spellEnd"/>
             <w:r>
               <w:rPr>
                 <w:b/>
@@ -19260,8 +20147,18 @@
                 <w:spacing w:val="-2"/>
                 <w:sz w:val="20"/>
               </w:rPr>
-              <w:t xml:space="preserve"> nacimiento</w:t>
+              <w:t xml:space="preserve"> </w:t>
             </w:r>
+            <w:proofErr w:type="spellStart"/>
+            <w:r>
+              <w:rPr>
+                <w:b/>
+                <w:spacing w:val="-2"/>
+                <w:sz w:val="20"/>
+              </w:rPr>
+              <w:t>nacimiento</w:t>
+            </w:r>
+            <w:proofErr w:type="spellEnd"/>
           </w:p>
         </w:tc>
         <w:tc>
@@ -19277,6 +20174,7 @@
                 <w:sz w:val="20"/>
               </w:rPr>
             </w:pPr>
+            <w:proofErr w:type="spellStart"/>
             <w:r>
               <w:rPr>
                 <w:b/>
@@ -19285,6 +20183,7 @@
               </w:rPr>
               <w:t>Porcentaje</w:t>
             </w:r>
+            <w:proofErr w:type="spellEnd"/>
           </w:p>
         </w:tc>
       </w:tr>
@@ -22430,6 +23329,12 @@
 </file>
 
 <file path=customXml/item1.xml><?xml version="1.0" encoding="utf-8"?>
+<go:gDocsCustomXmlDataStorage xmlns:go="http://customooxmlschemas.google.com/" xmlns:r="http://schemas.openxmlformats.org/officeDocument/2006/relationships" uri="GoogleDocsCustomDataVersion2">
+  <go:docsCustomData xmlns:go="http://customooxmlschemas.google.com/" roundtripDataSignature="AMtx7mhFAmiPpeNK5aPXtfqCVWAQs0KuvA==">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</go:docsCustomData>
+</go:gDocsCustomXmlDataStorage>
+</file>
+
+<file path=customXml/item2.xml><?xml version="1.0" encoding="utf-8"?>
 <ct:contentTypeSchema xmlns:ct="http://schemas.microsoft.com/office/2006/metadata/contentType" xmlns:ma="http://schemas.microsoft.com/office/2006/metadata/properties/metaAttributes" ct:_="" ma:_="" ma:contentTypeName="Documento" ma:contentTypeID="0x01010046FD9C2988882640A12D40857D6E2FFD" ma:contentTypeVersion="14" ma:contentTypeDescription="Crear nuevo documento." ma:contentTypeScope="" ma:versionID="540bef2e5bb302c672d23c9ca98ea450">
   <xsd:schema xmlns:xsd="http://www.w3.org/2001/XMLSchema" xmlns:xs="http://www.w3.org/2001/XMLSchema" xmlns:p="http://schemas.microsoft.com/office/2006/metadata/properties" xmlns:ns2="d5f56ca3-6295-4dd8-ae1f-fab846f8e290" xmlns:ns3="167713f5-9354-407d-962e-99dab2928bf8" targetNamespace="http://schemas.microsoft.com/office/2006/metadata/properties" ma:root="true" ma:fieldsID="2151f0d257b630af6dbf0fa52f8f688c" ns2:_="" ns3:_="">
     <xsd:import namespace="d5f56ca3-6295-4dd8-ae1f-fab846f8e290"/>
@@ -22658,22 +23563,7 @@
 </ct:contentTypeSchema>
 </file>
 
-<file path=customXml/item2.xml><?xml version="1.0" encoding="utf-8"?>
-<go:gDocsCustomXmlDataStorage xmlns:go="http://customooxmlschemas.google.com/" xmlns:r="http://schemas.openxmlformats.org/officeDocument/2006/relationships" uri="GoogleDocsCustomDataVersion2">
-  <go:docsCustomData xmlns:go="http://customooxmlschemas.google.com/" roundtripDataSignature="AMtx7mhFAmiPpeNK5aPXtfqCVWAQs0KuvA==">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</go:docsCustomData>
-</go:gDocsCustomXmlDataStorage>
-</file>
-
 <file path=customXml/item3.xml><?xml version="1.0" encoding="utf-8"?>
-<?mso-contentType ?>
-<FormTemplates xmlns="http://schemas.microsoft.com/sharepoint/v3/contenttype/forms">
-  <Display>DocumentLibraryForm</Display>
-  <Edit>DocumentLibraryForm</Edit>
-  <New>DocumentLibraryForm</New>
-</FormTemplates>
-</file>
-
-<file path=customXml/item4.xml><?xml version="1.0" encoding="utf-8"?>
 <p:properties xmlns:p="http://schemas.microsoft.com/office/2006/metadata/properties" xmlns:xsi="http://www.w3.org/2001/XMLSchema-instance" xmlns:pc="http://schemas.microsoft.com/office/infopath/2007/PartnerControls">
   <documentManagement>
     <lcf76f155ced4ddcb4097134ff3c332f xmlns="d5f56ca3-6295-4dd8-ae1f-fab846f8e290">
@@ -22684,7 +23574,25 @@
 </p:properties>
 </file>
 
+<file path=customXml/item4.xml><?xml version="1.0" encoding="utf-8"?>
+<?mso-contentType ?>
+<FormTemplates xmlns="http://schemas.microsoft.com/sharepoint/v3/contenttype/forms">
+  <Display>DocumentLibraryForm</Display>
+  <Edit>DocumentLibraryForm</Edit>
+  <New>DocumentLibraryForm</New>
+</FormTemplates>
+</file>
+
 <file path=customXml/itemProps1.xml><?xml version="1.0" encoding="utf-8"?>
+<ds:datastoreItem xmlns:ds="http://schemas.openxmlformats.org/officeDocument/2006/customXml" ds:itemID="{11111111-1234-1234-1234-123412341234}">
+  <ds:schemaRefs>
+    <ds:schemaRef ds:uri="http://customooxmlschemas.google.com/"/>
+    <ds:schemaRef ds:uri="http://schemas.openxmlformats.org/officeDocument/2006/relationships"/>
+  </ds:schemaRefs>
+</ds:datastoreItem>
+</file>
+
+<file path=customXml/itemProps2.xml><?xml version="1.0" encoding="utf-8"?>
 <ds:datastoreItem xmlns:ds="http://schemas.openxmlformats.org/officeDocument/2006/customXml" ds:itemID="{6A55D200-9587-4515-BB3C-795B97A3758B}">
   <ds:schemaRefs>
     <ds:schemaRef ds:uri="http://schemas.microsoft.com/office/2006/metadata/contentType"/>
@@ -22703,24 +23611,7 @@
 </ds:datastoreItem>
 </file>
 
-<file path=customXml/itemProps2.xml><?xml version="1.0" encoding="utf-8"?>
-<ds:datastoreItem xmlns:ds="http://schemas.openxmlformats.org/officeDocument/2006/customXml" ds:itemID="{11111111-1234-1234-1234-123412341234}">
-  <ds:schemaRefs>
-    <ds:schemaRef ds:uri="http://customooxmlschemas.google.com/"/>
-    <ds:schemaRef ds:uri="http://schemas.openxmlformats.org/officeDocument/2006/relationships"/>
-  </ds:schemaRefs>
-</ds:datastoreItem>
-</file>
-
 <file path=customXml/itemProps3.xml><?xml version="1.0" encoding="utf-8"?>
-<ds:datastoreItem xmlns:ds="http://schemas.openxmlformats.org/officeDocument/2006/customXml" ds:itemID="{9546709B-70FD-4657-AE7A-39B41A51BD76}">
-  <ds:schemaRefs>
-    <ds:schemaRef ds:uri="http://schemas.microsoft.com/sharepoint/v3/contenttype/forms"/>
-  </ds:schemaRefs>
-</ds:datastoreItem>
-</file>
-
-<file path=customXml/itemProps4.xml><?xml version="1.0" encoding="utf-8"?>
 <ds:datastoreItem xmlns:ds="http://schemas.openxmlformats.org/officeDocument/2006/customXml" ds:itemID="{89A18ACD-54F1-438E-85F7-DCE46BD77AFA}">
   <ds:schemaRefs>
     <ds:schemaRef ds:uri="http://schemas.microsoft.com/office/2006/metadata/properties"/>
@@ -22729,4 +23620,12 @@
     <ds:schemaRef ds:uri="167713f5-9354-407d-962e-99dab2928bf8"/>
   </ds:schemaRefs>
 </ds:datastoreItem>
+</file>
+
+<file path=customXml/itemProps4.xml><?xml version="1.0" encoding="utf-8"?>
+<ds:datastoreItem xmlns:ds="http://schemas.openxmlformats.org/officeDocument/2006/customXml" ds:itemID="{9546709B-70FD-4657-AE7A-39B41A51BD76}">
+  <ds:schemaRefs>
+    <ds:schemaRef ds:uri="http://schemas.microsoft.com/sharepoint/v3/contenttype/forms"/>
+  </ds:schemaRefs>
+</ds:datastoreItem>
 </file>
</xml_diff>

<commit_message>
Revert "Merge branch 'feature/R264820_FIXES' of https://dev.azure.com/cobiscorp/WAL/_git/wal-ib-middleware into feature/R264820_FIXES"
This reverts commit 1b6430e1d4081b132f43612c3d48b08940204c25, reversing
changes made to ae2bbcd93fe788aee2490ad1a1f293df2ae78fec.
</commit_message>
<xml_diff>
--- a/WriterService/Templates/Contratos/plantilla.docx
+++ b/WriterService/Templates/Contratos/plantilla.docx
@@ -179,18 +179,8 @@
                 <w:szCs w:val="20"/>
                 <w:lang w:val="es-MX" w:eastAsia="es-MX"/>
               </w:rPr>
-              <w:t xml:space="preserve">Cuenta </w:t>
+              <w:t>Cuenta Cashi</w:t>
             </w:r>
-            <w:proofErr w:type="spellStart"/>
-            <w:r>
-              <w:rPr>
-                <w:sz w:val="20"/>
-                <w:szCs w:val="20"/>
-                <w:lang w:val="es-MX" w:eastAsia="es-MX"/>
-              </w:rPr>
-              <w:t>Cashi</w:t>
-            </w:r>
-            <w:proofErr w:type="spellEnd"/>
           </w:p>
           <w:p>
             <w:pPr>
@@ -525,27 +515,7 @@
                 <w:szCs w:val="20"/>
                 <w:u w:val="single"/>
               </w:rPr>
-              <w:t>$$</w:t>
-            </w:r>
-            <w:proofErr w:type="spellStart"/>
-            <w:r>
-              <w:rPr>
-                <w:color w:val="000000"/>
-                <w:sz w:val="20"/>
-                <w:szCs w:val="20"/>
-                <w:u w:val="single"/>
-              </w:rPr>
-              <w:t>clabe</w:t>
-            </w:r>
-            <w:proofErr w:type="spellEnd"/>
-            <w:r>
-              <w:rPr>
-                <w:color w:val="000000"/>
-                <w:sz w:val="20"/>
-                <w:szCs w:val="20"/>
-                <w:u w:val="single"/>
-              </w:rPr>
-              <w:t>$$</w:t>
+              <w:t>$$clabe$$</w:t>
             </w:r>
           </w:p>
           <w:p>
@@ -1038,27 +1008,7 @@
                 <w:szCs w:val="20"/>
                 <w:lang w:val="es-MX" w:eastAsia="es-MX"/>
               </w:rPr>
-              <w:t xml:space="preserve">Cajas de las tiendas Walmart, Walmart Express, Bodega Aurrerá, Mi Bodega, Bodega Aurrerá Express, </w:t>
-            </w:r>
-            <w:proofErr w:type="spellStart"/>
-            <w:r>
-              <w:rPr>
-                <w:color w:val="000000"/>
-                <w:sz w:val="20"/>
-                <w:szCs w:val="20"/>
-                <w:lang w:val="es-MX" w:eastAsia="es-MX"/>
-              </w:rPr>
-              <w:t>Sam’s</w:t>
-            </w:r>
-            <w:proofErr w:type="spellEnd"/>
-            <w:r>
-              <w:rPr>
-                <w:color w:val="000000"/>
-                <w:sz w:val="20"/>
-                <w:szCs w:val="20"/>
-                <w:lang w:val="es-MX" w:eastAsia="es-MX"/>
-              </w:rPr>
-              <w:t xml:space="preserve"> Club.</w:t>
+              <w:t>Cajas de las tiendas Walmart, Walmart Express, Bodega Aurrerá, Mi Bodega, Bodega Aurrerá Express, Sam’s Club.</w:t>
             </w:r>
           </w:p>
         </w:tc>
@@ -1850,18 +1800,8 @@
                 <w:szCs w:val="20"/>
                 <w:lang w:val="es-MX" w:eastAsia="es-MX"/>
               </w:rPr>
-              <w:t xml:space="preserve">Aplicación </w:t>
+              <w:t>Aplicación Cashi</w:t>
             </w:r>
-            <w:proofErr w:type="spellStart"/>
-            <w:r>
-              <w:rPr>
-                <w:sz w:val="20"/>
-                <w:szCs w:val="20"/>
-                <w:lang w:val="es-MX" w:eastAsia="es-MX"/>
-              </w:rPr>
-              <w:t>Cashi</w:t>
-            </w:r>
-            <w:proofErr w:type="spellEnd"/>
           </w:p>
           <w:p>
             <w:pPr>
@@ -1909,29 +1849,7 @@
                 <w:szCs w:val="20"/>
                 <w:lang w:val="es-MX" w:eastAsia="es-MX"/>
               </w:rPr>
-              <w:t xml:space="preserve">Registro de Contratos de Adhesión </w:t>
-            </w:r>
-            <w:proofErr w:type="spellStart"/>
-            <w:r>
-              <w:rPr>
-                <w:b/>
-                <w:bCs/>
-                <w:sz w:val="20"/>
-                <w:szCs w:val="20"/>
-                <w:lang w:val="es-MX" w:eastAsia="es-MX"/>
-              </w:rPr>
-              <w:t>Núm</w:t>
-            </w:r>
-            <w:proofErr w:type="spellEnd"/>
-            <w:r>
-              <w:rPr>
-                <w:b/>
-                <w:bCs/>
-                <w:sz w:val="20"/>
-                <w:szCs w:val="20"/>
-                <w:lang w:val="es-MX" w:eastAsia="es-MX"/>
-              </w:rPr>
-              <w:t>: 15828-458-042148/01-01181-0525</w:t>
+              <w:t>Registro de Contratos de Adhesión Núm: 15828-458-042148/01-01181-0525</w:t>
             </w:r>
             <w:r>
               <w:rPr>
@@ -2561,25 +2479,7 @@
           <w:sz w:val="20"/>
           <w:szCs w:val="20"/>
         </w:rPr>
-        <w:t xml:space="preserve">el ubicado en </w:t>
-      </w:r>
-      <w:proofErr w:type="spellStart"/>
-      <w:r>
-        <w:rPr>
-          <w:color w:val="000000" w:themeColor="text1"/>
-          <w:sz w:val="20"/>
-          <w:szCs w:val="20"/>
-        </w:rPr>
-        <w:t>Nextengo</w:t>
-      </w:r>
-      <w:proofErr w:type="spellEnd"/>
-      <w:r>
-        <w:rPr>
-          <w:color w:val="000000" w:themeColor="text1"/>
-          <w:sz w:val="20"/>
-          <w:szCs w:val="20"/>
-        </w:rPr>
-        <w:t xml:space="preserve"> </w:t>
+        <w:t xml:space="preserve">el ubicado en Nextengo </w:t>
       </w:r>
       <w:r>
         <w:rPr>
@@ -3013,7 +2913,6 @@
           <w:lang w:val="en-US"/>
         </w:rPr>
       </w:pPr>
-      <w:proofErr w:type="spellStart"/>
       <w:r>
         <w:rPr>
           <w:color w:val="000000"/>
@@ -3021,17 +2920,7 @@
           <w:szCs w:val="20"/>
           <w:lang w:val="en-US"/>
         </w:rPr>
-        <w:t>Tiktok</w:t>
-      </w:r>
-      <w:proofErr w:type="spellEnd"/>
-      <w:r>
-        <w:rPr>
-          <w:color w:val="000000"/>
-          <w:sz w:val="20"/>
-          <w:szCs w:val="20"/>
-          <w:lang w:val="en-US"/>
-        </w:rPr>
-        <w:t>:</w:t>
+        <w:t>Tiktok:</w:t>
       </w:r>
       <w:r>
         <w:rPr>
@@ -3838,15 +3727,7 @@
         <w:jc w:val="center"/>
       </w:pPr>
       <w:r>
-        <w:t xml:space="preserve">C L </w:t>
-      </w:r>
-      <w:proofErr w:type="spellStart"/>
-      <w:r>
-        <w:t>Á</w:t>
-      </w:r>
-      <w:proofErr w:type="spellEnd"/>
-      <w:r>
-        <w:t xml:space="preserve"> U S U L A S</w:t>
+        <w:t>C L Á U S U L A S</w:t>
       </w:r>
     </w:p>
     <w:p>
@@ -4921,27 +4802,7 @@
           <w:sz w:val="20"/>
           <w:szCs w:val="20"/>
         </w:rPr>
-        <w:t>(</w:t>
-      </w:r>
-      <w:proofErr w:type="spellStart"/>
-      <w:r>
-        <w:rPr>
-          <w:b/>
-          <w:color w:val="000000"/>
-          <w:sz w:val="20"/>
-          <w:szCs w:val="20"/>
-        </w:rPr>
-        <w:t>ii</w:t>
-      </w:r>
-      <w:proofErr w:type="spellEnd"/>
-      <w:r>
-        <w:rPr>
-          <w:b/>
-          <w:color w:val="000000"/>
-          <w:sz w:val="20"/>
-          <w:szCs w:val="20"/>
-        </w:rPr>
-        <w:t xml:space="preserve">) </w:t>
+        <w:t xml:space="preserve">(ii) </w:t>
       </w:r>
       <w:r>
         <w:rPr>
@@ -5009,27 +4870,7 @@
           <w:sz w:val="20"/>
           <w:szCs w:val="20"/>
         </w:rPr>
-        <w:t>(</w:t>
-      </w:r>
-      <w:proofErr w:type="spellStart"/>
-      <w:r>
-        <w:rPr>
-          <w:b/>
-          <w:color w:val="000000"/>
-          <w:sz w:val="20"/>
-          <w:szCs w:val="20"/>
-        </w:rPr>
-        <w:t>ii</w:t>
-      </w:r>
-      <w:proofErr w:type="spellEnd"/>
-      <w:r>
-        <w:rPr>
-          <w:b/>
-          <w:color w:val="000000"/>
-          <w:sz w:val="20"/>
-          <w:szCs w:val="20"/>
-        </w:rPr>
-        <w:t xml:space="preserve">) </w:t>
+        <w:t xml:space="preserve">(ii) </w:t>
       </w:r>
       <w:r>
         <w:rPr>
@@ -5358,61 +5199,7 @@
           <w:sz w:val="20"/>
           <w:szCs w:val="20"/>
         </w:rPr>
-        <w:t>y que: (i) queden referidos a un valor monetario equivalente a una cantidad determinada de dinero, en moneda nacional; (</w:t>
-      </w:r>
-      <w:proofErr w:type="spellStart"/>
-      <w:r>
-        <w:rPr>
-          <w:color w:val="000000"/>
-          <w:sz w:val="20"/>
-          <w:szCs w:val="20"/>
-        </w:rPr>
-        <w:t>ii</w:t>
-      </w:r>
-      <w:proofErr w:type="spellEnd"/>
-      <w:r>
-        <w:rPr>
-          <w:color w:val="000000"/>
-          <w:sz w:val="20"/>
-          <w:szCs w:val="20"/>
-        </w:rPr>
-        <w:t>) correspondan a una obligación de pago a cargo de su emisor, por la misma cantidad de dinero; (</w:t>
-      </w:r>
-      <w:proofErr w:type="spellStart"/>
-      <w:r>
-        <w:rPr>
-          <w:color w:val="000000"/>
-          <w:sz w:val="20"/>
-          <w:szCs w:val="20"/>
-        </w:rPr>
-        <w:t>iii</w:t>
-      </w:r>
-      <w:proofErr w:type="spellEnd"/>
-      <w:r>
-        <w:rPr>
-          <w:color w:val="000000"/>
-          <w:sz w:val="20"/>
-          <w:szCs w:val="20"/>
-        </w:rPr>
-        <w:t>) sean emitidos contra la recepción de dicha cantidad de dinero, con el propósito de abonar, transferir o retirar dichos Fondos de Pago Electrónico, total o parcialmente, mediante la instrucción que, para esos efectos, del respectivo tenedor de los Fondos de Pago Electrónico, y (</w:t>
-      </w:r>
-      <w:proofErr w:type="spellStart"/>
-      <w:r>
-        <w:rPr>
-          <w:color w:val="000000"/>
-          <w:sz w:val="20"/>
-          <w:szCs w:val="20"/>
-        </w:rPr>
-        <w:t>iv</w:t>
-      </w:r>
-      <w:proofErr w:type="spellEnd"/>
-      <w:r>
-        <w:rPr>
-          <w:color w:val="000000"/>
-          <w:sz w:val="20"/>
-          <w:szCs w:val="20"/>
-        </w:rPr>
-        <w:t>) sean aceptados por un tercero como recepción de la cantidad de dinero.</w:t>
+        <w:t>y que: (i) queden referidos a un valor monetario equivalente a una cantidad determinada de dinero, en moneda nacional; (ii) correspondan a una obligación de pago a cargo de su emisor, por la misma cantidad de dinero; (iii) sean emitidos contra la recepción de dicha cantidad de dinero, con el propósito de abonar, transferir o retirar dichos Fondos de Pago Electrónico, total o parcialmente, mediante la instrucción que, para esos efectos, del respectivo tenedor de los Fondos de Pago Electrónico, y (iv) sean aceptados por un tercero como recepción de la cantidad de dinero.</w:t>
       </w:r>
     </w:p>
     <w:p>
@@ -5536,20 +5323,8 @@
           <w:sz w:val="20"/>
           <w:szCs w:val="20"/>
         </w:rPr>
-        <w:t xml:space="preserve">Monedero </w:t>
-      </w:r>
-      <w:proofErr w:type="spellStart"/>
-      <w:r>
-        <w:rPr>
-          <w:b/>
-          <w:bCs/>
-          <w:color w:val="000000" w:themeColor="text1"/>
-          <w:sz w:val="20"/>
-          <w:szCs w:val="20"/>
-        </w:rPr>
-        <w:t>Cashi</w:t>
-      </w:r>
-      <w:proofErr w:type="spellEnd"/>
+        <w:t>Monedero Cashi</w:t>
+      </w:r>
       <w:r>
         <w:rPr>
           <w:color w:val="000000" w:themeColor="text1"/>
@@ -5588,16 +5363,7 @@
           <w:sz w:val="20"/>
           <w:szCs w:val="20"/>
         </w:rPr>
-        <w:t xml:space="preserve"> </w:t>
-      </w:r>
-      <w:proofErr w:type="spellStart"/>
-      <w:r>
-        <w:rPr>
-          <w:color w:val="000000" w:themeColor="text1"/>
-          <w:sz w:val="20"/>
-          <w:szCs w:val="20"/>
-        </w:rPr>
-        <w:t>Super</w:t>
+        <w:t xml:space="preserve"> Super</w:t>
       </w:r>
       <w:r>
         <w:rPr>
@@ -5613,16 +5379,7 @@
           <w:sz w:val="20"/>
           <w:szCs w:val="20"/>
         </w:rPr>
-        <w:t>enter</w:t>
-      </w:r>
-      <w:proofErr w:type="spellEnd"/>
-      <w:r>
-        <w:rPr>
-          <w:color w:val="000000" w:themeColor="text1"/>
-          <w:sz w:val="20"/>
-          <w:szCs w:val="20"/>
-        </w:rPr>
-        <w:t>”, “Wal</w:t>
+        <w:t>enter”, “Wal</w:t>
       </w:r>
       <w:r>
         <w:rPr>
@@ -5638,43 +5395,7 @@
           <w:sz w:val="20"/>
           <w:szCs w:val="20"/>
         </w:rPr>
-        <w:t>art Express”, “</w:t>
-      </w:r>
-      <w:proofErr w:type="spellStart"/>
-      <w:r>
-        <w:rPr>
-          <w:color w:val="000000" w:themeColor="text1"/>
-          <w:sz w:val="20"/>
-          <w:szCs w:val="20"/>
-        </w:rPr>
-        <w:t>Sam’s</w:t>
-      </w:r>
-      <w:proofErr w:type="spellEnd"/>
-      <w:r>
-        <w:rPr>
-          <w:color w:val="000000" w:themeColor="text1"/>
-          <w:sz w:val="20"/>
-          <w:szCs w:val="20"/>
-        </w:rPr>
-        <w:t xml:space="preserve"> Club”, “Bodega Aurrera”, “Bodega Aurrera Express” y “Mi Bodega”, ubicados en la </w:t>
-      </w:r>
-      <w:proofErr w:type="spellStart"/>
-      <w:r>
-        <w:rPr>
-          <w:color w:val="000000" w:themeColor="text1"/>
-          <w:sz w:val="20"/>
-          <w:szCs w:val="20"/>
-        </w:rPr>
-        <w:t>República</w:t>
-      </w:r>
-      <w:proofErr w:type="spellEnd"/>
-      <w:r>
-        <w:rPr>
-          <w:color w:val="000000" w:themeColor="text1"/>
-          <w:sz w:val="20"/>
-          <w:szCs w:val="20"/>
-        </w:rPr>
-        <w:t xml:space="preserve"> Mexicana.</w:t>
+        <w:t>art Express”, “Sam’s Club”, “Bodega Aurrera”, “Bodega Aurrera Express” y “Mi Bodega”, ubicados en la República Mexicana.</w:t>
       </w:r>
     </w:p>
     <w:p>
@@ -5824,25 +5545,7 @@
           <w:sz w:val="20"/>
           <w:szCs w:val="20"/>
         </w:rPr>
-        <w:t xml:space="preserve">: Se refiere al sitio de internet publicado por </w:t>
-      </w:r>
-      <w:proofErr w:type="spellStart"/>
-      <w:r>
-        <w:rPr>
-          <w:color w:val="000000"/>
-          <w:sz w:val="20"/>
-          <w:szCs w:val="20"/>
-        </w:rPr>
-        <w:t>Cashi</w:t>
-      </w:r>
-      <w:proofErr w:type="spellEnd"/>
-      <w:r>
-        <w:rPr>
-          <w:color w:val="000000"/>
-          <w:sz w:val="20"/>
-          <w:szCs w:val="20"/>
-        </w:rPr>
-        <w:t xml:space="preserve"> bajo el dominio: </w:t>
+        <w:t xml:space="preserve">: Se refiere al sitio de internet publicado por Cashi bajo el dominio: </w:t>
       </w:r>
       <w:hyperlink r:id="rId22">
         <w:r>
@@ -6272,7 +5975,6 @@
         </w:rPr>
         <w:t>(</w:t>
       </w:r>
-      <w:proofErr w:type="spellStart"/>
       <w:r>
         <w:rPr>
           <w:b/>
@@ -6283,7 +5985,6 @@
         </w:rPr>
         <w:t>bb</w:t>
       </w:r>
-      <w:proofErr w:type="spellEnd"/>
       <w:r>
         <w:rPr>
           <w:b/>
@@ -6372,7 +6073,6 @@
         </w:rPr>
         <w:t>(</w:t>
       </w:r>
-      <w:proofErr w:type="spellStart"/>
       <w:r>
         <w:rPr>
           <w:b/>
@@ -6383,7 +6083,6 @@
         </w:rPr>
         <w:t>cc</w:t>
       </w:r>
-      <w:proofErr w:type="spellEnd"/>
       <w:r>
         <w:rPr>
           <w:b/>
@@ -6494,9 +6193,68 @@
           <w:sz w:val="20"/>
           <w:szCs w:val="20"/>
         </w:rPr>
+        <w:t>(ii)</w:t>
+      </w:r>
+      <w:r>
+        <w:rPr>
+          <w:color w:val="000000"/>
+          <w:sz w:val="20"/>
+          <w:szCs w:val="20"/>
+        </w:rPr>
+        <w:t xml:space="preserve"> el cargo en la Cuenta de Fondos de Pago Electrónico equivalente a aquella cantidad de dinero que el Cliente haya indicado en la orden que emita para que, una vez realizada la redención de los referidos Fondos de Pago Electrónico, dicha cantidad se acredite a favor de la otra Institución de Fondos de Pago Electrónico o Entidad Financiera a quien se envíe dicha orden para su abono en la cuenta de depósito indicada en dicha orden.</w:t>
+      </w:r>
+    </w:p>
+    <w:p>
+      <w:pPr>
+        <w:pBdr>
+          <w:top w:val="nil"/>
+          <w:left w:val="nil"/>
+          <w:bottom w:val="nil"/>
+          <w:right w:val="nil"/>
+          <w:between w:val="nil"/>
+        </w:pBdr>
+        <w:tabs>
+          <w:tab w:val="left" w:pos="426"/>
+          <w:tab w:val="left" w:pos="808"/>
+        </w:tabs>
+        <w:rPr>
+          <w:color w:val="000000"/>
+          <w:sz w:val="20"/>
+          <w:szCs w:val="20"/>
+        </w:rPr>
+      </w:pPr>
+    </w:p>
+    <w:p>
+      <w:pPr>
+        <w:pBdr>
+          <w:top w:val="nil"/>
+          <w:left w:val="nil"/>
+          <w:bottom w:val="nil"/>
+          <w:right w:val="nil"/>
+          <w:between w:val="nil"/>
+        </w:pBdr>
+        <w:tabs>
+          <w:tab w:val="left" w:pos="426"/>
+          <w:tab w:val="left" w:pos="808"/>
+        </w:tabs>
+        <w:ind w:right="117"/>
+        <w:jc w:val="both"/>
+        <w:rPr>
+          <w:color w:val="000000"/>
+          <w:sz w:val="20"/>
+          <w:szCs w:val="20"/>
+        </w:rPr>
+      </w:pPr>
+      <w:r>
+        <w:rPr>
+          <w:b/>
+          <w:bCs/>
+          <w:color w:val="000000"/>
+          <w:sz w:val="20"/>
+          <w:szCs w:val="20"/>
+        </w:rPr>
         <w:t>(</w:t>
       </w:r>
-      <w:proofErr w:type="spellStart"/>
       <w:r>
         <w:rPr>
           <w:b/>
@@ -6505,9 +6263,8 @@
           <w:sz w:val="20"/>
           <w:szCs w:val="20"/>
         </w:rPr>
-        <w:t>ii</w:t>
-      </w:r>
-      <w:proofErr w:type="spellEnd"/>
+        <w:t>dd</w:t>
+      </w:r>
       <w:r>
         <w:rPr>
           <w:b/>
@@ -6524,7 +6281,58 @@
           <w:sz w:val="20"/>
           <w:szCs w:val="20"/>
         </w:rPr>
-        <w:t xml:space="preserve"> el cargo en la Cuenta de Fondos de Pago Electrónico equivalente a aquella cantidad de dinero que el Cliente haya indicado en la orden que emita para que, una vez realizada la redención de los referidos Fondos de Pago Electrónico, dicha cantidad se acredite a favor de la otra Institución de Fondos de Pago Electrónico o Entidad Financiera a quien se envíe dicha orden para su abono en la cuenta de depósito indicada en dicha orden.</w:t>
+        <w:t xml:space="preserve"> </w:t>
+      </w:r>
+      <w:r>
+        <w:rPr>
+          <w:b/>
+          <w:color w:val="000000"/>
+          <w:sz w:val="20"/>
+          <w:szCs w:val="20"/>
+        </w:rPr>
+        <w:t xml:space="preserve">Transferencia de Fondos de Pago Electrónico: </w:t>
+      </w:r>
+      <w:r>
+        <w:rPr>
+          <w:color w:val="000000"/>
+          <w:sz w:val="20"/>
+          <w:szCs w:val="20"/>
+        </w:rPr>
+        <w:t xml:space="preserve">a aquella operación realizada por </w:t>
+      </w:r>
+      <w:r>
+        <w:rPr>
+          <w:b/>
+          <w:color w:val="000000"/>
+          <w:sz w:val="20"/>
+          <w:szCs w:val="20"/>
+        </w:rPr>
+        <w:t>CASHI</w:t>
+      </w:r>
+      <w:r>
+        <w:rPr>
+          <w:color w:val="000000"/>
+          <w:sz w:val="20"/>
+          <w:szCs w:val="20"/>
+        </w:rPr>
+        <w:t xml:space="preserve">, previa instrucción del Cliente, de acuerdo con la cual se abona una cantidad determinada de Fondos de Pago Electrónico en la Cuenta de Fondos de Pago Electrónico de otro Cliente, derivado del cargo por la referida cantidad de la Cuenta del Cliente de </w:t>
+      </w:r>
+      <w:r>
+        <w:rPr>
+          <w:b/>
+          <w:color w:val="000000"/>
+          <w:sz w:val="20"/>
+          <w:szCs w:val="20"/>
+        </w:rPr>
+        <w:t>CASHI</w:t>
+      </w:r>
+      <w:r>
+        <w:rPr>
+          <w:color w:val="000000"/>
+          <w:sz w:val="20"/>
+          <w:szCs w:val="20"/>
+        </w:rPr>
+        <w:t>, o viceversa.</w:t>
       </w:r>
     </w:p>
     <w:p>
@@ -6558,9 +6366,9 @@
         </w:pBdr>
         <w:tabs>
           <w:tab w:val="left" w:pos="426"/>
-          <w:tab w:val="left" w:pos="808"/>
-        </w:tabs>
-        <w:ind w:right="117"/>
+          <w:tab w:val="left" w:pos="709"/>
+        </w:tabs>
+        <w:ind w:right="121"/>
         <w:jc w:val="both"/>
         <w:rPr>
           <w:color w:val="000000"/>
@@ -6572,157 +6380,22 @@
         <w:rPr>
           <w:b/>
           <w:bCs/>
-          <w:color w:val="000000"/>
+          <w:color w:val="000000" w:themeColor="text1"/>
           <w:sz w:val="20"/>
           <w:szCs w:val="20"/>
         </w:rPr>
         <w:t>(</w:t>
       </w:r>
-      <w:proofErr w:type="spellStart"/>
       <w:r>
         <w:rPr>
           <w:b/>
           <w:bCs/>
-          <w:color w:val="000000"/>
-          <w:sz w:val="20"/>
-          <w:szCs w:val="20"/>
-        </w:rPr>
-        <w:t>dd</w:t>
-      </w:r>
-      <w:proofErr w:type="spellEnd"/>
-      <w:r>
-        <w:rPr>
-          <w:b/>
-          <w:bCs/>
-          <w:color w:val="000000"/>
-          <w:sz w:val="20"/>
-          <w:szCs w:val="20"/>
-        </w:rPr>
-        <w:t>)</w:t>
-      </w:r>
-      <w:r>
-        <w:rPr>
-          <w:color w:val="000000"/>
-          <w:sz w:val="20"/>
-          <w:szCs w:val="20"/>
-        </w:rPr>
-        <w:t xml:space="preserve"> </w:t>
-      </w:r>
-      <w:r>
-        <w:rPr>
-          <w:b/>
-          <w:color w:val="000000"/>
-          <w:sz w:val="20"/>
-          <w:szCs w:val="20"/>
-        </w:rPr>
-        <w:t xml:space="preserve">Transferencia de Fondos de Pago Electrónico: </w:t>
-      </w:r>
-      <w:r>
-        <w:rPr>
-          <w:color w:val="000000"/>
-          <w:sz w:val="20"/>
-          <w:szCs w:val="20"/>
-        </w:rPr>
-        <w:t xml:space="preserve">a aquella operación realizada por </w:t>
-      </w:r>
-      <w:r>
-        <w:rPr>
-          <w:b/>
-          <w:color w:val="000000"/>
-          <w:sz w:val="20"/>
-          <w:szCs w:val="20"/>
-        </w:rPr>
-        <w:t>CASHI</w:t>
-      </w:r>
-      <w:r>
-        <w:rPr>
-          <w:color w:val="000000"/>
-          <w:sz w:val="20"/>
-          <w:szCs w:val="20"/>
-        </w:rPr>
-        <w:t xml:space="preserve">, previa instrucción del Cliente, de acuerdo con la cual se abona una cantidad determinada de Fondos de Pago Electrónico en la Cuenta de Fondos de Pago Electrónico de otro Cliente, derivado del cargo por la referida cantidad de la Cuenta del Cliente de </w:t>
-      </w:r>
-      <w:r>
-        <w:rPr>
-          <w:b/>
-          <w:color w:val="000000"/>
-          <w:sz w:val="20"/>
-          <w:szCs w:val="20"/>
-        </w:rPr>
-        <w:t>CASHI</w:t>
-      </w:r>
-      <w:r>
-        <w:rPr>
-          <w:color w:val="000000"/>
-          <w:sz w:val="20"/>
-          <w:szCs w:val="20"/>
-        </w:rPr>
-        <w:t>, o viceversa.</w:t>
-      </w:r>
-    </w:p>
-    <w:p>
-      <w:pPr>
-        <w:pBdr>
-          <w:top w:val="nil"/>
-          <w:left w:val="nil"/>
-          <w:bottom w:val="nil"/>
-          <w:right w:val="nil"/>
-          <w:between w:val="nil"/>
-        </w:pBdr>
-        <w:tabs>
-          <w:tab w:val="left" w:pos="426"/>
-          <w:tab w:val="left" w:pos="808"/>
-        </w:tabs>
-        <w:rPr>
-          <w:color w:val="000000"/>
-          <w:sz w:val="20"/>
-          <w:szCs w:val="20"/>
-        </w:rPr>
-      </w:pPr>
-    </w:p>
-    <w:p>
-      <w:pPr>
-        <w:pBdr>
-          <w:top w:val="nil"/>
-          <w:left w:val="nil"/>
-          <w:bottom w:val="nil"/>
-          <w:right w:val="nil"/>
-          <w:between w:val="nil"/>
-        </w:pBdr>
-        <w:tabs>
-          <w:tab w:val="left" w:pos="426"/>
-          <w:tab w:val="left" w:pos="709"/>
-        </w:tabs>
-        <w:ind w:right="121"/>
-        <w:jc w:val="both"/>
-        <w:rPr>
-          <w:color w:val="000000"/>
-          <w:sz w:val="20"/>
-          <w:szCs w:val="20"/>
-        </w:rPr>
-      </w:pPr>
-      <w:r>
-        <w:rPr>
-          <w:b/>
-          <w:bCs/>
-          <w:color w:val="000000" w:themeColor="text1"/>
-          <w:sz w:val="20"/>
-          <w:szCs w:val="20"/>
-        </w:rPr>
-        <w:t>(</w:t>
-      </w:r>
-      <w:proofErr w:type="spellStart"/>
-      <w:r>
-        <w:rPr>
-          <w:b/>
-          <w:bCs/>
           <w:color w:val="000000" w:themeColor="text1"/>
           <w:sz w:val="20"/>
           <w:szCs w:val="20"/>
         </w:rPr>
         <w:t>ee</w:t>
       </w:r>
-      <w:proofErr w:type="spellEnd"/>
       <w:r>
         <w:rPr>
           <w:b/>
@@ -6808,7 +6481,6 @@
         </w:rPr>
         <w:t>(</w:t>
       </w:r>
-      <w:proofErr w:type="spellStart"/>
       <w:r>
         <w:rPr>
           <w:b/>
@@ -6819,7 +6491,6 @@
         </w:rPr>
         <w:t>ff</w:t>
       </w:r>
-      <w:proofErr w:type="spellEnd"/>
       <w:r>
         <w:rPr>
           <w:b/>
@@ -6925,7 +6596,6 @@
         </w:rPr>
         <w:t>(</w:t>
       </w:r>
-      <w:proofErr w:type="spellStart"/>
       <w:r>
         <w:rPr>
           <w:b/>
@@ -6936,7 +6606,6 @@
         </w:rPr>
         <w:t>gg</w:t>
       </w:r>
-      <w:proofErr w:type="spellEnd"/>
       <w:r>
         <w:rPr>
           <w:b/>
@@ -7081,27 +6750,7 @@
           <w:sz w:val="20"/>
           <w:szCs w:val="20"/>
         </w:rPr>
-        <w:t>(</w:t>
-      </w:r>
-      <w:proofErr w:type="spellStart"/>
-      <w:r>
-        <w:rPr>
-          <w:b/>
-          <w:color w:val="000000"/>
-          <w:sz w:val="20"/>
-          <w:szCs w:val="20"/>
-        </w:rPr>
-        <w:t>ii</w:t>
-      </w:r>
-      <w:proofErr w:type="spellEnd"/>
-      <w:r>
-        <w:rPr>
-          <w:b/>
-          <w:color w:val="000000"/>
-          <w:sz w:val="20"/>
-          <w:szCs w:val="20"/>
-        </w:rPr>
-        <w:t xml:space="preserve">) </w:t>
+        <w:t xml:space="preserve">(ii) </w:t>
       </w:r>
       <w:r>
         <w:rPr>
@@ -7307,25 +6956,7 @@
           <w:sz w:val="20"/>
           <w:szCs w:val="20"/>
         </w:rPr>
-        <w:t xml:space="preserve">Aquellas personas físicas que cuenten con un Monedero </w:t>
-      </w:r>
-      <w:proofErr w:type="spellStart"/>
-      <w:r>
-        <w:rPr>
-          <w:color w:val="000000" w:themeColor="text1"/>
-          <w:sz w:val="20"/>
-          <w:szCs w:val="20"/>
-        </w:rPr>
-        <w:t>Cashi</w:t>
-      </w:r>
-      <w:proofErr w:type="spellEnd"/>
-      <w:r>
-        <w:rPr>
-          <w:color w:val="000000" w:themeColor="text1"/>
-          <w:sz w:val="20"/>
-          <w:szCs w:val="20"/>
-        </w:rPr>
-        <w:t xml:space="preserve"> podrán abrir una Cuenta de Fondos de Pago Electrónico en </w:t>
+        <w:t xml:space="preserve">Aquellas personas físicas que cuenten con un Monedero Cashi podrán abrir una Cuenta de Fondos de Pago Electrónico en </w:t>
       </w:r>
       <w:r>
         <w:rPr>
@@ -7520,67 +7151,7 @@
           <w:sz w:val="20"/>
           <w:szCs w:val="20"/>
         </w:rPr>
-        <w:t>Time-</w:t>
-      </w:r>
-      <w:proofErr w:type="spellStart"/>
-      <w:r>
-        <w:rPr>
-          <w:i/>
-          <w:color w:val="000000" w:themeColor="text1"/>
-          <w:sz w:val="20"/>
-          <w:szCs w:val="20"/>
-        </w:rPr>
-        <w:t>based</w:t>
-      </w:r>
-      <w:proofErr w:type="spellEnd"/>
-      <w:r>
-        <w:rPr>
-          <w:i/>
-          <w:color w:val="000000" w:themeColor="text1"/>
-          <w:sz w:val="20"/>
-          <w:szCs w:val="20"/>
-        </w:rPr>
-        <w:t xml:space="preserve"> </w:t>
-      </w:r>
-      <w:proofErr w:type="spellStart"/>
-      <w:r>
-        <w:rPr>
-          <w:i/>
-          <w:color w:val="000000" w:themeColor="text1"/>
-          <w:sz w:val="20"/>
-          <w:szCs w:val="20"/>
-        </w:rPr>
-        <w:t>One</w:t>
-      </w:r>
-      <w:proofErr w:type="spellEnd"/>
-      <w:r>
-        <w:rPr>
-          <w:i/>
-          <w:color w:val="000000" w:themeColor="text1"/>
-          <w:sz w:val="20"/>
-          <w:szCs w:val="20"/>
-        </w:rPr>
-        <w:t xml:space="preserve"> Time </w:t>
-      </w:r>
-      <w:proofErr w:type="spellStart"/>
-      <w:r>
-        <w:rPr>
-          <w:i/>
-          <w:color w:val="000000" w:themeColor="text1"/>
-          <w:sz w:val="20"/>
-          <w:szCs w:val="20"/>
-        </w:rPr>
-        <w:t>Password</w:t>
-      </w:r>
-      <w:proofErr w:type="spellEnd"/>
-      <w:r>
-        <w:rPr>
-          <w:i/>
-          <w:color w:val="000000" w:themeColor="text1"/>
-          <w:sz w:val="20"/>
-          <w:szCs w:val="20"/>
-        </w:rPr>
-        <w:t xml:space="preserve"> </w:t>
+        <w:t xml:space="preserve">Time-based One Time Password </w:t>
       </w:r>
       <w:r>
         <w:rPr>
@@ -9643,89 +9214,85 @@
           <w:sz w:val="20"/>
           <w:szCs w:val="20"/>
         </w:rPr>
-        <w:t xml:space="preserve">se la entregará en su domicilio. El Cliente también podrá adquirir la Tarjeta en los establecimientos comerciales de Nueva </w:t>
-      </w:r>
-      <w:proofErr w:type="spellStart"/>
-      <w:r>
-        <w:rPr>
-          <w:color w:val="000000"/>
+        <w:t>se la entregará en su domicilio. El Cliente también podrá adquirir la Tarjeta en los establecimientos comerciales de Nueva Wal Mart de México,</w:t>
+      </w:r>
+    </w:p>
+    <w:p>
+      <w:pPr>
+        <w:pBdr>
+          <w:top w:val="nil"/>
+          <w:left w:val="nil"/>
+          <w:bottom w:val="nil"/>
+          <w:right w:val="nil"/>
+          <w:between w:val="nil"/>
+        </w:pBdr>
+        <w:tabs>
+          <w:tab w:val="left" w:pos="426"/>
+        </w:tabs>
+        <w:ind w:right="117"/>
+        <w:jc w:val="both"/>
+        <w:rPr>
+          <w:color w:val="000000"/>
+          <w:sz w:val="20"/>
+          <w:szCs w:val="20"/>
+        </w:rPr>
+      </w:pPr>
+      <w:r>
+        <w:rPr>
+          <w:color w:val="000000" w:themeColor="text1"/>
+          <w:sz w:val="20"/>
+          <w:szCs w:val="20"/>
+        </w:rPr>
+        <w:t xml:space="preserve">S. de R.L. de C.V., operador de las tiendas </w:t>
+      </w:r>
+      <w:r>
+        <w:rPr>
+          <w:color w:val="000000" w:themeColor="text1"/>
+          <w:sz w:val="20"/>
+          <w:szCs w:val="20"/>
+        </w:rPr>
+        <w:t>bajo los formatos de</w:t>
+      </w:r>
+      <w:r>
+        <w:rPr>
+          <w:color w:val="000000" w:themeColor="text1"/>
+          <w:sz w:val="20"/>
+          <w:szCs w:val="20"/>
+        </w:rPr>
+        <w:t xml:space="preserve"> Wal</w:t>
+      </w:r>
+      <w:r>
+        <w:rPr>
+          <w:color w:val="000000" w:themeColor="text1"/>
+          <w:sz w:val="20"/>
+          <w:szCs w:val="20"/>
+        </w:rPr>
+        <w:t>mart</w:t>
+      </w:r>
+      <w:r>
+        <w:rPr>
+          <w:color w:val="000000" w:themeColor="text1"/>
+          <w:sz w:val="20"/>
+          <w:szCs w:val="20"/>
+        </w:rPr>
+        <w:t xml:space="preserve"> Supercenter,</w:t>
+      </w:r>
+      <w:r>
+        <w:rPr>
+          <w:color w:val="000000" w:themeColor="text1"/>
+          <w:sz w:val="20"/>
+          <w:szCs w:val="20"/>
+        </w:rPr>
+        <w:t xml:space="preserve"> </w:t>
+      </w:r>
+      <w:r>
+        <w:rPr>
+          <w:color w:val="000000" w:themeColor="text1"/>
           <w:sz w:val="20"/>
           <w:szCs w:val="20"/>
         </w:rPr>
         <w:t>Wal</w:t>
       </w:r>
-      <w:proofErr w:type="spellEnd"/>
-      <w:r>
-        <w:rPr>
-          <w:color w:val="000000"/>
-          <w:sz w:val="20"/>
-          <w:szCs w:val="20"/>
-        </w:rPr>
-        <w:t xml:space="preserve"> </w:t>
-      </w:r>
-      <w:proofErr w:type="spellStart"/>
-      <w:r>
-        <w:rPr>
-          <w:color w:val="000000"/>
-          <w:sz w:val="20"/>
-          <w:szCs w:val="20"/>
-        </w:rPr>
-        <w:t>Mart</w:t>
-      </w:r>
-      <w:proofErr w:type="spellEnd"/>
-      <w:r>
-        <w:rPr>
-          <w:color w:val="000000"/>
-          <w:sz w:val="20"/>
-          <w:szCs w:val="20"/>
-        </w:rPr>
-        <w:t xml:space="preserve"> de México,</w:t>
-      </w:r>
-    </w:p>
-    <w:p>
-      <w:pPr>
-        <w:pBdr>
-          <w:top w:val="nil"/>
-          <w:left w:val="nil"/>
-          <w:bottom w:val="nil"/>
-          <w:right w:val="nil"/>
-          <w:between w:val="nil"/>
-        </w:pBdr>
-        <w:tabs>
-          <w:tab w:val="left" w:pos="426"/>
-        </w:tabs>
-        <w:ind w:right="117"/>
-        <w:jc w:val="both"/>
-        <w:rPr>
-          <w:color w:val="000000"/>
-          <w:sz w:val="20"/>
-          <w:szCs w:val="20"/>
-        </w:rPr>
-      </w:pPr>
-      <w:r>
-        <w:rPr>
-          <w:color w:val="000000" w:themeColor="text1"/>
-          <w:sz w:val="20"/>
-          <w:szCs w:val="20"/>
-        </w:rPr>
-        <w:t xml:space="preserve">S. de R.L. de C.V., operador de las tiendas </w:t>
-      </w:r>
-      <w:r>
-        <w:rPr>
-          <w:color w:val="000000" w:themeColor="text1"/>
-          <w:sz w:val="20"/>
-          <w:szCs w:val="20"/>
-        </w:rPr>
-        <w:t>bajo los formatos de</w:t>
-      </w:r>
-      <w:r>
-        <w:rPr>
-          <w:color w:val="000000" w:themeColor="text1"/>
-          <w:sz w:val="20"/>
-          <w:szCs w:val="20"/>
-        </w:rPr>
-        <w:t xml:space="preserve"> Wal</w:t>
-      </w:r>
       <w:r>
         <w:rPr>
           <w:color w:val="000000" w:themeColor="text1"/>
@@ -9740,56 +9307,6 @@
           <w:sz w:val="20"/>
           <w:szCs w:val="20"/>
         </w:rPr>
-        <w:t xml:space="preserve"> </w:t>
-      </w:r>
-      <w:proofErr w:type="spellStart"/>
-      <w:r>
-        <w:rPr>
-          <w:color w:val="000000" w:themeColor="text1"/>
-          <w:sz w:val="20"/>
-          <w:szCs w:val="20"/>
-        </w:rPr>
-        <w:t>Supercenter</w:t>
-      </w:r>
-      <w:proofErr w:type="spellEnd"/>
-      <w:r>
-        <w:rPr>
-          <w:color w:val="000000" w:themeColor="text1"/>
-          <w:sz w:val="20"/>
-          <w:szCs w:val="20"/>
-        </w:rPr>
-        <w:t>,</w:t>
-      </w:r>
-      <w:r>
-        <w:rPr>
-          <w:color w:val="000000" w:themeColor="text1"/>
-          <w:sz w:val="20"/>
-          <w:szCs w:val="20"/>
-        </w:rPr>
-        <w:t xml:space="preserve"> </w:t>
-      </w:r>
-      <w:r>
-        <w:rPr>
-          <w:color w:val="000000" w:themeColor="text1"/>
-          <w:sz w:val="20"/>
-          <w:szCs w:val="20"/>
-        </w:rPr>
-        <w:t>Wal</w:t>
-      </w:r>
-      <w:r>
-        <w:rPr>
-          <w:color w:val="000000" w:themeColor="text1"/>
-          <w:sz w:val="20"/>
-          <w:szCs w:val="20"/>
-        </w:rPr>
-        <w:t>mart</w:t>
-      </w:r>
-      <w:r>
-        <w:rPr>
-          <w:color w:val="000000" w:themeColor="text1"/>
-          <w:sz w:val="20"/>
-          <w:szCs w:val="20"/>
-        </w:rPr>
         <w:t xml:space="preserve"> Express, Bodega Aurrerá, Mi Bodega, Bodega Aurrerá Express</w:t>
       </w:r>
       <w:r>
@@ -9806,25 +9323,7 @@
           <w:sz w:val="20"/>
           <w:szCs w:val="20"/>
         </w:rPr>
-        <w:t xml:space="preserve"> </w:t>
-      </w:r>
-      <w:proofErr w:type="spellStart"/>
-      <w:r>
-        <w:rPr>
-          <w:color w:val="000000" w:themeColor="text1"/>
-          <w:sz w:val="20"/>
-          <w:szCs w:val="20"/>
-        </w:rPr>
-        <w:t>Sam’s</w:t>
-      </w:r>
-      <w:proofErr w:type="spellEnd"/>
-      <w:r>
-        <w:rPr>
-          <w:color w:val="000000" w:themeColor="text1"/>
-          <w:sz w:val="20"/>
-          <w:szCs w:val="20"/>
-        </w:rPr>
-        <w:t xml:space="preserve"> Club, o bien, de otros terceros que en el futuro establezcan una alianza con </w:t>
+        <w:t xml:space="preserve"> Sam’s Club, o bien, de otros terceros que en el futuro establezcan una alianza con </w:t>
       </w:r>
       <w:r>
         <w:rPr>
@@ -9939,25 +9438,7 @@
           <w:sz w:val="20"/>
           <w:szCs w:val="20"/>
         </w:rPr>
-        <w:t>de la Tarjeta y el cambio de NIP mediante la aplicación móvil en el momento que lo desee, quedando así la Tarjeta asociada a su Cuenta de Fondos de Pago Electrónico. En caso de que se haya adquirido la Tarjeta previo a la apertura de la Cuenta, la Tarjeta no podrá ser usada hasta que el Cliente realice (i) su proceso de alta en la Plataforma; (</w:t>
-      </w:r>
-      <w:proofErr w:type="spellStart"/>
-      <w:r>
-        <w:rPr>
-          <w:color w:val="000000"/>
-          <w:sz w:val="20"/>
-          <w:szCs w:val="20"/>
-        </w:rPr>
-        <w:t>ii</w:t>
-      </w:r>
-      <w:proofErr w:type="spellEnd"/>
-      <w:r>
-        <w:rPr>
-          <w:color w:val="000000"/>
-          <w:sz w:val="20"/>
-          <w:szCs w:val="20"/>
-        </w:rPr>
-        <w:t xml:space="preserve">) entregue la información y documentación que </w:t>
+        <w:t xml:space="preserve">de la Tarjeta y el cambio de NIP mediante la aplicación móvil en el momento que lo desee, quedando así la Tarjeta asociada a su Cuenta de Fondos de Pago Electrónico. En caso de que se haya adquirido la Tarjeta previo a la apertura de la Cuenta, la Tarjeta no podrá ser usada hasta que el Cliente realice (i) su proceso de alta en la Plataforma; (ii) entregue la información y documentación que </w:t>
       </w:r>
       <w:r>
         <w:rPr>
@@ -9974,43 +9455,7 @@
           <w:sz w:val="20"/>
           <w:szCs w:val="20"/>
         </w:rPr>
-        <w:t>le solicite para la apertura de la Cuenta; (</w:t>
-      </w:r>
-      <w:proofErr w:type="spellStart"/>
-      <w:r>
-        <w:rPr>
-          <w:color w:val="000000"/>
-          <w:sz w:val="20"/>
-          <w:szCs w:val="20"/>
-        </w:rPr>
-        <w:t>iii</w:t>
-      </w:r>
-      <w:proofErr w:type="spellEnd"/>
-      <w:r>
-        <w:rPr>
-          <w:color w:val="000000"/>
-          <w:sz w:val="20"/>
-          <w:szCs w:val="20"/>
-        </w:rPr>
-        <w:t>) firme el presente Contrato y (</w:t>
-      </w:r>
-      <w:proofErr w:type="spellStart"/>
-      <w:r>
-        <w:rPr>
-          <w:color w:val="000000"/>
-          <w:sz w:val="20"/>
-          <w:szCs w:val="20"/>
-        </w:rPr>
-        <w:t>iv</w:t>
-      </w:r>
-      <w:proofErr w:type="spellEnd"/>
-      <w:r>
-        <w:rPr>
-          <w:color w:val="000000"/>
-          <w:sz w:val="20"/>
-          <w:szCs w:val="20"/>
-        </w:rPr>
-        <w:t>) active la Tarjeta, conforme a lo previsto en este Contrato.</w:t>
+        <w:t>le solicite para la apertura de la Cuenta; (iii) firme el presente Contrato y (iv) active la Tarjeta, conforme a lo previsto en este Contrato.</w:t>
       </w:r>
     </w:p>
     <w:p>
@@ -11242,27 +10687,7 @@
           <w:sz w:val="20"/>
           <w:szCs w:val="20"/>
         </w:rPr>
-        <w:t>(</w:t>
-      </w:r>
-      <w:proofErr w:type="spellStart"/>
-      <w:r>
-        <w:rPr>
-          <w:b/>
-          <w:color w:val="000000"/>
-          <w:sz w:val="20"/>
-          <w:szCs w:val="20"/>
-        </w:rPr>
-        <w:t>ii</w:t>
-      </w:r>
-      <w:proofErr w:type="spellEnd"/>
-      <w:r>
-        <w:rPr>
-          <w:b/>
-          <w:color w:val="000000"/>
-          <w:sz w:val="20"/>
-          <w:szCs w:val="20"/>
-        </w:rPr>
-        <w:t xml:space="preserve">) </w:t>
+        <w:t xml:space="preserve">(ii) </w:t>
       </w:r>
       <w:r>
         <w:rPr>
@@ -11279,27 +10704,7 @@
           <w:sz w:val="20"/>
           <w:szCs w:val="20"/>
         </w:rPr>
-        <w:t>(</w:t>
-      </w:r>
-      <w:proofErr w:type="spellStart"/>
-      <w:r>
-        <w:rPr>
-          <w:b/>
-          <w:color w:val="000000"/>
-          <w:sz w:val="20"/>
-          <w:szCs w:val="20"/>
-        </w:rPr>
-        <w:t>iii</w:t>
-      </w:r>
-      <w:proofErr w:type="spellEnd"/>
-      <w:r>
-        <w:rPr>
-          <w:b/>
-          <w:color w:val="000000"/>
-          <w:sz w:val="20"/>
-          <w:szCs w:val="20"/>
-        </w:rPr>
-        <w:t xml:space="preserve">) </w:t>
+        <w:t xml:space="preserve">(iii) </w:t>
       </w:r>
       <w:r>
         <w:rPr>
@@ -11316,27 +10721,7 @@
           <w:sz w:val="20"/>
           <w:szCs w:val="20"/>
         </w:rPr>
-        <w:t>(</w:t>
-      </w:r>
-      <w:proofErr w:type="spellStart"/>
-      <w:r>
-        <w:rPr>
-          <w:b/>
-          <w:color w:val="000000"/>
-          <w:sz w:val="20"/>
-          <w:szCs w:val="20"/>
-        </w:rPr>
-        <w:t>iv</w:t>
-      </w:r>
-      <w:proofErr w:type="spellEnd"/>
-      <w:r>
-        <w:rPr>
-          <w:b/>
-          <w:color w:val="000000"/>
-          <w:sz w:val="20"/>
-          <w:szCs w:val="20"/>
-        </w:rPr>
-        <w:t xml:space="preserve">) </w:t>
+        <w:t xml:space="preserve">(iv) </w:t>
       </w:r>
       <w:r>
         <w:rPr>
@@ -12068,61 +11453,7 @@
           <w:sz w:val="20"/>
           <w:szCs w:val="20"/>
         </w:rPr>
-        <w:t xml:space="preserve">, Nueva </w:t>
-      </w:r>
-      <w:proofErr w:type="spellStart"/>
-      <w:r>
-        <w:rPr>
-          <w:color w:val="000000" w:themeColor="text1"/>
-          <w:sz w:val="20"/>
-          <w:szCs w:val="20"/>
-        </w:rPr>
-        <w:t>Wal</w:t>
-      </w:r>
-      <w:proofErr w:type="spellEnd"/>
-      <w:r>
-        <w:rPr>
-          <w:color w:val="000000" w:themeColor="text1"/>
-          <w:sz w:val="20"/>
-          <w:szCs w:val="20"/>
-        </w:rPr>
-        <w:t xml:space="preserve"> </w:t>
-      </w:r>
-      <w:proofErr w:type="spellStart"/>
-      <w:r>
-        <w:rPr>
-          <w:color w:val="000000" w:themeColor="text1"/>
-          <w:sz w:val="20"/>
-          <w:szCs w:val="20"/>
-        </w:rPr>
-        <w:t>Mart</w:t>
-      </w:r>
-      <w:proofErr w:type="spellEnd"/>
-      <w:r>
-        <w:rPr>
-          <w:color w:val="000000" w:themeColor="text1"/>
-          <w:sz w:val="20"/>
-          <w:szCs w:val="20"/>
-        </w:rPr>
-        <w:t xml:space="preserve"> de México, S. de R.L. de C.V. operador de las tiendas del Grupo Walmart de México y Centroamérica (tiendas Wal-Mart, Wal-Mart Express, Bodega Aurrerá, Mi Bodega, Bodega Aurrerá Express, </w:t>
-      </w:r>
-      <w:proofErr w:type="spellStart"/>
-      <w:r>
-        <w:rPr>
-          <w:color w:val="000000" w:themeColor="text1"/>
-          <w:sz w:val="20"/>
-          <w:szCs w:val="20"/>
-        </w:rPr>
-        <w:t>Sam’s</w:t>
-      </w:r>
-      <w:proofErr w:type="spellEnd"/>
-      <w:r>
-        <w:rPr>
-          <w:color w:val="000000" w:themeColor="text1"/>
-          <w:sz w:val="20"/>
-          <w:szCs w:val="20"/>
-        </w:rPr>
-        <w:t xml:space="preserve"> Club) u otro tercero que en el futuro establezca una alianza con </w:t>
+        <w:t xml:space="preserve">, Nueva Wal Mart de México, S. de R.L. de C.V. operador de las tiendas del Grupo Walmart de México y Centroamérica (tiendas Wal-Mart, Wal-Mart Express, Bodega Aurrerá, Mi Bodega, Bodega Aurrerá Express, Sam’s Club) u otro tercero que en el futuro establezca una alianza con </w:t>
       </w:r>
       <w:r>
         <w:rPr>
@@ -13207,23 +12538,13 @@
         </w:rPr>
         <w:t xml:space="preserve"> </w:t>
       </w:r>
-      <w:proofErr w:type="spellStart"/>
-      <w:r>
-        <w:rPr>
-          <w:color w:val="000000" w:themeColor="text1"/>
-          <w:sz w:val="20"/>
-          <w:szCs w:val="20"/>
-        </w:rPr>
-        <w:t>ó</w:t>
-      </w:r>
-      <w:proofErr w:type="spellEnd"/>
-      <w:r>
-        <w:rPr>
-          <w:color w:val="000000" w:themeColor="text1"/>
-          <w:sz w:val="20"/>
-          <w:szCs w:val="20"/>
-        </w:rPr>
-        <w:t xml:space="preserve"> más tardar dentro de las 24 (veinticuatro) horas posteriores a su </w:t>
+      <w:r>
+        <w:rPr>
+          <w:color w:val="000000" w:themeColor="text1"/>
+          <w:sz w:val="20"/>
+          <w:szCs w:val="20"/>
+        </w:rPr>
+        <w:t xml:space="preserve">ó más tardar dentro de las 24 (veinticuatro) horas posteriores a su </w:t>
       </w:r>
       <w:r>
         <w:rPr>
@@ -15778,25 +15099,7 @@
           <w:sz w:val="20"/>
           <w:szCs w:val="20"/>
         </w:rPr>
-        <w:t xml:space="preserve">el importe no exceda el equivalente a trescientas </w:t>
-      </w:r>
-      <w:proofErr w:type="spellStart"/>
-      <w:r>
-        <w:rPr>
-          <w:color w:val="000000"/>
-          <w:sz w:val="20"/>
-          <w:szCs w:val="20"/>
-        </w:rPr>
-        <w:t>UMAs</w:t>
-      </w:r>
-      <w:proofErr w:type="spellEnd"/>
-      <w:r>
-        <w:rPr>
-          <w:color w:val="000000"/>
-          <w:sz w:val="20"/>
-          <w:szCs w:val="20"/>
-        </w:rPr>
-        <w:t>, en tres años, o</w:t>
+        <w:t>el importe no exceda el equivalente a trescientas UMAs, en tres años, o</w:t>
       </w:r>
     </w:p>
     <w:p>
@@ -15823,27 +15126,7 @@
           <w:sz w:val="20"/>
           <w:szCs w:val="20"/>
         </w:rPr>
-        <w:t>(</w:t>
-      </w:r>
-      <w:proofErr w:type="spellStart"/>
-      <w:r>
-        <w:rPr>
-          <w:b/>
-          <w:color w:val="000000"/>
-          <w:sz w:val="20"/>
-          <w:szCs w:val="20"/>
-        </w:rPr>
-        <w:t>ii</w:t>
-      </w:r>
-      <w:proofErr w:type="spellEnd"/>
-      <w:r>
-        <w:rPr>
-          <w:b/>
-          <w:color w:val="000000"/>
-          <w:sz w:val="20"/>
-          <w:szCs w:val="20"/>
-        </w:rPr>
-        <w:t xml:space="preserve">) </w:t>
+        <w:t xml:space="preserve">(ii) </w:t>
       </w:r>
       <w:r>
         <w:rPr>
@@ -16067,27 +15350,7 @@
           <w:sz w:val="20"/>
           <w:szCs w:val="20"/>
         </w:rPr>
-        <w:t>(</w:t>
-      </w:r>
-      <w:proofErr w:type="spellStart"/>
-      <w:r>
-        <w:rPr>
-          <w:b/>
-          <w:color w:val="000000"/>
-          <w:sz w:val="20"/>
-          <w:szCs w:val="20"/>
-        </w:rPr>
-        <w:t>ii</w:t>
-      </w:r>
-      <w:proofErr w:type="spellEnd"/>
-      <w:r>
-        <w:rPr>
-          <w:b/>
-          <w:color w:val="000000"/>
-          <w:sz w:val="20"/>
-          <w:szCs w:val="20"/>
-        </w:rPr>
-        <w:t xml:space="preserve">) </w:t>
+        <w:t xml:space="preserve">(ii) </w:t>
       </w:r>
       <w:r>
         <w:rPr>
@@ -16104,27 +15367,7 @@
           <w:sz w:val="20"/>
           <w:szCs w:val="20"/>
         </w:rPr>
-        <w:t>(</w:t>
-      </w:r>
-      <w:proofErr w:type="spellStart"/>
-      <w:r>
-        <w:rPr>
-          <w:b/>
-          <w:color w:val="000000"/>
-          <w:sz w:val="20"/>
-          <w:szCs w:val="20"/>
-        </w:rPr>
-        <w:t>iii</w:t>
-      </w:r>
-      <w:proofErr w:type="spellEnd"/>
-      <w:r>
-        <w:rPr>
-          <w:b/>
-          <w:color w:val="000000"/>
-          <w:sz w:val="20"/>
-          <w:szCs w:val="20"/>
-        </w:rPr>
-        <w:t xml:space="preserve">) </w:t>
+        <w:t xml:space="preserve">(iii) </w:t>
       </w:r>
       <w:r>
         <w:rPr>
@@ -17058,27 +16301,7 @@
           <w:sz w:val="20"/>
           <w:szCs w:val="20"/>
         </w:rPr>
-        <w:t>(</w:t>
-      </w:r>
-      <w:proofErr w:type="spellStart"/>
-      <w:r>
-        <w:rPr>
-          <w:b/>
-          <w:color w:val="000000"/>
-          <w:sz w:val="20"/>
-          <w:szCs w:val="20"/>
-        </w:rPr>
-        <w:t>ii</w:t>
-      </w:r>
-      <w:proofErr w:type="spellEnd"/>
-      <w:r>
-        <w:rPr>
-          <w:b/>
-          <w:color w:val="000000"/>
-          <w:sz w:val="20"/>
-          <w:szCs w:val="20"/>
-        </w:rPr>
-        <w:t xml:space="preserve">) </w:t>
+        <w:t xml:space="preserve">(ii) </w:t>
       </w:r>
       <w:r>
         <w:rPr>
@@ -17113,27 +16336,7 @@
           <w:szCs w:val="20"/>
         </w:rPr>
         <w:lastRenderedPageBreak/>
-        <w:t>(</w:t>
-      </w:r>
-      <w:proofErr w:type="spellStart"/>
-      <w:r>
-        <w:rPr>
-          <w:b/>
-          <w:color w:val="000000"/>
-          <w:sz w:val="20"/>
-          <w:szCs w:val="20"/>
-        </w:rPr>
-        <w:t>iii</w:t>
-      </w:r>
-      <w:proofErr w:type="spellEnd"/>
-      <w:r>
-        <w:rPr>
-          <w:b/>
-          <w:color w:val="000000"/>
-          <w:sz w:val="20"/>
-          <w:szCs w:val="20"/>
-        </w:rPr>
-        <w:t xml:space="preserve">) </w:t>
+        <w:t xml:space="preserve">(iii) </w:t>
       </w:r>
       <w:r>
         <w:rPr>
@@ -18216,27 +17419,7 @@
           <w:sz w:val="20"/>
           <w:szCs w:val="20"/>
         </w:rPr>
-        <w:t>(</w:t>
-      </w:r>
-      <w:proofErr w:type="spellStart"/>
-      <w:r>
-        <w:rPr>
-          <w:b/>
-          <w:color w:val="000000"/>
-          <w:sz w:val="20"/>
-          <w:szCs w:val="20"/>
-        </w:rPr>
-        <w:t>ii</w:t>
-      </w:r>
-      <w:proofErr w:type="spellEnd"/>
-      <w:r>
-        <w:rPr>
-          <w:b/>
-          <w:color w:val="000000"/>
-          <w:sz w:val="20"/>
-          <w:szCs w:val="20"/>
-        </w:rPr>
-        <w:t xml:space="preserve">) </w:t>
+        <w:t xml:space="preserve">(ii) </w:t>
       </w:r>
       <w:r>
         <w:rPr>
@@ -18253,27 +17436,7 @@
           <w:sz w:val="20"/>
           <w:szCs w:val="20"/>
         </w:rPr>
-        <w:t>(</w:t>
-      </w:r>
-      <w:proofErr w:type="spellStart"/>
-      <w:r>
-        <w:rPr>
-          <w:b/>
-          <w:color w:val="000000"/>
-          <w:sz w:val="20"/>
-          <w:szCs w:val="20"/>
-        </w:rPr>
-        <w:t>iii</w:t>
-      </w:r>
-      <w:proofErr w:type="spellEnd"/>
-      <w:r>
-        <w:rPr>
-          <w:b/>
-          <w:color w:val="000000"/>
-          <w:sz w:val="20"/>
-          <w:szCs w:val="20"/>
-        </w:rPr>
-        <w:t xml:space="preserve">) </w:t>
+        <w:t xml:space="preserve">(iii) </w:t>
       </w:r>
       <w:r>
         <w:rPr>
@@ -18290,27 +17453,7 @@
           <w:sz w:val="20"/>
           <w:szCs w:val="20"/>
         </w:rPr>
-        <w:t>(</w:t>
-      </w:r>
-      <w:proofErr w:type="spellStart"/>
-      <w:r>
-        <w:rPr>
-          <w:b/>
-          <w:color w:val="000000"/>
-          <w:sz w:val="20"/>
-          <w:szCs w:val="20"/>
-        </w:rPr>
-        <w:t>iv</w:t>
-      </w:r>
-      <w:proofErr w:type="spellEnd"/>
-      <w:r>
-        <w:rPr>
-          <w:b/>
-          <w:color w:val="000000"/>
-          <w:sz w:val="20"/>
-          <w:szCs w:val="20"/>
-        </w:rPr>
-        <w:t xml:space="preserve">) </w:t>
+        <w:t xml:space="preserve">(iv) </w:t>
       </w:r>
       <w:r>
         <w:rPr>
@@ -19450,23 +18593,7 @@
                 <w:sz w:val="20"/>
                 <w:szCs w:val="20"/>
               </w:rPr>
-              <w:t>$$</w:t>
-            </w:r>
-            <w:proofErr w:type="spellStart"/>
-            <w:r>
-              <w:rPr>
-                <w:sz w:val="20"/>
-                <w:szCs w:val="20"/>
-              </w:rPr>
-              <w:t>clabe</w:t>
-            </w:r>
-            <w:proofErr w:type="spellEnd"/>
-            <w:r>
-              <w:rPr>
-                <w:sz w:val="20"/>
-                <w:szCs w:val="20"/>
-              </w:rPr>
-              <w:t>$$</w:t>
+              <w:t>$$clabe$$</w:t>
             </w:r>
           </w:p>
         </w:tc>
@@ -19679,24 +18806,6 @@
               <w:t xml:space="preserve"> </w:t>
             </w:r>
           </w:p>
-          <w:p>
-            <w:pPr>
-              <w:pBdr>
-                <w:top w:val="nil"/>
-                <w:left w:val="nil"/>
-                <w:bottom w:val="nil"/>
-                <w:right w:val="nil"/>
-                <w:between w:val="nil"/>
-              </w:pBdr>
-              <w:spacing w:before="112" w:line="214" w:lineRule="auto"/>
-              <w:ind w:left="333"/>
-              <w:rPr>
-                <w:color w:val="000000"/>
-                <w:sz w:val="20"/>
-                <w:szCs w:val="20"/>
-              </w:rPr>
-            </w:pPr>
-          </w:p>
         </w:tc>
       </w:tr>
       <w:tr>
@@ -19813,6 +18922,21 @@
       </w:pPr>
       <w:r>
         <w:rPr>
+          <w:b/>
+          <w:sz w:val="20"/>
+          <w:szCs w:val="20"/>
+        </w:rPr>
+        <w:t xml:space="preserve">Firma del Cliente:  </w:t>
+      </w:r>
+      <w:r>
+        <w:rPr>
+          <w:sz w:val="20"/>
+          <w:szCs w:val="20"/>
+        </w:rPr>
+        <w:t>$$firma$$</w:t>
+      </w:r>
+      <w:r>
+        <w:rPr>
           <w:color w:val="000000"/>
           <w:sz w:val="20"/>
           <w:szCs w:val="20"/>
@@ -20028,14 +19152,12 @@
               <w:rPr>
                 <w:b/>
                 <w:sz w:val="20"/>
-                <w:lang w:val="es-EC"/>
               </w:rPr>
             </w:pPr>
             <w:r>
               <w:rPr>
                 <w:b/>
                 <w:sz w:val="20"/>
-                <w:lang w:val="es-EC"/>
               </w:rPr>
               <w:t>Nombre:</w:t>
             </w:r>
@@ -20044,7 +19166,6 @@
                 <w:b/>
                 <w:spacing w:val="-14"/>
                 <w:sz w:val="20"/>
-                <w:lang w:val="es-EC"/>
               </w:rPr>
               <w:t xml:space="preserve"> </w:t>
             </w:r>
@@ -20052,7 +19173,6 @@
               <w:rPr>
                 <w:b/>
                 <w:sz w:val="20"/>
-                <w:lang w:val="es-EC"/>
               </w:rPr>
               <w:t>Apellido paterno, apellido</w:t>
             </w:r>
@@ -20065,14 +19185,12 @@
               <w:rPr>
                 <w:b/>
                 <w:sz w:val="20"/>
-                <w:lang w:val="es-EC"/>
               </w:rPr>
             </w:pPr>
             <w:r>
               <w:rPr>
                 <w:b/>
                 <w:sz w:val="20"/>
-                <w:lang w:val="es-EC"/>
               </w:rPr>
               <w:t>materno</w:t>
             </w:r>
@@ -20081,7 +19199,6 @@
                 <w:b/>
                 <w:spacing w:val="-2"/>
                 <w:sz w:val="20"/>
-                <w:lang w:val="es-EC"/>
               </w:rPr>
               <w:t xml:space="preserve"> </w:t>
             </w:r>
@@ -20089,7 +19206,6 @@
               <w:rPr>
                 <w:b/>
                 <w:sz w:val="20"/>
-                <w:lang w:val="es-EC"/>
               </w:rPr>
               <w:t>y</w:t>
             </w:r>
@@ -20098,7 +19214,6 @@
                 <w:b/>
                 <w:spacing w:val="-2"/>
                 <w:sz w:val="20"/>
-                <w:lang w:val="es-EC"/>
               </w:rPr>
               <w:t xml:space="preserve"> nombre(s)</w:t>
             </w:r>
@@ -20117,7 +19232,6 @@
                 <w:sz w:val="20"/>
               </w:rPr>
             </w:pPr>
-            <w:proofErr w:type="spellStart"/>
             <w:r>
               <w:rPr>
                 <w:b/>
@@ -20125,7 +19239,6 @@
               </w:rPr>
               <w:t>Fecha</w:t>
             </w:r>
-            <w:proofErr w:type="spellEnd"/>
             <w:r>
               <w:rPr>
                 <w:b/>
@@ -20147,18 +19260,8 @@
                 <w:spacing w:val="-2"/>
                 <w:sz w:val="20"/>
               </w:rPr>
-              <w:t xml:space="preserve"> </w:t>
+              <w:t xml:space="preserve"> nacimiento</w:t>
             </w:r>
-            <w:proofErr w:type="spellStart"/>
-            <w:r>
-              <w:rPr>
-                <w:b/>
-                <w:spacing w:val="-2"/>
-                <w:sz w:val="20"/>
-              </w:rPr>
-              <w:t>nacimiento</w:t>
-            </w:r>
-            <w:proofErr w:type="spellEnd"/>
           </w:p>
         </w:tc>
         <w:tc>
@@ -20174,7 +19277,6 @@
                 <w:sz w:val="20"/>
               </w:rPr>
             </w:pPr>
-            <w:proofErr w:type="spellStart"/>
             <w:r>
               <w:rPr>
                 <w:b/>
@@ -20183,7 +19285,6 @@
               </w:rPr>
               <w:t>Porcentaje</w:t>
             </w:r>
-            <w:proofErr w:type="spellEnd"/>
           </w:p>
         </w:tc>
       </w:tr>
@@ -23329,12 +22430,6 @@
 </file>
 
 <file path=customXml/item1.xml><?xml version="1.0" encoding="utf-8"?>
-<go:gDocsCustomXmlDataStorage xmlns:go="http://customooxmlschemas.google.com/" xmlns:r="http://schemas.openxmlformats.org/officeDocument/2006/relationships" uri="GoogleDocsCustomDataVersion2">
-  <go:docsCustomData xmlns:go="http://customooxmlschemas.google.com/" roundtripDataSignature="AMtx7mhFAmiPpeNK5aPXtfqCVWAQs0KuvA==">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</go:docsCustomData>
-</go:gDocsCustomXmlDataStorage>
-</file>
-
-<file path=customXml/item2.xml><?xml version="1.0" encoding="utf-8"?>
 <ct:contentTypeSchema xmlns:ct="http://schemas.microsoft.com/office/2006/metadata/contentType" xmlns:ma="http://schemas.microsoft.com/office/2006/metadata/properties/metaAttributes" ct:_="" ma:_="" ma:contentTypeName="Documento" ma:contentTypeID="0x01010046FD9C2988882640A12D40857D6E2FFD" ma:contentTypeVersion="14" ma:contentTypeDescription="Crear nuevo documento." ma:contentTypeScope="" ma:versionID="540bef2e5bb302c672d23c9ca98ea450">
   <xsd:schema xmlns:xsd="http://www.w3.org/2001/XMLSchema" xmlns:xs="http://www.w3.org/2001/XMLSchema" xmlns:p="http://schemas.microsoft.com/office/2006/metadata/properties" xmlns:ns2="d5f56ca3-6295-4dd8-ae1f-fab846f8e290" xmlns:ns3="167713f5-9354-407d-962e-99dab2928bf8" targetNamespace="http://schemas.microsoft.com/office/2006/metadata/properties" ma:root="true" ma:fieldsID="2151f0d257b630af6dbf0fa52f8f688c" ns2:_="" ns3:_="">
     <xsd:import namespace="d5f56ca3-6295-4dd8-ae1f-fab846f8e290"/>
@@ -23563,7 +22658,22 @@
 </ct:contentTypeSchema>
 </file>
 
+<file path=customXml/item2.xml><?xml version="1.0" encoding="utf-8"?>
+<go:gDocsCustomXmlDataStorage xmlns:go="http://customooxmlschemas.google.com/" xmlns:r="http://schemas.openxmlformats.org/officeDocument/2006/relationships" uri="GoogleDocsCustomDataVersion2">
+  <go:docsCustomData xmlns:go="http://customooxmlschemas.google.com/" roundtripDataSignature="AMtx7mhFAmiPpeNK5aPXtfqCVWAQs0KuvA==">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</go:docsCustomData>
+</go:gDocsCustomXmlDataStorage>
+</file>
+
 <file path=customXml/item3.xml><?xml version="1.0" encoding="utf-8"?>
+<?mso-contentType ?>
+<FormTemplates xmlns="http://schemas.microsoft.com/sharepoint/v3/contenttype/forms">
+  <Display>DocumentLibraryForm</Display>
+  <Edit>DocumentLibraryForm</Edit>
+  <New>DocumentLibraryForm</New>
+</FormTemplates>
+</file>
+
+<file path=customXml/item4.xml><?xml version="1.0" encoding="utf-8"?>
 <p:properties xmlns:p="http://schemas.microsoft.com/office/2006/metadata/properties" xmlns:xsi="http://www.w3.org/2001/XMLSchema-instance" xmlns:pc="http://schemas.microsoft.com/office/infopath/2007/PartnerControls">
   <documentManagement>
     <lcf76f155ced4ddcb4097134ff3c332f xmlns="d5f56ca3-6295-4dd8-ae1f-fab846f8e290">
@@ -23574,25 +22684,7 @@
 </p:properties>
 </file>
 
-<file path=customXml/item4.xml><?xml version="1.0" encoding="utf-8"?>
-<?mso-contentType ?>
-<FormTemplates xmlns="http://schemas.microsoft.com/sharepoint/v3/contenttype/forms">
-  <Display>DocumentLibraryForm</Display>
-  <Edit>DocumentLibraryForm</Edit>
-  <New>DocumentLibraryForm</New>
-</FormTemplates>
-</file>
-
 <file path=customXml/itemProps1.xml><?xml version="1.0" encoding="utf-8"?>
-<ds:datastoreItem xmlns:ds="http://schemas.openxmlformats.org/officeDocument/2006/customXml" ds:itemID="{11111111-1234-1234-1234-123412341234}">
-  <ds:schemaRefs>
-    <ds:schemaRef ds:uri="http://customooxmlschemas.google.com/"/>
-    <ds:schemaRef ds:uri="http://schemas.openxmlformats.org/officeDocument/2006/relationships"/>
-  </ds:schemaRefs>
-</ds:datastoreItem>
-</file>
-
-<file path=customXml/itemProps2.xml><?xml version="1.0" encoding="utf-8"?>
 <ds:datastoreItem xmlns:ds="http://schemas.openxmlformats.org/officeDocument/2006/customXml" ds:itemID="{6A55D200-9587-4515-BB3C-795B97A3758B}">
   <ds:schemaRefs>
     <ds:schemaRef ds:uri="http://schemas.microsoft.com/office/2006/metadata/contentType"/>
@@ -23611,7 +22703,24 @@
 </ds:datastoreItem>
 </file>
 
+<file path=customXml/itemProps2.xml><?xml version="1.0" encoding="utf-8"?>
+<ds:datastoreItem xmlns:ds="http://schemas.openxmlformats.org/officeDocument/2006/customXml" ds:itemID="{11111111-1234-1234-1234-123412341234}">
+  <ds:schemaRefs>
+    <ds:schemaRef ds:uri="http://customooxmlschemas.google.com/"/>
+    <ds:schemaRef ds:uri="http://schemas.openxmlformats.org/officeDocument/2006/relationships"/>
+  </ds:schemaRefs>
+</ds:datastoreItem>
+</file>
+
 <file path=customXml/itemProps3.xml><?xml version="1.0" encoding="utf-8"?>
+<ds:datastoreItem xmlns:ds="http://schemas.openxmlformats.org/officeDocument/2006/customXml" ds:itemID="{9546709B-70FD-4657-AE7A-39B41A51BD76}">
+  <ds:schemaRefs>
+    <ds:schemaRef ds:uri="http://schemas.microsoft.com/sharepoint/v3/contenttype/forms"/>
+  </ds:schemaRefs>
+</ds:datastoreItem>
+</file>
+
+<file path=customXml/itemProps4.xml><?xml version="1.0" encoding="utf-8"?>
 <ds:datastoreItem xmlns:ds="http://schemas.openxmlformats.org/officeDocument/2006/customXml" ds:itemID="{89A18ACD-54F1-438E-85F7-DCE46BD77AFA}">
   <ds:schemaRefs>
     <ds:schemaRef ds:uri="http://schemas.microsoft.com/office/2006/metadata/properties"/>
@@ -23620,12 +22729,4 @@
     <ds:schemaRef ds:uri="167713f5-9354-407d-962e-99dab2928bf8"/>
   </ds:schemaRefs>
 </ds:datastoreItem>
-</file>
-
-<file path=customXml/itemProps4.xml><?xml version="1.0" encoding="utf-8"?>
-<ds:datastoreItem xmlns:ds="http://schemas.openxmlformats.org/officeDocument/2006/customXml" ds:itemID="{9546709B-70FD-4657-AE7A-39B41A51BD76}">
-  <ds:schemaRefs>
-    <ds:schemaRef ds:uri="http://schemas.microsoft.com/sharepoint/v3/contenttype/forms"/>
-  </ds:schemaRefs>
-</ds:datastoreItem>
 </file>
</xml_diff>

<commit_message>
FHU - R273159 - feat: Se agrega imagen de la firma del representante
</commit_message>
<xml_diff>
--- a/WriterService/Templates/Contratos/plantilla.docx
+++ b/WriterService/Templates/Contratos/plantilla.docx
@@ -1278,7 +1278,18 @@
                 <w:u w:val="single"/>
                 <w:lang w:val="es-MX" w:eastAsia="es-MX"/>
               </w:rPr>
-              <w:t>N/A</w:t>
+              <w:t>N/</w:t>
+            </w:r>
+            <w:proofErr w:type="gramStart"/>
+            <w:r>
+              <w:rPr>
+                <w:color w:val="000000"/>
+                <w:sz w:val="20"/>
+                <w:szCs w:val="20"/>
+                <w:u w:val="single"/>
+                <w:lang w:val="es-MX" w:eastAsia="es-MX"/>
+              </w:rPr>
+              <w:t>A</w:t>
             </w:r>
             <w:r>
               <w:rPr>
@@ -1295,7 +1306,16 @@
                 <w:szCs w:val="20"/>
                 <w:lang w:val="es-MX" w:eastAsia="es-MX"/>
               </w:rPr>
-              <w:t xml:space="preserve"> (opcional u obligatorio)</w:t>
+              <w:t xml:space="preserve"> (</w:t>
+            </w:r>
+            <w:proofErr w:type="gramEnd"/>
+            <w:r>
+              <w:rPr>
+                <w:sz w:val="20"/>
+                <w:szCs w:val="20"/>
+                <w:lang w:val="es-MX" w:eastAsia="es-MX"/>
+              </w:rPr>
+              <w:t>opcional u obligatorio)</w:t>
             </w:r>
           </w:p>
           <w:p>
@@ -4146,7 +4166,25 @@
           <w:sz w:val="20"/>
           <w:szCs w:val="20"/>
         </w:rPr>
-        <w:t xml:space="preserve">a la persona o personas designadas por el Cliente, expresamente y por escrito, para que en caso de su fallecimiento, tales personas ejerzan ante </w:t>
+        <w:t xml:space="preserve">a la persona o personas designadas por el Cliente, expresamente y por escrito, para </w:t>
+      </w:r>
+      <w:proofErr w:type="gramStart"/>
+      <w:r>
+        <w:rPr>
+          <w:color w:val="000000"/>
+          <w:sz w:val="20"/>
+          <w:szCs w:val="20"/>
+        </w:rPr>
+        <w:t>que</w:t>
+      </w:r>
+      <w:proofErr w:type="gramEnd"/>
+      <w:r>
+        <w:rPr>
+          <w:color w:val="000000"/>
+          <w:sz w:val="20"/>
+          <w:szCs w:val="20"/>
+        </w:rPr>
+        <w:t xml:space="preserve"> en caso de su fallecimiento, tales personas ejerzan ante </w:t>
       </w:r>
       <w:r>
         <w:rPr>
@@ -4430,7 +4468,16 @@
           <w:sz w:val="20"/>
           <w:szCs w:val="20"/>
         </w:rPr>
-        <w:t xml:space="preserve"> los Estados Unidos Mexicanos</w:t>
+        <w:t xml:space="preserve"> los Estados Unidos </w:t>
+      </w:r>
+      <w:proofErr w:type="gramStart"/>
+      <w:r>
+        <w:rPr>
+          <w:color w:val="000000" w:themeColor="text1"/>
+          <w:sz w:val="20"/>
+          <w:szCs w:val="20"/>
+        </w:rPr>
+        <w:t>Mexicanos</w:t>
       </w:r>
       <w:r>
         <w:rPr>
@@ -4446,7 +4493,16 @@
           <w:sz w:val="20"/>
           <w:szCs w:val="20"/>
         </w:rPr>
-        <w:t>que celebra el presente Contrato y que abre una Cuenta de Fondos de Pagos Electrónicos, siendo el titular de esta.</w:t>
+        <w:t>que</w:t>
+      </w:r>
+      <w:proofErr w:type="gramEnd"/>
+      <w:r>
+        <w:rPr>
+          <w:color w:val="000000" w:themeColor="text1"/>
+          <w:sz w:val="20"/>
+          <w:szCs w:val="20"/>
+        </w:rPr>
+        <w:t xml:space="preserve"> celebra el presente Contrato y que abre una Cuenta de Fondos de Pagos Electrónicos, siendo el titular de esta.</w:t>
       </w:r>
     </w:p>
     <w:p>
@@ -4839,7 +4895,25 @@
           <w:sz w:val="20"/>
           <w:szCs w:val="20"/>
         </w:rPr>
-        <w:t xml:space="preserve">abra a nombre del Cliente, en la que entre otros, realiza los registros de </w:t>
+        <w:t xml:space="preserve">abra a nombre del Cliente, en la </w:t>
+      </w:r>
+      <w:proofErr w:type="gramStart"/>
+      <w:r>
+        <w:rPr>
+          <w:color w:val="000000"/>
+          <w:sz w:val="20"/>
+          <w:szCs w:val="20"/>
+        </w:rPr>
+        <w:t>que</w:t>
+      </w:r>
+      <w:proofErr w:type="gramEnd"/>
+      <w:r>
+        <w:rPr>
+          <w:color w:val="000000"/>
+          <w:sz w:val="20"/>
+          <w:szCs w:val="20"/>
+        </w:rPr>
+        <w:t xml:space="preserve"> entre otros, realiza los registros de </w:t>
       </w:r>
       <w:r>
         <w:rPr>
@@ -7072,7 +7146,25 @@
           <w:sz w:val="20"/>
           <w:szCs w:val="20"/>
         </w:rPr>
-        <w:t xml:space="preserve">lleve a cabo la emisión, administración, redención y transmisión de los mismos, referidos a moneda nacional, </w:t>
+        <w:t xml:space="preserve">lleve a cabo la emisión, administración, redención y transmisión de </w:t>
+      </w:r>
+      <w:proofErr w:type="gramStart"/>
+      <w:r>
+        <w:rPr>
+          <w:color w:val="000000"/>
+          <w:sz w:val="20"/>
+          <w:szCs w:val="20"/>
+        </w:rPr>
+        <w:t>los mismos</w:t>
+      </w:r>
+      <w:proofErr w:type="gramEnd"/>
+      <w:r>
+        <w:rPr>
+          <w:color w:val="000000"/>
+          <w:sz w:val="20"/>
+          <w:szCs w:val="20"/>
+        </w:rPr>
+        <w:t xml:space="preserve">, referidos a moneda nacional, </w:t>
       </w:r>
       <w:r>
         <w:rPr>
@@ -7621,7 +7713,25 @@
           <w:sz w:val="20"/>
           <w:szCs w:val="20"/>
         </w:rPr>
-        <w:t xml:space="preserve"> vía SMS al número del teléfono móvil proporcionado por el Cliente. El Cliente deberá ingresar dicha contraseña en el campo que para tal efecto despliegue la Plataforma y una vez hecho esto, el Contrato se tendrá por celebrado entre las Partes. El Cliente reconoce y acepta que otorga su consentimiento expreso para celebrar el presente Contrato en el momento en que capture la contraseña única (TOTP) en el campo que esta le despliegue para ello, produciendo los mismos efectos que las leyes otorgan a los documentos suscritos con firma autógrafa y en consecuencia, con el mismo valor probatorio.</w:t>
+        <w:t xml:space="preserve"> vía SMS al número del teléfono móvil proporcionado por el Cliente. El Cliente deberá ingresar dicha contraseña en el campo que para tal efecto despliegue la Plataforma y una vez hecho esto, el Contrato se tendrá por celebrado entre las Partes. El Cliente reconoce y acepta que otorga su consentimiento expreso para celebrar el presente Contrato en el momento en que capture la contraseña única (TOTP) en el campo que esta le despliegue para ello, produciendo los mismos efectos que las leyes otorgan a los documentos suscritos con firma autógrafa </w:t>
+      </w:r>
+      <w:proofErr w:type="gramStart"/>
+      <w:r>
+        <w:rPr>
+          <w:color w:val="000000" w:themeColor="text1"/>
+          <w:sz w:val="20"/>
+          <w:szCs w:val="20"/>
+        </w:rPr>
+        <w:t>y</w:t>
+      </w:r>
+      <w:proofErr w:type="gramEnd"/>
+      <w:r>
+        <w:rPr>
+          <w:color w:val="000000" w:themeColor="text1"/>
+          <w:sz w:val="20"/>
+          <w:szCs w:val="20"/>
+        </w:rPr>
+        <w:t xml:space="preserve"> en consecuencia, con el mismo valor probatorio.</w:t>
       </w:r>
     </w:p>
     <w:p>
@@ -8967,7 +9077,25 @@
           <w:sz w:val="20"/>
           <w:szCs w:val="20"/>
         </w:rPr>
-        <w:t xml:space="preserve">El Cliente podrá realizar órdenes de Transferencias de Fondos de Pago Electrónico mediante la Plataforma, siempre y cuando se proporcionen los datos del beneficiario, monto de la transacción, cuenta e institución de destino, así como el concepto de la misma, datos indicados como necesarios. </w:t>
+        <w:t xml:space="preserve">El Cliente podrá realizar órdenes de Transferencias de Fondos de Pago Electrónico mediante la Plataforma, siempre y cuando se proporcionen los datos del beneficiario, monto de la transacción, cuenta e institución de destino, así como el concepto de </w:t>
+      </w:r>
+      <w:proofErr w:type="gramStart"/>
+      <w:r>
+        <w:rPr>
+          <w:color w:val="000000" w:themeColor="text1"/>
+          <w:sz w:val="20"/>
+          <w:szCs w:val="20"/>
+        </w:rPr>
+        <w:t>la misma</w:t>
+      </w:r>
+      <w:proofErr w:type="gramEnd"/>
+      <w:r>
+        <w:rPr>
+          <w:color w:val="000000" w:themeColor="text1"/>
+          <w:sz w:val="20"/>
+          <w:szCs w:val="20"/>
+        </w:rPr>
+        <w:t xml:space="preserve">, datos indicados como necesarios. </w:t>
       </w:r>
       <w:r>
         <w:rPr>
@@ -9664,6 +9792,7 @@
         <w:t xml:space="preserve"> </w:t>
       </w:r>
       <w:proofErr w:type="spellStart"/>
+      <w:proofErr w:type="gramStart"/>
       <w:r>
         <w:rPr>
           <w:color w:val="000000"/>
@@ -9673,6 +9802,7 @@
         <w:t>Mart</w:t>
       </w:r>
       <w:proofErr w:type="spellEnd"/>
+      <w:proofErr w:type="gramEnd"/>
       <w:r>
         <w:rPr>
           <w:color w:val="000000"/>
@@ -10191,13 +10321,23 @@
         </w:rPr>
         <w:t xml:space="preserve">de </w:t>
       </w:r>
-      <w:r>
-        <w:rPr>
-          <w:color w:val="000000"/>
-          <w:sz w:val="20"/>
-          <w:szCs w:val="20"/>
-        </w:rPr>
-        <w:t xml:space="preserve">dar aviso a </w:t>
+      <w:proofErr w:type="gramStart"/>
+      <w:r>
+        <w:rPr>
+          <w:color w:val="000000"/>
+          <w:sz w:val="20"/>
+          <w:szCs w:val="20"/>
+        </w:rPr>
+        <w:t>dar aviso</w:t>
+      </w:r>
+      <w:proofErr w:type="gramEnd"/>
+      <w:r>
+        <w:rPr>
+          <w:color w:val="000000"/>
+          <w:sz w:val="20"/>
+          <w:szCs w:val="20"/>
+        </w:rPr>
+        <w:t xml:space="preserve"> a </w:t>
       </w:r>
       <w:r>
         <w:rPr>
@@ -12089,6 +12229,7 @@
         <w:t xml:space="preserve"> </w:t>
       </w:r>
       <w:proofErr w:type="spellStart"/>
+      <w:proofErr w:type="gramStart"/>
       <w:r>
         <w:rPr>
           <w:color w:val="000000" w:themeColor="text1"/>
@@ -12098,6 +12239,7 @@
         <w:t>Mart</w:t>
       </w:r>
       <w:proofErr w:type="spellEnd"/>
+      <w:proofErr w:type="gramEnd"/>
       <w:r>
         <w:rPr>
           <w:color w:val="000000" w:themeColor="text1"/>
@@ -16254,7 +16396,25 @@
           <w:sz w:val="20"/>
           <w:szCs w:val="20"/>
         </w:rPr>
-        <w:t>Los mecanismos y procedimientos de identificación de los Clientes, así como los elementos de verificación de identidad son los que se encuentran en la cláusulas Octava, Décima Primera y Décima Segunda.</w:t>
+        <w:t xml:space="preserve">Los mecanismos y procedimientos de identificación de los Clientes, así como los elementos de verificación de identidad son los que se encuentran en </w:t>
+      </w:r>
+      <w:proofErr w:type="gramStart"/>
+      <w:r>
+        <w:rPr>
+          <w:color w:val="000000"/>
+          <w:sz w:val="20"/>
+          <w:szCs w:val="20"/>
+        </w:rPr>
+        <w:t>la cláusulas</w:t>
+      </w:r>
+      <w:proofErr w:type="gramEnd"/>
+      <w:r>
+        <w:rPr>
+          <w:color w:val="000000"/>
+          <w:sz w:val="20"/>
+          <w:szCs w:val="20"/>
+        </w:rPr>
+        <w:t xml:space="preserve"> Octava, Décima Primera y Décima Segunda.</w:t>
       </w:r>
     </w:p>
     <w:p>
@@ -19321,7 +19481,25 @@
                 <w:right w:val="nil"/>
                 <w:between w:val="nil"/>
               </w:pBdr>
+              <w:spacing w:line="227" w:lineRule="auto"/>
+              <w:rPr>
+                <w:color w:val="000000"/>
+                <w:sz w:val="20"/>
+                <w:szCs w:val="20"/>
+              </w:rPr>
+            </w:pPr>
+          </w:p>
+          <w:p>
+            <w:pPr>
+              <w:pBdr>
+                <w:top w:val="nil"/>
+                <w:left w:val="nil"/>
+                <w:bottom w:val="nil"/>
+                <w:right w:val="nil"/>
+                <w:between w:val="nil"/>
+              </w:pBdr>
               <w:spacing w:line="214" w:lineRule="auto"/>
+              <w:jc w:val="center"/>
               <w:rPr>
                 <w:color w:val="000000"/>
                 <w:sz w:val="20"/>
@@ -19330,10 +19508,56 @@
             </w:pPr>
             <w:r>
               <w:rPr>
-                <w:sz w:val="20"/>
-                <w:szCs w:val="20"/>
+                <w:noProof/>
               </w:rPr>
-              <w:t>$$legal$$</w:t>
+              <w:drawing>
+                <wp:inline distT="0" distB="0" distL="0" distR="0" wp14:anchorId="590164F5" wp14:editId="104C3D0F">
+                  <wp:extent cx="2228850" cy="283149"/>
+                  <wp:effectExtent l="0" t="0" r="0" b="3175"/>
+                  <wp:docPr id="1872901960" name="Imagen 3"/>
+                  <wp:cNvGraphicFramePr>
+                    <a:graphicFrameLocks xmlns:a="http://schemas.openxmlformats.org/drawingml/2006/main" noChangeAspect="1"/>
+                  </wp:cNvGraphicFramePr>
+                  <a:graphic xmlns:a="http://schemas.openxmlformats.org/drawingml/2006/main">
+                    <a:graphicData uri="http://schemas.openxmlformats.org/drawingml/2006/picture">
+                      <pic:pic xmlns:pic="http://schemas.openxmlformats.org/drawingml/2006/picture">
+                        <pic:nvPicPr>
+                          <pic:cNvPr id="0" name="Picture 6"/>
+                          <pic:cNvPicPr>
+                            <a:picLocks noChangeAspect="1" noChangeArrowheads="1"/>
+                          </pic:cNvPicPr>
+                        </pic:nvPicPr>
+                        <pic:blipFill>
+                          <a:blip r:embed="rId30" cstate="print">
+                            <a:extLst>
+                              <a:ext uri="{28A0092B-C50C-407E-A947-70E740481C1C}">
+                                <a14:useLocalDpi xmlns:a14="http://schemas.microsoft.com/office/drawing/2010/main" val="0"/>
+                              </a:ext>
+                            </a:extLst>
+                          </a:blip>
+                          <a:srcRect/>
+                          <a:stretch>
+                            <a:fillRect/>
+                          </a:stretch>
+                        </pic:blipFill>
+                        <pic:spPr bwMode="auto">
+                          <a:xfrm>
+                            <a:off x="0" y="0"/>
+                            <a:ext cx="2298750" cy="292029"/>
+                          </a:xfrm>
+                          <a:prstGeom prst="rect">
+                            <a:avLst/>
+                          </a:prstGeom>
+                          <a:noFill/>
+                          <a:ln>
+                            <a:noFill/>
+                          </a:ln>
+                        </pic:spPr>
+                      </pic:pic>
+                    </a:graphicData>
+                  </a:graphic>
+                </wp:inline>
+              </w:drawing>
             </w:r>
           </w:p>
         </w:tc>
@@ -19379,6 +19603,149 @@
                 <w:szCs w:val="20"/>
               </w:rPr>
               <w:t>$$cuenta$$</w:t>
+            </w:r>
+          </w:p>
+          <w:p>
+            <w:pPr>
+              <w:rPr>
+                <w:color w:val="000000"/>
+                <w:sz w:val="20"/>
+                <w:szCs w:val="20"/>
+              </w:rPr>
+            </w:pPr>
+          </w:p>
+          <w:p>
+            <w:pPr>
+              <w:spacing w:line="480" w:lineRule="auto"/>
+              <w:rPr>
+                <w:sz w:val="20"/>
+                <w:szCs w:val="20"/>
+              </w:rPr>
+            </w:pPr>
+            <w:r>
+              <w:rPr>
+                <w:color w:val="000000"/>
+                <w:sz w:val="20"/>
+                <w:szCs w:val="20"/>
+              </w:rPr>
+              <w:t>CLABE:</w:t>
+            </w:r>
+            <w:r>
+              <w:rPr>
+                <w:color w:val="000000"/>
+                <w:sz w:val="20"/>
+                <w:szCs w:val="20"/>
+              </w:rPr>
+              <w:t xml:space="preserve"> </w:t>
+            </w:r>
+            <w:r>
+              <w:rPr>
+                <w:sz w:val="20"/>
+                <w:szCs w:val="20"/>
+              </w:rPr>
+              <w:t>$$</w:t>
+            </w:r>
+            <w:proofErr w:type="spellStart"/>
+            <w:r>
+              <w:rPr>
+                <w:sz w:val="20"/>
+                <w:szCs w:val="20"/>
+              </w:rPr>
+              <w:t>clabe</w:t>
+            </w:r>
+            <w:proofErr w:type="spellEnd"/>
+            <w:r>
+              <w:rPr>
+                <w:sz w:val="20"/>
+                <w:szCs w:val="20"/>
+              </w:rPr>
+              <w:t>$$</w:t>
+            </w:r>
+          </w:p>
+        </w:tc>
+      </w:tr>
+      <w:tr>
+        <w:trPr>
+          <w:trHeight w:val="460"/>
+        </w:trPr>
+        <w:tc>
+          <w:tcPr>
+            <w:tcW w:w="4723" w:type="dxa"/>
+          </w:tcPr>
+          <w:p>
+            <w:pPr>
+              <w:pBdr>
+                <w:top w:val="nil"/>
+                <w:left w:val="nil"/>
+                <w:bottom w:val="nil"/>
+                <w:right w:val="nil"/>
+                <w:between w:val="nil"/>
+              </w:pBdr>
+              <w:spacing w:line="227" w:lineRule="auto"/>
+              <w:rPr>
+                <w:color w:val="000000"/>
+                <w:sz w:val="20"/>
+                <w:szCs w:val="20"/>
+              </w:rPr>
+            </w:pPr>
+          </w:p>
+        </w:tc>
+        <w:tc>
+          <w:tcPr>
+            <w:tcW w:w="4208" w:type="dxa"/>
+          </w:tcPr>
+          <w:p>
+            <w:pPr>
+              <w:pBdr>
+                <w:top w:val="nil"/>
+                <w:left w:val="nil"/>
+                <w:bottom w:val="nil"/>
+                <w:right w:val="nil"/>
+                <w:between w:val="nil"/>
+              </w:pBdr>
+              <w:spacing w:line="227" w:lineRule="auto"/>
+              <w:rPr>
+                <w:color w:val="000000"/>
+                <w:sz w:val="20"/>
+                <w:szCs w:val="20"/>
+              </w:rPr>
+            </w:pPr>
+            <w:r>
+              <w:rPr>
+                <w:color w:val="000000"/>
+                <w:sz w:val="20"/>
+                <w:szCs w:val="20"/>
+              </w:rPr>
+              <w:t>Correo electrónico:</w:t>
+            </w:r>
+            <w:r>
+              <w:rPr>
+                <w:color w:val="000000"/>
+                <w:sz w:val="20"/>
+                <w:szCs w:val="20"/>
+              </w:rPr>
+              <w:t xml:space="preserve"> </w:t>
+            </w:r>
+            <w:r>
+              <w:rPr>
+                <w:sz w:val="18"/>
+                <w:szCs w:val="18"/>
+              </w:rPr>
+              <w:t>$$</w:t>
+            </w:r>
+            <w:r>
+              <w:rPr>
+                <w:sz w:val="18"/>
+                <w:szCs w:val="18"/>
+              </w:rPr>
+              <w:t>correo</w:t>
+            </w:r>
+            <w:r>
+              <w:rPr>
+                <w:sz w:val="18"/>
+                <w:szCs w:val="18"/>
+              </w:rPr>
+              <w:t>$$</w:t>
             </w:r>
           </w:p>
         </w:tc>
@@ -19429,45 +19796,6 @@
                 <w:szCs w:val="20"/>
               </w:rPr>
             </w:pPr>
-            <w:r>
-              <w:rPr>
-                <w:color w:val="000000"/>
-                <w:sz w:val="20"/>
-                <w:szCs w:val="20"/>
-              </w:rPr>
-              <w:t>CLABE:</w:t>
-            </w:r>
-            <w:r>
-              <w:rPr>
-                <w:color w:val="000000"/>
-                <w:sz w:val="20"/>
-                <w:szCs w:val="20"/>
-              </w:rPr>
-              <w:t xml:space="preserve"> </w:t>
-            </w:r>
-            <w:r>
-              <w:rPr>
-                <w:sz w:val="20"/>
-                <w:szCs w:val="20"/>
-              </w:rPr>
-              <w:t>$$</w:t>
-            </w:r>
-            <w:proofErr w:type="spellStart"/>
-            <w:r>
-              <w:rPr>
-                <w:sz w:val="20"/>
-                <w:szCs w:val="20"/>
-              </w:rPr>
-              <w:t>clabe</w:t>
-            </w:r>
-            <w:proofErr w:type="spellEnd"/>
-            <w:r>
-              <w:rPr>
-                <w:sz w:val="20"/>
-                <w:szCs w:val="20"/>
-              </w:rPr>
-              <w:t>$$</w:t>
-            </w:r>
           </w:p>
         </w:tc>
       </w:tr>
@@ -19478,161 +19806,6 @@
         <w:tc>
           <w:tcPr>
             <w:tcW w:w="4723" w:type="dxa"/>
-          </w:tcPr>
-          <w:p>
-            <w:pPr>
-              <w:pBdr>
-                <w:top w:val="nil"/>
-                <w:left w:val="nil"/>
-                <w:bottom w:val="nil"/>
-                <w:right w:val="nil"/>
-                <w:between w:val="nil"/>
-              </w:pBdr>
-              <w:rPr>
-                <w:rFonts w:ascii="Times New Roman" w:eastAsia="Times New Roman" w:hAnsi="Times New Roman" w:cs="Times New Roman"/>
-                <w:color w:val="000000"/>
-                <w:sz w:val="20"/>
-                <w:szCs w:val="20"/>
-              </w:rPr>
-            </w:pPr>
-          </w:p>
-          <w:p>
-            <w:pPr>
-              <w:pBdr>
-                <w:top w:val="nil"/>
-                <w:left w:val="nil"/>
-                <w:bottom w:val="nil"/>
-                <w:right w:val="nil"/>
-                <w:between w:val="nil"/>
-              </w:pBdr>
-              <w:rPr>
-                <w:rFonts w:ascii="Times New Roman" w:eastAsia="Times New Roman" w:hAnsi="Times New Roman" w:cs="Times New Roman"/>
-                <w:color w:val="000000"/>
-                <w:sz w:val="20"/>
-                <w:szCs w:val="20"/>
-              </w:rPr>
-            </w:pPr>
-          </w:p>
-          <w:p>
-            <w:pPr>
-              <w:pBdr>
-                <w:top w:val="nil"/>
-                <w:left w:val="nil"/>
-                <w:bottom w:val="nil"/>
-                <w:right w:val="nil"/>
-                <w:between w:val="nil"/>
-              </w:pBdr>
-              <w:rPr>
-                <w:rFonts w:ascii="Times New Roman" w:eastAsia="Times New Roman" w:hAnsi="Times New Roman" w:cs="Times New Roman"/>
-                <w:color w:val="000000"/>
-                <w:sz w:val="20"/>
-                <w:szCs w:val="20"/>
-              </w:rPr>
-            </w:pPr>
-          </w:p>
-          <w:p>
-            <w:pPr>
-              <w:pBdr>
-                <w:top w:val="nil"/>
-                <w:left w:val="nil"/>
-                <w:bottom w:val="nil"/>
-                <w:right w:val="nil"/>
-                <w:between w:val="nil"/>
-              </w:pBdr>
-              <w:rPr>
-                <w:rFonts w:ascii="Times New Roman" w:eastAsia="Times New Roman" w:hAnsi="Times New Roman" w:cs="Times New Roman"/>
-                <w:color w:val="000000"/>
-                <w:sz w:val="20"/>
-                <w:szCs w:val="20"/>
-              </w:rPr>
-            </w:pPr>
-          </w:p>
-          <w:p>
-            <w:pPr>
-              <w:pBdr>
-                <w:top w:val="nil"/>
-                <w:left w:val="nil"/>
-                <w:bottom w:val="nil"/>
-                <w:right w:val="nil"/>
-                <w:between w:val="nil"/>
-              </w:pBdr>
-              <w:rPr>
-                <w:rFonts w:ascii="Times New Roman" w:eastAsia="Times New Roman" w:hAnsi="Times New Roman" w:cs="Times New Roman"/>
-                <w:color w:val="000000"/>
-                <w:sz w:val="20"/>
-                <w:szCs w:val="20"/>
-              </w:rPr>
-            </w:pPr>
-          </w:p>
-        </w:tc>
-        <w:tc>
-          <w:tcPr>
-            <w:tcW w:w="4208" w:type="dxa"/>
-          </w:tcPr>
-          <w:p>
-            <w:pPr>
-              <w:pBdr>
-                <w:top w:val="nil"/>
-                <w:left w:val="nil"/>
-                <w:bottom w:val="nil"/>
-                <w:right w:val="nil"/>
-                <w:between w:val="nil"/>
-              </w:pBdr>
-              <w:spacing w:before="110"/>
-              <w:rPr>
-                <w:color w:val="000000"/>
-                <w:sz w:val="20"/>
-                <w:szCs w:val="20"/>
-              </w:rPr>
-            </w:pPr>
-            <w:r>
-              <w:rPr>
-                <w:color w:val="000000"/>
-                <w:sz w:val="20"/>
-                <w:szCs w:val="20"/>
-              </w:rPr>
-              <w:t>Correo electrónico:</w:t>
-            </w:r>
-            <w:r>
-              <w:rPr>
-                <w:color w:val="000000"/>
-                <w:sz w:val="20"/>
-                <w:szCs w:val="20"/>
-              </w:rPr>
-              <w:t xml:space="preserve"> </w:t>
-            </w:r>
-            <w:r>
-              <w:rPr>
-                <w:sz w:val="18"/>
-                <w:szCs w:val="18"/>
-              </w:rPr>
-              <w:t>$$</w:t>
-            </w:r>
-            <w:r>
-              <w:rPr>
-                <w:sz w:val="18"/>
-                <w:szCs w:val="18"/>
-              </w:rPr>
-              <w:t>correo</w:t>
-            </w:r>
-            <w:r>
-              <w:rPr>
-                <w:sz w:val="18"/>
-                <w:szCs w:val="18"/>
-              </w:rPr>
-              <w:t>$$</w:t>
-            </w:r>
-          </w:p>
-        </w:tc>
-      </w:tr>
-      <w:tr>
-        <w:trPr>
-          <w:trHeight w:val="345"/>
-        </w:trPr>
-        <w:tc>
-          <w:tcPr>
-            <w:tcW w:w="8931" w:type="dxa"/>
-            <w:gridSpan w:val="2"/>
           </w:tcPr>
           <w:p>
             <w:pPr>
@@ -19688,8 +19861,30 @@
                 <w:right w:val="nil"/>
                 <w:between w:val="nil"/>
               </w:pBdr>
-              <w:spacing w:before="112" w:line="214" w:lineRule="auto"/>
-              <w:ind w:left="333"/>
+              <w:rPr>
+                <w:rFonts w:ascii="Times New Roman" w:eastAsia="Times New Roman" w:hAnsi="Times New Roman" w:cs="Times New Roman"/>
+                <w:color w:val="000000"/>
+                <w:sz w:val="20"/>
+                <w:szCs w:val="20"/>
+                <w:u w:val="single"/>
+              </w:rPr>
+            </w:pPr>
+          </w:p>
+        </w:tc>
+        <w:tc>
+          <w:tcPr>
+            <w:tcW w:w="4208" w:type="dxa"/>
+          </w:tcPr>
+          <w:p>
+            <w:pPr>
+              <w:pBdr>
+                <w:top w:val="nil"/>
+                <w:left w:val="nil"/>
+                <w:bottom w:val="nil"/>
+                <w:right w:val="nil"/>
+                <w:between w:val="nil"/>
+              </w:pBdr>
+              <w:spacing w:before="110"/>
               <w:rPr>
                 <w:color w:val="000000"/>
                 <w:sz w:val="20"/>
@@ -19701,7 +19896,7 @@
       </w:tr>
       <w:tr>
         <w:trPr>
-          <w:trHeight w:val="226"/>
+          <w:trHeight w:val="345"/>
         </w:trPr>
         <w:tc>
           <w:tcPr>
@@ -19717,31 +19912,7 @@
                 <w:right w:val="nil"/>
                 <w:between w:val="nil"/>
               </w:pBdr>
-              <w:tabs>
-                <w:tab w:val="left" w:pos="5669"/>
-              </w:tabs>
-              <w:spacing w:line="206" w:lineRule="auto"/>
-              <w:ind w:left="333"/>
-              <w:rPr>
-                <w:color w:val="000000"/>
-                <w:sz w:val="20"/>
-                <w:szCs w:val="20"/>
-              </w:rPr>
-            </w:pPr>
-          </w:p>
-          <w:p>
-            <w:pPr>
-              <w:pBdr>
-                <w:top w:val="nil"/>
-                <w:left w:val="nil"/>
-                <w:bottom w:val="nil"/>
-                <w:right w:val="nil"/>
-                <w:between w:val="nil"/>
-              </w:pBdr>
-              <w:tabs>
-                <w:tab w:val="left" w:pos="5669"/>
-              </w:tabs>
-              <w:spacing w:line="206" w:lineRule="auto"/>
+              <w:spacing w:before="112" w:line="214" w:lineRule="auto"/>
               <w:ind w:left="333"/>
               <w:rPr>
                 <w:color w:val="000000"/>
@@ -19776,6 +19947,38 @@
           </w:p>
         </w:tc>
       </w:tr>
+      <w:tr>
+        <w:trPr>
+          <w:trHeight w:val="226"/>
+        </w:trPr>
+        <w:tc>
+          <w:tcPr>
+            <w:tcW w:w="8931" w:type="dxa"/>
+            <w:gridSpan w:val="2"/>
+          </w:tcPr>
+          <w:p>
+            <w:pPr>
+              <w:pBdr>
+                <w:top w:val="nil"/>
+                <w:left w:val="nil"/>
+                <w:bottom w:val="nil"/>
+                <w:right w:val="nil"/>
+                <w:between w:val="nil"/>
+              </w:pBdr>
+              <w:tabs>
+                <w:tab w:val="left" w:pos="5669"/>
+              </w:tabs>
+              <w:spacing w:line="206" w:lineRule="auto"/>
+              <w:ind w:left="333"/>
+              <w:rPr>
+                <w:color w:val="000000"/>
+                <w:sz w:val="20"/>
+                <w:szCs w:val="20"/>
+              </w:rPr>
+            </w:pPr>
+          </w:p>
+        </w:tc>
+      </w:tr>
     </w:tbl>
     <w:p>
       <w:pPr>
@@ -19811,6 +20014,23 @@
           <w:szCs w:val="20"/>
         </w:rPr>
       </w:pPr>
+      <w:r>
+        <w:rPr>
+          <w:b/>
+          <w:color w:val="000000"/>
+          <w:sz w:val="20"/>
+          <w:szCs w:val="20"/>
+        </w:rPr>
+        <w:t xml:space="preserve">Firma del Cliente:  </w:t>
+      </w:r>
+      <w:r>
+        <w:rPr>
+          <w:color w:val="000000"/>
+          <w:sz w:val="20"/>
+          <w:szCs w:val="20"/>
+        </w:rPr>
+        <w:t>$$firma$$</w:t>
+      </w:r>
       <w:r>
         <w:rPr>
           <w:color w:val="000000"/>
@@ -20247,8 +20467,8 @@
       </w:pPr>
     </w:p>
     <w:sectPr>
-      <w:headerReference w:type="default" r:id="rId30"/>
-      <w:footerReference w:type="default" r:id="rId31"/>
+      <w:headerReference w:type="default" r:id="rId31"/>
+      <w:footerReference w:type="default" r:id="rId32"/>
       <w:pgSz w:w="12240" w:h="15840"/>
       <w:pgMar w:top="1080" w:right="1580" w:bottom="1160" w:left="1600" w:header="416" w:footer="972" w:gutter="0"/>
       <w:cols w:space="720"/>
@@ -23335,6 +23555,26 @@
 </file>
 
 <file path=customXml/item2.xml><?xml version="1.0" encoding="utf-8"?>
+<?mso-contentType ?>
+<FormTemplates xmlns="http://schemas.microsoft.com/sharepoint/v3/contenttype/forms">
+  <Display>DocumentLibraryForm</Display>
+  <Edit>DocumentLibraryForm</Edit>
+  <New>DocumentLibraryForm</New>
+</FormTemplates>
+</file>
+
+<file path=customXml/item3.xml><?xml version="1.0" encoding="utf-8"?>
+<p:properties xmlns:p="http://schemas.microsoft.com/office/2006/metadata/properties" xmlns:xsi="http://www.w3.org/2001/XMLSchema-instance" xmlns:pc="http://schemas.microsoft.com/office/infopath/2007/PartnerControls">
+  <documentManagement>
+    <lcf76f155ced4ddcb4097134ff3c332f xmlns="d5f56ca3-6295-4dd8-ae1f-fab846f8e290">
+      <Terms xmlns="http://schemas.microsoft.com/office/infopath/2007/PartnerControls"/>
+    </lcf76f155ced4ddcb4097134ff3c332f>
+    <TaxCatchAll xmlns="167713f5-9354-407d-962e-99dab2928bf8" xsi:nil="true"/>
+  </documentManagement>
+</p:properties>
+</file>
+
+<file path=customXml/item4.xml><?xml version="1.0" encoding="utf-8"?>
 <ct:contentTypeSchema xmlns:ct="http://schemas.microsoft.com/office/2006/metadata/contentType" xmlns:ma="http://schemas.microsoft.com/office/2006/metadata/properties/metaAttributes" ct:_="" ma:_="" ma:contentTypeName="Documento" ma:contentTypeID="0x01010046FD9C2988882640A12D40857D6E2FFD" ma:contentTypeVersion="14" ma:contentTypeDescription="Crear nuevo documento." ma:contentTypeScope="" ma:versionID="540bef2e5bb302c672d23c9ca98ea450">
   <xsd:schema xmlns:xsd="http://www.w3.org/2001/XMLSchema" xmlns:xs="http://www.w3.org/2001/XMLSchema" xmlns:p="http://schemas.microsoft.com/office/2006/metadata/properties" xmlns:ns2="d5f56ca3-6295-4dd8-ae1f-fab846f8e290" xmlns:ns3="167713f5-9354-407d-962e-99dab2928bf8" targetNamespace="http://schemas.microsoft.com/office/2006/metadata/properties" ma:root="true" ma:fieldsID="2151f0d257b630af6dbf0fa52f8f688c" ns2:_="" ns3:_="">
     <xsd:import namespace="d5f56ca3-6295-4dd8-ae1f-fab846f8e290"/>
@@ -23563,26 +23803,6 @@
 </ct:contentTypeSchema>
 </file>
 
-<file path=customXml/item3.xml><?xml version="1.0" encoding="utf-8"?>
-<p:properties xmlns:p="http://schemas.microsoft.com/office/2006/metadata/properties" xmlns:xsi="http://www.w3.org/2001/XMLSchema-instance" xmlns:pc="http://schemas.microsoft.com/office/infopath/2007/PartnerControls">
-  <documentManagement>
-    <lcf76f155ced4ddcb4097134ff3c332f xmlns="d5f56ca3-6295-4dd8-ae1f-fab846f8e290">
-      <Terms xmlns="http://schemas.microsoft.com/office/infopath/2007/PartnerControls"/>
-    </lcf76f155ced4ddcb4097134ff3c332f>
-    <TaxCatchAll xmlns="167713f5-9354-407d-962e-99dab2928bf8" xsi:nil="true"/>
-  </documentManagement>
-</p:properties>
-</file>
-
-<file path=customXml/item4.xml><?xml version="1.0" encoding="utf-8"?>
-<?mso-contentType ?>
-<FormTemplates xmlns="http://schemas.microsoft.com/sharepoint/v3/contenttype/forms">
-  <Display>DocumentLibraryForm</Display>
-  <Edit>DocumentLibraryForm</Edit>
-  <New>DocumentLibraryForm</New>
-</FormTemplates>
-</file>
-
 <file path=customXml/itemProps1.xml><?xml version="1.0" encoding="utf-8"?>
 <ds:datastoreItem xmlns:ds="http://schemas.openxmlformats.org/officeDocument/2006/customXml" ds:itemID="{11111111-1234-1234-1234-123412341234}">
   <ds:schemaRefs>
@@ -23593,6 +23813,25 @@
 </file>
 
 <file path=customXml/itemProps2.xml><?xml version="1.0" encoding="utf-8"?>
+<ds:datastoreItem xmlns:ds="http://schemas.openxmlformats.org/officeDocument/2006/customXml" ds:itemID="{9546709B-70FD-4657-AE7A-39B41A51BD76}">
+  <ds:schemaRefs>
+    <ds:schemaRef ds:uri="http://schemas.microsoft.com/sharepoint/v3/contenttype/forms"/>
+  </ds:schemaRefs>
+</ds:datastoreItem>
+</file>
+
+<file path=customXml/itemProps3.xml><?xml version="1.0" encoding="utf-8"?>
+<ds:datastoreItem xmlns:ds="http://schemas.openxmlformats.org/officeDocument/2006/customXml" ds:itemID="{89A18ACD-54F1-438E-85F7-DCE46BD77AFA}">
+  <ds:schemaRefs>
+    <ds:schemaRef ds:uri="http://schemas.microsoft.com/office/2006/metadata/properties"/>
+    <ds:schemaRef ds:uri="http://schemas.microsoft.com/office/infopath/2007/PartnerControls"/>
+    <ds:schemaRef ds:uri="d5f56ca3-6295-4dd8-ae1f-fab846f8e290"/>
+    <ds:schemaRef ds:uri="167713f5-9354-407d-962e-99dab2928bf8"/>
+  </ds:schemaRefs>
+</ds:datastoreItem>
+</file>
+
+<file path=customXml/itemProps4.xml><?xml version="1.0" encoding="utf-8"?>
 <ds:datastoreItem xmlns:ds="http://schemas.openxmlformats.org/officeDocument/2006/customXml" ds:itemID="{6A55D200-9587-4515-BB3C-795B97A3758B}">
   <ds:schemaRefs>
     <ds:schemaRef ds:uri="http://schemas.microsoft.com/office/2006/metadata/contentType"/>
@@ -23609,23 +23848,4 @@
     <ds:schemaRef ds:uri="http://schemas.microsoft.com/internal/obd"/>
   </ds:schemaRefs>
 </ds:datastoreItem>
-</file>
-
-<file path=customXml/itemProps3.xml><?xml version="1.0" encoding="utf-8"?>
-<ds:datastoreItem xmlns:ds="http://schemas.openxmlformats.org/officeDocument/2006/customXml" ds:itemID="{89A18ACD-54F1-438E-85F7-DCE46BD77AFA}">
-  <ds:schemaRefs>
-    <ds:schemaRef ds:uri="http://schemas.microsoft.com/office/2006/metadata/properties"/>
-    <ds:schemaRef ds:uri="http://schemas.microsoft.com/office/infopath/2007/PartnerControls"/>
-    <ds:schemaRef ds:uri="d5f56ca3-6295-4dd8-ae1f-fab846f8e290"/>
-    <ds:schemaRef ds:uri="167713f5-9354-407d-962e-99dab2928bf8"/>
-  </ds:schemaRefs>
-</ds:datastoreItem>
-</file>
-
-<file path=customXml/itemProps4.xml><?xml version="1.0" encoding="utf-8"?>
-<ds:datastoreItem xmlns:ds="http://schemas.openxmlformats.org/officeDocument/2006/customXml" ds:itemID="{9546709B-70FD-4657-AE7A-39B41A51BD76}">
-  <ds:schemaRefs>
-    <ds:schemaRef ds:uri="http://schemas.microsoft.com/sharepoint/v3/contenttype/forms"/>
-  </ds:schemaRefs>
-</ds:datastoreItem>
 </file>
</xml_diff>

<commit_message>
Revert "Revert "Merge branch 'feature/R264820_FIXES' of https://dev.azure.com/cobiscorp/WAL/_git/wal-ib-middleware into feature/R264820_FIXES""
This reverts commit 9babbb4485b46de5d46b5259b31e7a3b5d9ce9a5.
</commit_message>
<xml_diff>
--- a/WriterService/Templates/Contratos/plantilla.docx
+++ b/WriterService/Templates/Contratos/plantilla.docx
@@ -179,8 +179,18 @@
                 <w:szCs w:val="20"/>
                 <w:lang w:val="es-MX" w:eastAsia="es-MX"/>
               </w:rPr>
-              <w:t>Cuenta Cashi</w:t>
+              <w:t xml:space="preserve">Cuenta </w:t>
             </w:r>
+            <w:proofErr w:type="spellStart"/>
+            <w:r>
+              <w:rPr>
+                <w:sz w:val="20"/>
+                <w:szCs w:val="20"/>
+                <w:lang w:val="es-MX" w:eastAsia="es-MX"/>
+              </w:rPr>
+              <w:t>Cashi</w:t>
+            </w:r>
+            <w:proofErr w:type="spellEnd"/>
           </w:p>
           <w:p>
             <w:pPr>
@@ -515,7 +525,27 @@
                 <w:szCs w:val="20"/>
                 <w:u w:val="single"/>
               </w:rPr>
-              <w:t>$$clabe$$</w:t>
+              <w:t>$$</w:t>
+            </w:r>
+            <w:proofErr w:type="spellStart"/>
+            <w:r>
+              <w:rPr>
+                <w:color w:val="000000"/>
+                <w:sz w:val="20"/>
+                <w:szCs w:val="20"/>
+                <w:u w:val="single"/>
+              </w:rPr>
+              <w:t>clabe</w:t>
+            </w:r>
+            <w:proofErr w:type="spellEnd"/>
+            <w:r>
+              <w:rPr>
+                <w:color w:val="000000"/>
+                <w:sz w:val="20"/>
+                <w:szCs w:val="20"/>
+                <w:u w:val="single"/>
+              </w:rPr>
+              <w:t>$$</w:t>
             </w:r>
           </w:p>
           <w:p>
@@ -1008,7 +1038,27 @@
                 <w:szCs w:val="20"/>
                 <w:lang w:val="es-MX" w:eastAsia="es-MX"/>
               </w:rPr>
-              <w:t>Cajas de las tiendas Walmart, Walmart Express, Bodega Aurrerá, Mi Bodega, Bodega Aurrerá Express, Sam’s Club.</w:t>
+              <w:t xml:space="preserve">Cajas de las tiendas Walmart, Walmart Express, Bodega Aurrerá, Mi Bodega, Bodega Aurrerá Express, </w:t>
+            </w:r>
+            <w:proofErr w:type="spellStart"/>
+            <w:r>
+              <w:rPr>
+                <w:color w:val="000000"/>
+                <w:sz w:val="20"/>
+                <w:szCs w:val="20"/>
+                <w:lang w:val="es-MX" w:eastAsia="es-MX"/>
+              </w:rPr>
+              <w:t>Sam’s</w:t>
+            </w:r>
+            <w:proofErr w:type="spellEnd"/>
+            <w:r>
+              <w:rPr>
+                <w:color w:val="000000"/>
+                <w:sz w:val="20"/>
+                <w:szCs w:val="20"/>
+                <w:lang w:val="es-MX" w:eastAsia="es-MX"/>
+              </w:rPr>
+              <w:t xml:space="preserve"> Club.</w:t>
             </w:r>
           </w:p>
         </w:tc>
@@ -1800,8 +1850,18 @@
                 <w:szCs w:val="20"/>
                 <w:lang w:val="es-MX" w:eastAsia="es-MX"/>
               </w:rPr>
-              <w:t>Aplicación Cashi</w:t>
+              <w:t xml:space="preserve">Aplicación </w:t>
             </w:r>
+            <w:proofErr w:type="spellStart"/>
+            <w:r>
+              <w:rPr>
+                <w:sz w:val="20"/>
+                <w:szCs w:val="20"/>
+                <w:lang w:val="es-MX" w:eastAsia="es-MX"/>
+              </w:rPr>
+              <w:t>Cashi</w:t>
+            </w:r>
+            <w:proofErr w:type="spellEnd"/>
           </w:p>
           <w:p>
             <w:pPr>
@@ -1849,7 +1909,29 @@
                 <w:szCs w:val="20"/>
                 <w:lang w:val="es-MX" w:eastAsia="es-MX"/>
               </w:rPr>
-              <w:t>Registro de Contratos de Adhesión Núm: 15828-458-042148/01-01181-0525</w:t>
+              <w:t xml:space="preserve">Registro de Contratos de Adhesión </w:t>
+            </w:r>
+            <w:proofErr w:type="spellStart"/>
+            <w:r>
+              <w:rPr>
+                <w:b/>
+                <w:bCs/>
+                <w:sz w:val="20"/>
+                <w:szCs w:val="20"/>
+                <w:lang w:val="es-MX" w:eastAsia="es-MX"/>
+              </w:rPr>
+              <w:t>Núm</w:t>
+            </w:r>
+            <w:proofErr w:type="spellEnd"/>
+            <w:r>
+              <w:rPr>
+                <w:b/>
+                <w:bCs/>
+                <w:sz w:val="20"/>
+                <w:szCs w:val="20"/>
+                <w:lang w:val="es-MX" w:eastAsia="es-MX"/>
+              </w:rPr>
+              <w:t>: 15828-458-042148/01-01181-0525</w:t>
             </w:r>
             <w:r>
               <w:rPr>
@@ -2479,7 +2561,25 @@
           <w:sz w:val="20"/>
           <w:szCs w:val="20"/>
         </w:rPr>
-        <w:t xml:space="preserve">el ubicado en Nextengo </w:t>
+        <w:t xml:space="preserve">el ubicado en </w:t>
+      </w:r>
+      <w:proofErr w:type="spellStart"/>
+      <w:r>
+        <w:rPr>
+          <w:color w:val="000000" w:themeColor="text1"/>
+          <w:sz w:val="20"/>
+          <w:szCs w:val="20"/>
+        </w:rPr>
+        <w:t>Nextengo</w:t>
+      </w:r>
+      <w:proofErr w:type="spellEnd"/>
+      <w:r>
+        <w:rPr>
+          <w:color w:val="000000" w:themeColor="text1"/>
+          <w:sz w:val="20"/>
+          <w:szCs w:val="20"/>
+        </w:rPr>
+        <w:t xml:space="preserve"> </w:t>
       </w:r>
       <w:r>
         <w:rPr>
@@ -2913,6 +3013,7 @@
           <w:lang w:val="en-US"/>
         </w:rPr>
       </w:pPr>
+      <w:proofErr w:type="spellStart"/>
       <w:r>
         <w:rPr>
           <w:color w:val="000000"/>
@@ -2920,7 +3021,17 @@
           <w:szCs w:val="20"/>
           <w:lang w:val="en-US"/>
         </w:rPr>
-        <w:t>Tiktok:</w:t>
+        <w:t>Tiktok</w:t>
+      </w:r>
+      <w:proofErr w:type="spellEnd"/>
+      <w:r>
+        <w:rPr>
+          <w:color w:val="000000"/>
+          <w:sz w:val="20"/>
+          <w:szCs w:val="20"/>
+          <w:lang w:val="en-US"/>
+        </w:rPr>
+        <w:t>:</w:t>
       </w:r>
       <w:r>
         <w:rPr>
@@ -3727,7 +3838,15 @@
         <w:jc w:val="center"/>
       </w:pPr>
       <w:r>
-        <w:t>C L Á U S U L A S</w:t>
+        <w:t xml:space="preserve">C L </w:t>
+      </w:r>
+      <w:proofErr w:type="spellStart"/>
+      <w:r>
+        <w:t>Á</w:t>
+      </w:r>
+      <w:proofErr w:type="spellEnd"/>
+      <w:r>
+        <w:t xml:space="preserve"> U S U L A S</w:t>
       </w:r>
     </w:p>
     <w:p>
@@ -4802,7 +4921,27 @@
           <w:sz w:val="20"/>
           <w:szCs w:val="20"/>
         </w:rPr>
-        <w:t xml:space="preserve">(ii) </w:t>
+        <w:t>(</w:t>
+      </w:r>
+      <w:proofErr w:type="spellStart"/>
+      <w:r>
+        <w:rPr>
+          <w:b/>
+          <w:color w:val="000000"/>
+          <w:sz w:val="20"/>
+          <w:szCs w:val="20"/>
+        </w:rPr>
+        <w:t>ii</w:t>
+      </w:r>
+      <w:proofErr w:type="spellEnd"/>
+      <w:r>
+        <w:rPr>
+          <w:b/>
+          <w:color w:val="000000"/>
+          <w:sz w:val="20"/>
+          <w:szCs w:val="20"/>
+        </w:rPr>
+        <w:t xml:space="preserve">) </w:t>
       </w:r>
       <w:r>
         <w:rPr>
@@ -4870,7 +5009,27 @@
           <w:sz w:val="20"/>
           <w:szCs w:val="20"/>
         </w:rPr>
-        <w:t xml:space="preserve">(ii) </w:t>
+        <w:t>(</w:t>
+      </w:r>
+      <w:proofErr w:type="spellStart"/>
+      <w:r>
+        <w:rPr>
+          <w:b/>
+          <w:color w:val="000000"/>
+          <w:sz w:val="20"/>
+          <w:szCs w:val="20"/>
+        </w:rPr>
+        <w:t>ii</w:t>
+      </w:r>
+      <w:proofErr w:type="spellEnd"/>
+      <w:r>
+        <w:rPr>
+          <w:b/>
+          <w:color w:val="000000"/>
+          <w:sz w:val="20"/>
+          <w:szCs w:val="20"/>
+        </w:rPr>
+        <w:t xml:space="preserve">) </w:t>
       </w:r>
       <w:r>
         <w:rPr>
@@ -5199,7 +5358,61 @@
           <w:sz w:val="20"/>
           <w:szCs w:val="20"/>
         </w:rPr>
-        <w:t>y que: (i) queden referidos a un valor monetario equivalente a una cantidad determinada de dinero, en moneda nacional; (ii) correspondan a una obligación de pago a cargo de su emisor, por la misma cantidad de dinero; (iii) sean emitidos contra la recepción de dicha cantidad de dinero, con el propósito de abonar, transferir o retirar dichos Fondos de Pago Electrónico, total o parcialmente, mediante la instrucción que, para esos efectos, del respectivo tenedor de los Fondos de Pago Electrónico, y (iv) sean aceptados por un tercero como recepción de la cantidad de dinero.</w:t>
+        <w:t>y que: (i) queden referidos a un valor monetario equivalente a una cantidad determinada de dinero, en moneda nacional; (</w:t>
+      </w:r>
+      <w:proofErr w:type="spellStart"/>
+      <w:r>
+        <w:rPr>
+          <w:color w:val="000000"/>
+          <w:sz w:val="20"/>
+          <w:szCs w:val="20"/>
+        </w:rPr>
+        <w:t>ii</w:t>
+      </w:r>
+      <w:proofErr w:type="spellEnd"/>
+      <w:r>
+        <w:rPr>
+          <w:color w:val="000000"/>
+          <w:sz w:val="20"/>
+          <w:szCs w:val="20"/>
+        </w:rPr>
+        <w:t>) correspondan a una obligación de pago a cargo de su emisor, por la misma cantidad de dinero; (</w:t>
+      </w:r>
+      <w:proofErr w:type="spellStart"/>
+      <w:r>
+        <w:rPr>
+          <w:color w:val="000000"/>
+          <w:sz w:val="20"/>
+          <w:szCs w:val="20"/>
+        </w:rPr>
+        <w:t>iii</w:t>
+      </w:r>
+      <w:proofErr w:type="spellEnd"/>
+      <w:r>
+        <w:rPr>
+          <w:color w:val="000000"/>
+          <w:sz w:val="20"/>
+          <w:szCs w:val="20"/>
+        </w:rPr>
+        <w:t>) sean emitidos contra la recepción de dicha cantidad de dinero, con el propósito de abonar, transferir o retirar dichos Fondos de Pago Electrónico, total o parcialmente, mediante la instrucción que, para esos efectos, del respectivo tenedor de los Fondos de Pago Electrónico, y (</w:t>
+      </w:r>
+      <w:proofErr w:type="spellStart"/>
+      <w:r>
+        <w:rPr>
+          <w:color w:val="000000"/>
+          <w:sz w:val="20"/>
+          <w:szCs w:val="20"/>
+        </w:rPr>
+        <w:t>iv</w:t>
+      </w:r>
+      <w:proofErr w:type="spellEnd"/>
+      <w:r>
+        <w:rPr>
+          <w:color w:val="000000"/>
+          <w:sz w:val="20"/>
+          <w:szCs w:val="20"/>
+        </w:rPr>
+        <w:t>) sean aceptados por un tercero como recepción de la cantidad de dinero.</w:t>
       </w:r>
     </w:p>
     <w:p>
@@ -5323,8 +5536,20 @@
           <w:sz w:val="20"/>
           <w:szCs w:val="20"/>
         </w:rPr>
-        <w:t>Monedero Cashi</w:t>
-      </w:r>
+        <w:t xml:space="preserve">Monedero </w:t>
+      </w:r>
+      <w:proofErr w:type="spellStart"/>
+      <w:r>
+        <w:rPr>
+          <w:b/>
+          <w:bCs/>
+          <w:color w:val="000000" w:themeColor="text1"/>
+          <w:sz w:val="20"/>
+          <w:szCs w:val="20"/>
+        </w:rPr>
+        <w:t>Cashi</w:t>
+      </w:r>
+      <w:proofErr w:type="spellEnd"/>
       <w:r>
         <w:rPr>
           <w:color w:val="000000" w:themeColor="text1"/>
@@ -5363,7 +5588,16 @@
           <w:sz w:val="20"/>
           <w:szCs w:val="20"/>
         </w:rPr>
-        <w:t xml:space="preserve"> Super</w:t>
+        <w:t xml:space="preserve"> </w:t>
+      </w:r>
+      <w:proofErr w:type="spellStart"/>
+      <w:r>
+        <w:rPr>
+          <w:color w:val="000000" w:themeColor="text1"/>
+          <w:sz w:val="20"/>
+          <w:szCs w:val="20"/>
+        </w:rPr>
+        <w:t>Super</w:t>
       </w:r>
       <w:r>
         <w:rPr>
@@ -5379,7 +5613,16 @@
           <w:sz w:val="20"/>
           <w:szCs w:val="20"/>
         </w:rPr>
-        <w:t>enter”, “Wal</w:t>
+        <w:t>enter</w:t>
+      </w:r>
+      <w:proofErr w:type="spellEnd"/>
+      <w:r>
+        <w:rPr>
+          <w:color w:val="000000" w:themeColor="text1"/>
+          <w:sz w:val="20"/>
+          <w:szCs w:val="20"/>
+        </w:rPr>
+        <w:t>”, “Wal</w:t>
       </w:r>
       <w:r>
         <w:rPr>
@@ -5395,7 +5638,43 @@
           <w:sz w:val="20"/>
           <w:szCs w:val="20"/>
         </w:rPr>
-        <w:t>art Express”, “Sam’s Club”, “Bodega Aurrera”, “Bodega Aurrera Express” y “Mi Bodega”, ubicados en la República Mexicana.</w:t>
+        <w:t>art Express”, “</w:t>
+      </w:r>
+      <w:proofErr w:type="spellStart"/>
+      <w:r>
+        <w:rPr>
+          <w:color w:val="000000" w:themeColor="text1"/>
+          <w:sz w:val="20"/>
+          <w:szCs w:val="20"/>
+        </w:rPr>
+        <w:t>Sam’s</w:t>
+      </w:r>
+      <w:proofErr w:type="spellEnd"/>
+      <w:r>
+        <w:rPr>
+          <w:color w:val="000000" w:themeColor="text1"/>
+          <w:sz w:val="20"/>
+          <w:szCs w:val="20"/>
+        </w:rPr>
+        <w:t xml:space="preserve"> Club”, “Bodega Aurrera”, “Bodega Aurrera Express” y “Mi Bodega”, ubicados en la </w:t>
+      </w:r>
+      <w:proofErr w:type="spellStart"/>
+      <w:r>
+        <w:rPr>
+          <w:color w:val="000000" w:themeColor="text1"/>
+          <w:sz w:val="20"/>
+          <w:szCs w:val="20"/>
+        </w:rPr>
+        <w:t>República</w:t>
+      </w:r>
+      <w:proofErr w:type="spellEnd"/>
+      <w:r>
+        <w:rPr>
+          <w:color w:val="000000" w:themeColor="text1"/>
+          <w:sz w:val="20"/>
+          <w:szCs w:val="20"/>
+        </w:rPr>
+        <w:t xml:space="preserve"> Mexicana.</w:t>
       </w:r>
     </w:p>
     <w:p>
@@ -5545,7 +5824,25 @@
           <w:sz w:val="20"/>
           <w:szCs w:val="20"/>
         </w:rPr>
-        <w:t xml:space="preserve">: Se refiere al sitio de internet publicado por Cashi bajo el dominio: </w:t>
+        <w:t xml:space="preserve">: Se refiere al sitio de internet publicado por </w:t>
+      </w:r>
+      <w:proofErr w:type="spellStart"/>
+      <w:r>
+        <w:rPr>
+          <w:color w:val="000000"/>
+          <w:sz w:val="20"/>
+          <w:szCs w:val="20"/>
+        </w:rPr>
+        <w:t>Cashi</w:t>
+      </w:r>
+      <w:proofErr w:type="spellEnd"/>
+      <w:r>
+        <w:rPr>
+          <w:color w:val="000000"/>
+          <w:sz w:val="20"/>
+          <w:szCs w:val="20"/>
+        </w:rPr>
+        <w:t xml:space="preserve"> bajo el dominio: </w:t>
       </w:r>
       <w:hyperlink r:id="rId22">
         <w:r>
@@ -5975,6 +6272,7 @@
         </w:rPr>
         <w:t>(</w:t>
       </w:r>
+      <w:proofErr w:type="spellStart"/>
       <w:r>
         <w:rPr>
           <w:b/>
@@ -5985,6 +6283,7 @@
         </w:rPr>
         <w:t>bb</w:t>
       </w:r>
+      <w:proofErr w:type="spellEnd"/>
       <w:r>
         <w:rPr>
           <w:b/>
@@ -6073,6 +6372,7 @@
         </w:rPr>
         <w:t>(</w:t>
       </w:r>
+      <w:proofErr w:type="spellStart"/>
       <w:r>
         <w:rPr>
           <w:b/>
@@ -6083,6 +6383,7 @@
         </w:rPr>
         <w:t>cc</w:t>
       </w:r>
+      <w:proofErr w:type="spellEnd"/>
       <w:r>
         <w:rPr>
           <w:b/>
@@ -6193,7 +6494,29 @@
           <w:sz w:val="20"/>
           <w:szCs w:val="20"/>
         </w:rPr>
-        <w:t>(ii)</w:t>
+        <w:t>(</w:t>
+      </w:r>
+      <w:proofErr w:type="spellStart"/>
+      <w:r>
+        <w:rPr>
+          <w:b/>
+          <w:bCs/>
+          <w:color w:val="000000"/>
+          <w:sz w:val="20"/>
+          <w:szCs w:val="20"/>
+        </w:rPr>
+        <w:t>ii</w:t>
+      </w:r>
+      <w:proofErr w:type="spellEnd"/>
+      <w:r>
+        <w:rPr>
+          <w:b/>
+          <w:bCs/>
+          <w:color w:val="000000"/>
+          <w:sz w:val="20"/>
+          <w:szCs w:val="20"/>
+        </w:rPr>
+        <w:t>)</w:t>
       </w:r>
       <w:r>
         <w:rPr>
@@ -6255,6 +6578,7 @@
         </w:rPr>
         <w:t>(</w:t>
       </w:r>
+      <w:proofErr w:type="spellStart"/>
       <w:r>
         <w:rPr>
           <w:b/>
@@ -6265,6 +6589,7 @@
         </w:rPr>
         <w:t>dd</w:t>
       </w:r>
+      <w:proofErr w:type="spellEnd"/>
       <w:r>
         <w:rPr>
           <w:b/>
@@ -6386,6 +6711,7 @@
         </w:rPr>
         <w:t>(</w:t>
       </w:r>
+      <w:proofErr w:type="spellStart"/>
       <w:r>
         <w:rPr>
           <w:b/>
@@ -6396,6 +6722,7 @@
         </w:rPr>
         <w:t>ee</w:t>
       </w:r>
+      <w:proofErr w:type="spellEnd"/>
       <w:r>
         <w:rPr>
           <w:b/>
@@ -6481,6 +6808,7 @@
         </w:rPr>
         <w:t>(</w:t>
       </w:r>
+      <w:proofErr w:type="spellStart"/>
       <w:r>
         <w:rPr>
           <w:b/>
@@ -6491,6 +6819,7 @@
         </w:rPr>
         <w:t>ff</w:t>
       </w:r>
+      <w:proofErr w:type="spellEnd"/>
       <w:r>
         <w:rPr>
           <w:b/>
@@ -6596,6 +6925,7 @@
         </w:rPr>
         <w:t>(</w:t>
       </w:r>
+      <w:proofErr w:type="spellStart"/>
       <w:r>
         <w:rPr>
           <w:b/>
@@ -6606,6 +6936,7 @@
         </w:rPr>
         <w:t>gg</w:t>
       </w:r>
+      <w:proofErr w:type="spellEnd"/>
       <w:r>
         <w:rPr>
           <w:b/>
@@ -6750,7 +7081,27 @@
           <w:sz w:val="20"/>
           <w:szCs w:val="20"/>
         </w:rPr>
-        <w:t xml:space="preserve">(ii) </w:t>
+        <w:t>(</w:t>
+      </w:r>
+      <w:proofErr w:type="spellStart"/>
+      <w:r>
+        <w:rPr>
+          <w:b/>
+          <w:color w:val="000000"/>
+          <w:sz w:val="20"/>
+          <w:szCs w:val="20"/>
+        </w:rPr>
+        <w:t>ii</w:t>
+      </w:r>
+      <w:proofErr w:type="spellEnd"/>
+      <w:r>
+        <w:rPr>
+          <w:b/>
+          <w:color w:val="000000"/>
+          <w:sz w:val="20"/>
+          <w:szCs w:val="20"/>
+        </w:rPr>
+        <w:t xml:space="preserve">) </w:t>
       </w:r>
       <w:r>
         <w:rPr>
@@ -6956,7 +7307,25 @@
           <w:sz w:val="20"/>
           <w:szCs w:val="20"/>
         </w:rPr>
-        <w:t xml:space="preserve">Aquellas personas físicas que cuenten con un Monedero Cashi podrán abrir una Cuenta de Fondos de Pago Electrónico en </w:t>
+        <w:t xml:space="preserve">Aquellas personas físicas que cuenten con un Monedero </w:t>
+      </w:r>
+      <w:proofErr w:type="spellStart"/>
+      <w:r>
+        <w:rPr>
+          <w:color w:val="000000" w:themeColor="text1"/>
+          <w:sz w:val="20"/>
+          <w:szCs w:val="20"/>
+        </w:rPr>
+        <w:t>Cashi</w:t>
+      </w:r>
+      <w:proofErr w:type="spellEnd"/>
+      <w:r>
+        <w:rPr>
+          <w:color w:val="000000" w:themeColor="text1"/>
+          <w:sz w:val="20"/>
+          <w:szCs w:val="20"/>
+        </w:rPr>
+        <w:t xml:space="preserve"> podrán abrir una Cuenta de Fondos de Pago Electrónico en </w:t>
       </w:r>
       <w:r>
         <w:rPr>
@@ -7151,7 +7520,67 @@
           <w:sz w:val="20"/>
           <w:szCs w:val="20"/>
         </w:rPr>
-        <w:t xml:space="preserve">Time-based One Time Password </w:t>
+        <w:t>Time-</w:t>
+      </w:r>
+      <w:proofErr w:type="spellStart"/>
+      <w:r>
+        <w:rPr>
+          <w:i/>
+          <w:color w:val="000000" w:themeColor="text1"/>
+          <w:sz w:val="20"/>
+          <w:szCs w:val="20"/>
+        </w:rPr>
+        <w:t>based</w:t>
+      </w:r>
+      <w:proofErr w:type="spellEnd"/>
+      <w:r>
+        <w:rPr>
+          <w:i/>
+          <w:color w:val="000000" w:themeColor="text1"/>
+          <w:sz w:val="20"/>
+          <w:szCs w:val="20"/>
+        </w:rPr>
+        <w:t xml:space="preserve"> </w:t>
+      </w:r>
+      <w:proofErr w:type="spellStart"/>
+      <w:r>
+        <w:rPr>
+          <w:i/>
+          <w:color w:val="000000" w:themeColor="text1"/>
+          <w:sz w:val="20"/>
+          <w:szCs w:val="20"/>
+        </w:rPr>
+        <w:t>One</w:t>
+      </w:r>
+      <w:proofErr w:type="spellEnd"/>
+      <w:r>
+        <w:rPr>
+          <w:i/>
+          <w:color w:val="000000" w:themeColor="text1"/>
+          <w:sz w:val="20"/>
+          <w:szCs w:val="20"/>
+        </w:rPr>
+        <w:t xml:space="preserve"> Time </w:t>
+      </w:r>
+      <w:proofErr w:type="spellStart"/>
+      <w:r>
+        <w:rPr>
+          <w:i/>
+          <w:color w:val="000000" w:themeColor="text1"/>
+          <w:sz w:val="20"/>
+          <w:szCs w:val="20"/>
+        </w:rPr>
+        <w:t>Password</w:t>
+      </w:r>
+      <w:proofErr w:type="spellEnd"/>
+      <w:r>
+        <w:rPr>
+          <w:i/>
+          <w:color w:val="000000" w:themeColor="text1"/>
+          <w:sz w:val="20"/>
+          <w:szCs w:val="20"/>
+        </w:rPr>
+        <w:t xml:space="preserve"> </w:t>
       </w:r>
       <w:r>
         <w:rPr>
@@ -9214,7 +9643,43 @@
           <w:sz w:val="20"/>
           <w:szCs w:val="20"/>
         </w:rPr>
-        <w:t>se la entregará en su domicilio. El Cliente también podrá adquirir la Tarjeta en los establecimientos comerciales de Nueva Wal Mart de México,</w:t>
+        <w:t xml:space="preserve">se la entregará en su domicilio. El Cliente también podrá adquirir la Tarjeta en los establecimientos comerciales de Nueva </w:t>
+      </w:r>
+      <w:proofErr w:type="spellStart"/>
+      <w:r>
+        <w:rPr>
+          <w:color w:val="000000"/>
+          <w:sz w:val="20"/>
+          <w:szCs w:val="20"/>
+        </w:rPr>
+        <w:t>Wal</w:t>
+      </w:r>
+      <w:proofErr w:type="spellEnd"/>
+      <w:r>
+        <w:rPr>
+          <w:color w:val="000000"/>
+          <w:sz w:val="20"/>
+          <w:szCs w:val="20"/>
+        </w:rPr>
+        <w:t xml:space="preserve"> </w:t>
+      </w:r>
+      <w:proofErr w:type="spellStart"/>
+      <w:r>
+        <w:rPr>
+          <w:color w:val="000000"/>
+          <w:sz w:val="20"/>
+          <w:szCs w:val="20"/>
+        </w:rPr>
+        <w:t>Mart</w:t>
+      </w:r>
+      <w:proofErr w:type="spellEnd"/>
+      <w:r>
+        <w:rPr>
+          <w:color w:val="000000"/>
+          <w:sz w:val="20"/>
+          <w:szCs w:val="20"/>
+        </w:rPr>
+        <w:t xml:space="preserve"> de México,</w:t>
       </w:r>
     </w:p>
     <w:p>
@@ -9275,16 +9740,34 @@
           <w:sz w:val="20"/>
           <w:szCs w:val="20"/>
         </w:rPr>
-        <w:t xml:space="preserve"> Supercenter,</w:t>
-      </w:r>
-      <w:r>
-        <w:rPr>
-          <w:color w:val="000000" w:themeColor="text1"/>
-          <w:sz w:val="20"/>
-          <w:szCs w:val="20"/>
-        </w:rPr>
         <w:t xml:space="preserve"> </w:t>
       </w:r>
+      <w:proofErr w:type="spellStart"/>
+      <w:r>
+        <w:rPr>
+          <w:color w:val="000000" w:themeColor="text1"/>
+          <w:sz w:val="20"/>
+          <w:szCs w:val="20"/>
+        </w:rPr>
+        <w:t>Supercenter</w:t>
+      </w:r>
+      <w:proofErr w:type="spellEnd"/>
+      <w:r>
+        <w:rPr>
+          <w:color w:val="000000" w:themeColor="text1"/>
+          <w:sz w:val="20"/>
+          <w:szCs w:val="20"/>
+        </w:rPr>
+        <w:t>,</w:t>
+      </w:r>
+      <w:r>
+        <w:rPr>
+          <w:color w:val="000000" w:themeColor="text1"/>
+          <w:sz w:val="20"/>
+          <w:szCs w:val="20"/>
+        </w:rPr>
+        <w:t xml:space="preserve"> </w:t>
+      </w:r>
       <w:r>
         <w:rPr>
           <w:color w:val="000000" w:themeColor="text1"/>
@@ -9323,7 +9806,25 @@
           <w:sz w:val="20"/>
           <w:szCs w:val="20"/>
         </w:rPr>
-        <w:t xml:space="preserve"> Sam’s Club, o bien, de otros terceros que en el futuro establezcan una alianza con </w:t>
+        <w:t xml:space="preserve"> </w:t>
+      </w:r>
+      <w:proofErr w:type="spellStart"/>
+      <w:r>
+        <w:rPr>
+          <w:color w:val="000000" w:themeColor="text1"/>
+          <w:sz w:val="20"/>
+          <w:szCs w:val="20"/>
+        </w:rPr>
+        <w:t>Sam’s</w:t>
+      </w:r>
+      <w:proofErr w:type="spellEnd"/>
+      <w:r>
+        <w:rPr>
+          <w:color w:val="000000" w:themeColor="text1"/>
+          <w:sz w:val="20"/>
+          <w:szCs w:val="20"/>
+        </w:rPr>
+        <w:t xml:space="preserve"> Club, o bien, de otros terceros que en el futuro establezcan una alianza con </w:t>
       </w:r>
       <w:r>
         <w:rPr>
@@ -9438,7 +9939,25 @@
           <w:sz w:val="20"/>
           <w:szCs w:val="20"/>
         </w:rPr>
-        <w:t xml:space="preserve">de la Tarjeta y el cambio de NIP mediante la aplicación móvil en el momento que lo desee, quedando así la Tarjeta asociada a su Cuenta de Fondos de Pago Electrónico. En caso de que se haya adquirido la Tarjeta previo a la apertura de la Cuenta, la Tarjeta no podrá ser usada hasta que el Cliente realice (i) su proceso de alta en la Plataforma; (ii) entregue la información y documentación que </w:t>
+        <w:t>de la Tarjeta y el cambio de NIP mediante la aplicación móvil en el momento que lo desee, quedando así la Tarjeta asociada a su Cuenta de Fondos de Pago Electrónico. En caso de que se haya adquirido la Tarjeta previo a la apertura de la Cuenta, la Tarjeta no podrá ser usada hasta que el Cliente realice (i) su proceso de alta en la Plataforma; (</w:t>
+      </w:r>
+      <w:proofErr w:type="spellStart"/>
+      <w:r>
+        <w:rPr>
+          <w:color w:val="000000"/>
+          <w:sz w:val="20"/>
+          <w:szCs w:val="20"/>
+        </w:rPr>
+        <w:t>ii</w:t>
+      </w:r>
+      <w:proofErr w:type="spellEnd"/>
+      <w:r>
+        <w:rPr>
+          <w:color w:val="000000"/>
+          <w:sz w:val="20"/>
+          <w:szCs w:val="20"/>
+        </w:rPr>
+        <w:t xml:space="preserve">) entregue la información y documentación que </w:t>
       </w:r>
       <w:r>
         <w:rPr>
@@ -9455,7 +9974,43 @@
           <w:sz w:val="20"/>
           <w:szCs w:val="20"/>
         </w:rPr>
-        <w:t>le solicite para la apertura de la Cuenta; (iii) firme el presente Contrato y (iv) active la Tarjeta, conforme a lo previsto en este Contrato.</w:t>
+        <w:t>le solicite para la apertura de la Cuenta; (</w:t>
+      </w:r>
+      <w:proofErr w:type="spellStart"/>
+      <w:r>
+        <w:rPr>
+          <w:color w:val="000000"/>
+          <w:sz w:val="20"/>
+          <w:szCs w:val="20"/>
+        </w:rPr>
+        <w:t>iii</w:t>
+      </w:r>
+      <w:proofErr w:type="spellEnd"/>
+      <w:r>
+        <w:rPr>
+          <w:color w:val="000000"/>
+          <w:sz w:val="20"/>
+          <w:szCs w:val="20"/>
+        </w:rPr>
+        <w:t>) firme el presente Contrato y (</w:t>
+      </w:r>
+      <w:proofErr w:type="spellStart"/>
+      <w:r>
+        <w:rPr>
+          <w:color w:val="000000"/>
+          <w:sz w:val="20"/>
+          <w:szCs w:val="20"/>
+        </w:rPr>
+        <w:t>iv</w:t>
+      </w:r>
+      <w:proofErr w:type="spellEnd"/>
+      <w:r>
+        <w:rPr>
+          <w:color w:val="000000"/>
+          <w:sz w:val="20"/>
+          <w:szCs w:val="20"/>
+        </w:rPr>
+        <w:t>) active la Tarjeta, conforme a lo previsto en este Contrato.</w:t>
       </w:r>
     </w:p>
     <w:p>
@@ -10687,7 +11242,27 @@
           <w:sz w:val="20"/>
           <w:szCs w:val="20"/>
         </w:rPr>
-        <w:t xml:space="preserve">(ii) </w:t>
+        <w:t>(</w:t>
+      </w:r>
+      <w:proofErr w:type="spellStart"/>
+      <w:r>
+        <w:rPr>
+          <w:b/>
+          <w:color w:val="000000"/>
+          <w:sz w:val="20"/>
+          <w:szCs w:val="20"/>
+        </w:rPr>
+        <w:t>ii</w:t>
+      </w:r>
+      <w:proofErr w:type="spellEnd"/>
+      <w:r>
+        <w:rPr>
+          <w:b/>
+          <w:color w:val="000000"/>
+          <w:sz w:val="20"/>
+          <w:szCs w:val="20"/>
+        </w:rPr>
+        <w:t xml:space="preserve">) </w:t>
       </w:r>
       <w:r>
         <w:rPr>
@@ -10704,7 +11279,27 @@
           <w:sz w:val="20"/>
           <w:szCs w:val="20"/>
         </w:rPr>
-        <w:t xml:space="preserve">(iii) </w:t>
+        <w:t>(</w:t>
+      </w:r>
+      <w:proofErr w:type="spellStart"/>
+      <w:r>
+        <w:rPr>
+          <w:b/>
+          <w:color w:val="000000"/>
+          <w:sz w:val="20"/>
+          <w:szCs w:val="20"/>
+        </w:rPr>
+        <w:t>iii</w:t>
+      </w:r>
+      <w:proofErr w:type="spellEnd"/>
+      <w:r>
+        <w:rPr>
+          <w:b/>
+          <w:color w:val="000000"/>
+          <w:sz w:val="20"/>
+          <w:szCs w:val="20"/>
+        </w:rPr>
+        <w:t xml:space="preserve">) </w:t>
       </w:r>
       <w:r>
         <w:rPr>
@@ -10721,7 +11316,27 @@
           <w:sz w:val="20"/>
           <w:szCs w:val="20"/>
         </w:rPr>
-        <w:t xml:space="preserve">(iv) </w:t>
+        <w:t>(</w:t>
+      </w:r>
+      <w:proofErr w:type="spellStart"/>
+      <w:r>
+        <w:rPr>
+          <w:b/>
+          <w:color w:val="000000"/>
+          <w:sz w:val="20"/>
+          <w:szCs w:val="20"/>
+        </w:rPr>
+        <w:t>iv</w:t>
+      </w:r>
+      <w:proofErr w:type="spellEnd"/>
+      <w:r>
+        <w:rPr>
+          <w:b/>
+          <w:color w:val="000000"/>
+          <w:sz w:val="20"/>
+          <w:szCs w:val="20"/>
+        </w:rPr>
+        <w:t xml:space="preserve">) </w:t>
       </w:r>
       <w:r>
         <w:rPr>
@@ -11453,7 +12068,61 @@
           <w:sz w:val="20"/>
           <w:szCs w:val="20"/>
         </w:rPr>
-        <w:t xml:space="preserve">, Nueva Wal Mart de México, S. de R.L. de C.V. operador de las tiendas del Grupo Walmart de México y Centroamérica (tiendas Wal-Mart, Wal-Mart Express, Bodega Aurrerá, Mi Bodega, Bodega Aurrerá Express, Sam’s Club) u otro tercero que en el futuro establezca una alianza con </w:t>
+        <w:t xml:space="preserve">, Nueva </w:t>
+      </w:r>
+      <w:proofErr w:type="spellStart"/>
+      <w:r>
+        <w:rPr>
+          <w:color w:val="000000" w:themeColor="text1"/>
+          <w:sz w:val="20"/>
+          <w:szCs w:val="20"/>
+        </w:rPr>
+        <w:t>Wal</w:t>
+      </w:r>
+      <w:proofErr w:type="spellEnd"/>
+      <w:r>
+        <w:rPr>
+          <w:color w:val="000000" w:themeColor="text1"/>
+          <w:sz w:val="20"/>
+          <w:szCs w:val="20"/>
+        </w:rPr>
+        <w:t xml:space="preserve"> </w:t>
+      </w:r>
+      <w:proofErr w:type="spellStart"/>
+      <w:r>
+        <w:rPr>
+          <w:color w:val="000000" w:themeColor="text1"/>
+          <w:sz w:val="20"/>
+          <w:szCs w:val="20"/>
+        </w:rPr>
+        <w:t>Mart</w:t>
+      </w:r>
+      <w:proofErr w:type="spellEnd"/>
+      <w:r>
+        <w:rPr>
+          <w:color w:val="000000" w:themeColor="text1"/>
+          <w:sz w:val="20"/>
+          <w:szCs w:val="20"/>
+        </w:rPr>
+        <w:t xml:space="preserve"> de México, S. de R.L. de C.V. operador de las tiendas del Grupo Walmart de México y Centroamérica (tiendas Wal-Mart, Wal-Mart Express, Bodega Aurrerá, Mi Bodega, Bodega Aurrerá Express, </w:t>
+      </w:r>
+      <w:proofErr w:type="spellStart"/>
+      <w:r>
+        <w:rPr>
+          <w:color w:val="000000" w:themeColor="text1"/>
+          <w:sz w:val="20"/>
+          <w:szCs w:val="20"/>
+        </w:rPr>
+        <w:t>Sam’s</w:t>
+      </w:r>
+      <w:proofErr w:type="spellEnd"/>
+      <w:r>
+        <w:rPr>
+          <w:color w:val="000000" w:themeColor="text1"/>
+          <w:sz w:val="20"/>
+          <w:szCs w:val="20"/>
+        </w:rPr>
+        <w:t xml:space="preserve"> Club) u otro tercero que en el futuro establezca una alianza con </w:t>
       </w:r>
       <w:r>
         <w:rPr>
@@ -12538,13 +13207,23 @@
         </w:rPr>
         <w:t xml:space="preserve"> </w:t>
       </w:r>
-      <w:r>
-        <w:rPr>
-          <w:color w:val="000000" w:themeColor="text1"/>
-          <w:sz w:val="20"/>
-          <w:szCs w:val="20"/>
-        </w:rPr>
-        <w:t xml:space="preserve">ó más tardar dentro de las 24 (veinticuatro) horas posteriores a su </w:t>
+      <w:proofErr w:type="spellStart"/>
+      <w:r>
+        <w:rPr>
+          <w:color w:val="000000" w:themeColor="text1"/>
+          <w:sz w:val="20"/>
+          <w:szCs w:val="20"/>
+        </w:rPr>
+        <w:t>ó</w:t>
+      </w:r>
+      <w:proofErr w:type="spellEnd"/>
+      <w:r>
+        <w:rPr>
+          <w:color w:val="000000" w:themeColor="text1"/>
+          <w:sz w:val="20"/>
+          <w:szCs w:val="20"/>
+        </w:rPr>
+        <w:t xml:space="preserve"> más tardar dentro de las 24 (veinticuatro) horas posteriores a su </w:t>
       </w:r>
       <w:r>
         <w:rPr>
@@ -15099,7 +15778,25 @@
           <w:sz w:val="20"/>
           <w:szCs w:val="20"/>
         </w:rPr>
-        <w:t>el importe no exceda el equivalente a trescientas UMAs, en tres años, o</w:t>
+        <w:t xml:space="preserve">el importe no exceda el equivalente a trescientas </w:t>
+      </w:r>
+      <w:proofErr w:type="spellStart"/>
+      <w:r>
+        <w:rPr>
+          <w:color w:val="000000"/>
+          <w:sz w:val="20"/>
+          <w:szCs w:val="20"/>
+        </w:rPr>
+        <w:t>UMAs</w:t>
+      </w:r>
+      <w:proofErr w:type="spellEnd"/>
+      <w:r>
+        <w:rPr>
+          <w:color w:val="000000"/>
+          <w:sz w:val="20"/>
+          <w:szCs w:val="20"/>
+        </w:rPr>
+        <w:t>, en tres años, o</w:t>
       </w:r>
     </w:p>
     <w:p>
@@ -15126,7 +15823,27 @@
           <w:sz w:val="20"/>
           <w:szCs w:val="20"/>
         </w:rPr>
-        <w:t xml:space="preserve">(ii) </w:t>
+        <w:t>(</w:t>
+      </w:r>
+      <w:proofErr w:type="spellStart"/>
+      <w:r>
+        <w:rPr>
+          <w:b/>
+          <w:color w:val="000000"/>
+          <w:sz w:val="20"/>
+          <w:szCs w:val="20"/>
+        </w:rPr>
+        <w:t>ii</w:t>
+      </w:r>
+      <w:proofErr w:type="spellEnd"/>
+      <w:r>
+        <w:rPr>
+          <w:b/>
+          <w:color w:val="000000"/>
+          <w:sz w:val="20"/>
+          <w:szCs w:val="20"/>
+        </w:rPr>
+        <w:t xml:space="preserve">) </w:t>
       </w:r>
       <w:r>
         <w:rPr>
@@ -15350,7 +16067,27 @@
           <w:sz w:val="20"/>
           <w:szCs w:val="20"/>
         </w:rPr>
-        <w:t xml:space="preserve">(ii) </w:t>
+        <w:t>(</w:t>
+      </w:r>
+      <w:proofErr w:type="spellStart"/>
+      <w:r>
+        <w:rPr>
+          <w:b/>
+          <w:color w:val="000000"/>
+          <w:sz w:val="20"/>
+          <w:szCs w:val="20"/>
+        </w:rPr>
+        <w:t>ii</w:t>
+      </w:r>
+      <w:proofErr w:type="spellEnd"/>
+      <w:r>
+        <w:rPr>
+          <w:b/>
+          <w:color w:val="000000"/>
+          <w:sz w:val="20"/>
+          <w:szCs w:val="20"/>
+        </w:rPr>
+        <w:t xml:space="preserve">) </w:t>
       </w:r>
       <w:r>
         <w:rPr>
@@ -15367,7 +16104,27 @@
           <w:sz w:val="20"/>
           <w:szCs w:val="20"/>
         </w:rPr>
-        <w:t xml:space="preserve">(iii) </w:t>
+        <w:t>(</w:t>
+      </w:r>
+      <w:proofErr w:type="spellStart"/>
+      <w:r>
+        <w:rPr>
+          <w:b/>
+          <w:color w:val="000000"/>
+          <w:sz w:val="20"/>
+          <w:szCs w:val="20"/>
+        </w:rPr>
+        <w:t>iii</w:t>
+      </w:r>
+      <w:proofErr w:type="spellEnd"/>
+      <w:r>
+        <w:rPr>
+          <w:b/>
+          <w:color w:val="000000"/>
+          <w:sz w:val="20"/>
+          <w:szCs w:val="20"/>
+        </w:rPr>
+        <w:t xml:space="preserve">) </w:t>
       </w:r>
       <w:r>
         <w:rPr>
@@ -16301,7 +17058,27 @@
           <w:sz w:val="20"/>
           <w:szCs w:val="20"/>
         </w:rPr>
-        <w:t xml:space="preserve">(ii) </w:t>
+        <w:t>(</w:t>
+      </w:r>
+      <w:proofErr w:type="spellStart"/>
+      <w:r>
+        <w:rPr>
+          <w:b/>
+          <w:color w:val="000000"/>
+          <w:sz w:val="20"/>
+          <w:szCs w:val="20"/>
+        </w:rPr>
+        <w:t>ii</w:t>
+      </w:r>
+      <w:proofErr w:type="spellEnd"/>
+      <w:r>
+        <w:rPr>
+          <w:b/>
+          <w:color w:val="000000"/>
+          <w:sz w:val="20"/>
+          <w:szCs w:val="20"/>
+        </w:rPr>
+        <w:t xml:space="preserve">) </w:t>
       </w:r>
       <w:r>
         <w:rPr>
@@ -16336,7 +17113,27 @@
           <w:szCs w:val="20"/>
         </w:rPr>
         <w:lastRenderedPageBreak/>
-        <w:t xml:space="preserve">(iii) </w:t>
+        <w:t>(</w:t>
+      </w:r>
+      <w:proofErr w:type="spellStart"/>
+      <w:r>
+        <w:rPr>
+          <w:b/>
+          <w:color w:val="000000"/>
+          <w:sz w:val="20"/>
+          <w:szCs w:val="20"/>
+        </w:rPr>
+        <w:t>iii</w:t>
+      </w:r>
+      <w:proofErr w:type="spellEnd"/>
+      <w:r>
+        <w:rPr>
+          <w:b/>
+          <w:color w:val="000000"/>
+          <w:sz w:val="20"/>
+          <w:szCs w:val="20"/>
+        </w:rPr>
+        <w:t xml:space="preserve">) </w:t>
       </w:r>
       <w:r>
         <w:rPr>
@@ -17419,7 +18216,27 @@
           <w:sz w:val="20"/>
           <w:szCs w:val="20"/>
         </w:rPr>
-        <w:t xml:space="preserve">(ii) </w:t>
+        <w:t>(</w:t>
+      </w:r>
+      <w:proofErr w:type="spellStart"/>
+      <w:r>
+        <w:rPr>
+          <w:b/>
+          <w:color w:val="000000"/>
+          <w:sz w:val="20"/>
+          <w:szCs w:val="20"/>
+        </w:rPr>
+        <w:t>ii</w:t>
+      </w:r>
+      <w:proofErr w:type="spellEnd"/>
+      <w:r>
+        <w:rPr>
+          <w:b/>
+          <w:color w:val="000000"/>
+          <w:sz w:val="20"/>
+          <w:szCs w:val="20"/>
+        </w:rPr>
+        <w:t xml:space="preserve">) </w:t>
       </w:r>
       <w:r>
         <w:rPr>
@@ -17436,7 +18253,27 @@
           <w:sz w:val="20"/>
           <w:szCs w:val="20"/>
         </w:rPr>
-        <w:t xml:space="preserve">(iii) </w:t>
+        <w:t>(</w:t>
+      </w:r>
+      <w:proofErr w:type="spellStart"/>
+      <w:r>
+        <w:rPr>
+          <w:b/>
+          <w:color w:val="000000"/>
+          <w:sz w:val="20"/>
+          <w:szCs w:val="20"/>
+        </w:rPr>
+        <w:t>iii</w:t>
+      </w:r>
+      <w:proofErr w:type="spellEnd"/>
+      <w:r>
+        <w:rPr>
+          <w:b/>
+          <w:color w:val="000000"/>
+          <w:sz w:val="20"/>
+          <w:szCs w:val="20"/>
+        </w:rPr>
+        <w:t xml:space="preserve">) </w:t>
       </w:r>
       <w:r>
         <w:rPr>
@@ -17453,7 +18290,27 @@
           <w:sz w:val="20"/>
           <w:szCs w:val="20"/>
         </w:rPr>
-        <w:t xml:space="preserve">(iv) </w:t>
+        <w:t>(</w:t>
+      </w:r>
+      <w:proofErr w:type="spellStart"/>
+      <w:r>
+        <w:rPr>
+          <w:b/>
+          <w:color w:val="000000"/>
+          <w:sz w:val="20"/>
+          <w:szCs w:val="20"/>
+        </w:rPr>
+        <w:t>iv</w:t>
+      </w:r>
+      <w:proofErr w:type="spellEnd"/>
+      <w:r>
+        <w:rPr>
+          <w:b/>
+          <w:color w:val="000000"/>
+          <w:sz w:val="20"/>
+          <w:szCs w:val="20"/>
+        </w:rPr>
+        <w:t xml:space="preserve">) </w:t>
       </w:r>
       <w:r>
         <w:rPr>
@@ -18593,7 +19450,23 @@
                 <w:sz w:val="20"/>
                 <w:szCs w:val="20"/>
               </w:rPr>
-              <w:t>$$clabe$$</w:t>
+              <w:t>$$</w:t>
+            </w:r>
+            <w:proofErr w:type="spellStart"/>
+            <w:r>
+              <w:rPr>
+                <w:sz w:val="20"/>
+                <w:szCs w:val="20"/>
+              </w:rPr>
+              <w:t>clabe</w:t>
+            </w:r>
+            <w:proofErr w:type="spellEnd"/>
+            <w:r>
+              <w:rPr>
+                <w:sz w:val="20"/>
+                <w:szCs w:val="20"/>
+              </w:rPr>
+              <w:t>$$</w:t>
             </w:r>
           </w:p>
         </w:tc>
@@ -18806,6 +19679,24 @@
               <w:t xml:space="preserve"> </w:t>
             </w:r>
           </w:p>
+          <w:p>
+            <w:pPr>
+              <w:pBdr>
+                <w:top w:val="nil"/>
+                <w:left w:val="nil"/>
+                <w:bottom w:val="nil"/>
+                <w:right w:val="nil"/>
+                <w:between w:val="nil"/>
+              </w:pBdr>
+              <w:spacing w:before="112" w:line="214" w:lineRule="auto"/>
+              <w:ind w:left="333"/>
+              <w:rPr>
+                <w:color w:val="000000"/>
+                <w:sz w:val="20"/>
+                <w:szCs w:val="20"/>
+              </w:rPr>
+            </w:pPr>
+          </w:p>
         </w:tc>
       </w:tr>
       <w:tr>
@@ -18922,21 +19813,6 @@
       </w:pPr>
       <w:r>
         <w:rPr>
-          <w:b/>
-          <w:sz w:val="20"/>
-          <w:szCs w:val="20"/>
-        </w:rPr>
-        <w:t xml:space="preserve">Firma del Cliente:  </w:t>
-      </w:r>
-      <w:r>
-        <w:rPr>
-          <w:sz w:val="20"/>
-          <w:szCs w:val="20"/>
-        </w:rPr>
-        <w:t>$$firma$$</w:t>
-      </w:r>
-      <w:r>
-        <w:rPr>
           <w:color w:val="000000"/>
           <w:sz w:val="20"/>
           <w:szCs w:val="20"/>
@@ -19152,12 +20028,14 @@
               <w:rPr>
                 <w:b/>
                 <w:sz w:val="20"/>
+                <w:lang w:val="es-EC"/>
               </w:rPr>
             </w:pPr>
             <w:r>
               <w:rPr>
                 <w:b/>
                 <w:sz w:val="20"/>
+                <w:lang w:val="es-EC"/>
               </w:rPr>
               <w:t>Nombre:</w:t>
             </w:r>
@@ -19166,6 +20044,7 @@
                 <w:b/>
                 <w:spacing w:val="-14"/>
                 <w:sz w:val="20"/>
+                <w:lang w:val="es-EC"/>
               </w:rPr>
               <w:t xml:space="preserve"> </w:t>
             </w:r>
@@ -19173,6 +20052,7 @@
               <w:rPr>
                 <w:b/>
                 <w:sz w:val="20"/>
+                <w:lang w:val="es-EC"/>
               </w:rPr>
               <w:t>Apellido paterno, apellido</w:t>
             </w:r>
@@ -19185,12 +20065,14 @@
               <w:rPr>
                 <w:b/>
                 <w:sz w:val="20"/>
+                <w:lang w:val="es-EC"/>
               </w:rPr>
             </w:pPr>
             <w:r>
               <w:rPr>
                 <w:b/>
                 <w:sz w:val="20"/>
+                <w:lang w:val="es-EC"/>
               </w:rPr>
               <w:t>materno</w:t>
             </w:r>
@@ -19199,6 +20081,7 @@
                 <w:b/>
                 <w:spacing w:val="-2"/>
                 <w:sz w:val="20"/>
+                <w:lang w:val="es-EC"/>
               </w:rPr>
               <w:t xml:space="preserve"> </w:t>
             </w:r>
@@ -19206,6 +20089,7 @@
               <w:rPr>
                 <w:b/>
                 <w:sz w:val="20"/>
+                <w:lang w:val="es-EC"/>
               </w:rPr>
               <w:t>y</w:t>
             </w:r>
@@ -19214,6 +20098,7 @@
                 <w:b/>
                 <w:spacing w:val="-2"/>
                 <w:sz w:val="20"/>
+                <w:lang w:val="es-EC"/>
               </w:rPr>
               <w:t xml:space="preserve"> nombre(s)</w:t>
             </w:r>
@@ -19232,6 +20117,7 @@
                 <w:sz w:val="20"/>
               </w:rPr>
             </w:pPr>
+            <w:proofErr w:type="spellStart"/>
             <w:r>
               <w:rPr>
                 <w:b/>
@@ -19239,6 +20125,7 @@
               </w:rPr>
               <w:t>Fecha</w:t>
             </w:r>
+            <w:proofErr w:type="spellEnd"/>
             <w:r>
               <w:rPr>
                 <w:b/>
@@ -19260,8 +20147,18 @@
                 <w:spacing w:val="-2"/>
                 <w:sz w:val="20"/>
               </w:rPr>
-              <w:t xml:space="preserve"> nacimiento</w:t>
+              <w:t xml:space="preserve"> </w:t>
             </w:r>
+            <w:proofErr w:type="spellStart"/>
+            <w:r>
+              <w:rPr>
+                <w:b/>
+                <w:spacing w:val="-2"/>
+                <w:sz w:val="20"/>
+              </w:rPr>
+              <w:t>nacimiento</w:t>
+            </w:r>
+            <w:proofErr w:type="spellEnd"/>
           </w:p>
         </w:tc>
         <w:tc>
@@ -19277,6 +20174,7 @@
                 <w:sz w:val="20"/>
               </w:rPr>
             </w:pPr>
+            <w:proofErr w:type="spellStart"/>
             <w:r>
               <w:rPr>
                 <w:b/>
@@ -19285,6 +20183,7 @@
               </w:rPr>
               <w:t>Porcentaje</w:t>
             </w:r>
+            <w:proofErr w:type="spellEnd"/>
           </w:p>
         </w:tc>
       </w:tr>
@@ -22430,6 +23329,12 @@
 </file>
 
 <file path=customXml/item1.xml><?xml version="1.0" encoding="utf-8"?>
+<go:gDocsCustomXmlDataStorage xmlns:go="http://customooxmlschemas.google.com/" xmlns:r="http://schemas.openxmlformats.org/officeDocument/2006/relationships" uri="GoogleDocsCustomDataVersion2">
+  <go:docsCustomData xmlns:go="http://customooxmlschemas.google.com/" roundtripDataSignature="AMtx7mhFAmiPpeNK5aPXtfqCVWAQs0KuvA==">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</go:docsCustomData>
+</go:gDocsCustomXmlDataStorage>
+</file>
+
+<file path=customXml/item2.xml><?xml version="1.0" encoding="utf-8"?>
 <ct:contentTypeSchema xmlns:ct="http://schemas.microsoft.com/office/2006/metadata/contentType" xmlns:ma="http://schemas.microsoft.com/office/2006/metadata/properties/metaAttributes" ct:_="" ma:_="" ma:contentTypeName="Documento" ma:contentTypeID="0x01010046FD9C2988882640A12D40857D6E2FFD" ma:contentTypeVersion="14" ma:contentTypeDescription="Crear nuevo documento." ma:contentTypeScope="" ma:versionID="540bef2e5bb302c672d23c9ca98ea450">
   <xsd:schema xmlns:xsd="http://www.w3.org/2001/XMLSchema" xmlns:xs="http://www.w3.org/2001/XMLSchema" xmlns:p="http://schemas.microsoft.com/office/2006/metadata/properties" xmlns:ns2="d5f56ca3-6295-4dd8-ae1f-fab846f8e290" xmlns:ns3="167713f5-9354-407d-962e-99dab2928bf8" targetNamespace="http://schemas.microsoft.com/office/2006/metadata/properties" ma:root="true" ma:fieldsID="2151f0d257b630af6dbf0fa52f8f688c" ns2:_="" ns3:_="">
     <xsd:import namespace="d5f56ca3-6295-4dd8-ae1f-fab846f8e290"/>
@@ -22658,22 +23563,7 @@
 </ct:contentTypeSchema>
 </file>
 
-<file path=customXml/item2.xml><?xml version="1.0" encoding="utf-8"?>
-<go:gDocsCustomXmlDataStorage xmlns:go="http://customooxmlschemas.google.com/" xmlns:r="http://schemas.openxmlformats.org/officeDocument/2006/relationships" uri="GoogleDocsCustomDataVersion2">
-  <go:docsCustomData xmlns:go="http://customooxmlschemas.google.com/" roundtripDataSignature="AMtx7mhFAmiPpeNK5aPXtfqCVWAQs0KuvA==">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</go:docsCustomData>
-</go:gDocsCustomXmlDataStorage>
-</file>
-
 <file path=customXml/item3.xml><?xml version="1.0" encoding="utf-8"?>
-<?mso-contentType ?>
-<FormTemplates xmlns="http://schemas.microsoft.com/sharepoint/v3/contenttype/forms">
-  <Display>DocumentLibraryForm</Display>
-  <Edit>DocumentLibraryForm</Edit>
-  <New>DocumentLibraryForm</New>
-</FormTemplates>
-</file>
-
-<file path=customXml/item4.xml><?xml version="1.0" encoding="utf-8"?>
 <p:properties xmlns:p="http://schemas.microsoft.com/office/2006/metadata/properties" xmlns:xsi="http://www.w3.org/2001/XMLSchema-instance" xmlns:pc="http://schemas.microsoft.com/office/infopath/2007/PartnerControls">
   <documentManagement>
     <lcf76f155ced4ddcb4097134ff3c332f xmlns="d5f56ca3-6295-4dd8-ae1f-fab846f8e290">
@@ -22684,7 +23574,25 @@
 </p:properties>
 </file>
 
+<file path=customXml/item4.xml><?xml version="1.0" encoding="utf-8"?>
+<?mso-contentType ?>
+<FormTemplates xmlns="http://schemas.microsoft.com/sharepoint/v3/contenttype/forms">
+  <Display>DocumentLibraryForm</Display>
+  <Edit>DocumentLibraryForm</Edit>
+  <New>DocumentLibraryForm</New>
+</FormTemplates>
+</file>
+
 <file path=customXml/itemProps1.xml><?xml version="1.0" encoding="utf-8"?>
+<ds:datastoreItem xmlns:ds="http://schemas.openxmlformats.org/officeDocument/2006/customXml" ds:itemID="{11111111-1234-1234-1234-123412341234}">
+  <ds:schemaRefs>
+    <ds:schemaRef ds:uri="http://customooxmlschemas.google.com/"/>
+    <ds:schemaRef ds:uri="http://schemas.openxmlformats.org/officeDocument/2006/relationships"/>
+  </ds:schemaRefs>
+</ds:datastoreItem>
+</file>
+
+<file path=customXml/itemProps2.xml><?xml version="1.0" encoding="utf-8"?>
 <ds:datastoreItem xmlns:ds="http://schemas.openxmlformats.org/officeDocument/2006/customXml" ds:itemID="{6A55D200-9587-4515-BB3C-795B97A3758B}">
   <ds:schemaRefs>
     <ds:schemaRef ds:uri="http://schemas.microsoft.com/office/2006/metadata/contentType"/>
@@ -22703,24 +23611,7 @@
 </ds:datastoreItem>
 </file>
 
-<file path=customXml/itemProps2.xml><?xml version="1.0" encoding="utf-8"?>
-<ds:datastoreItem xmlns:ds="http://schemas.openxmlformats.org/officeDocument/2006/customXml" ds:itemID="{11111111-1234-1234-1234-123412341234}">
-  <ds:schemaRefs>
-    <ds:schemaRef ds:uri="http://customooxmlschemas.google.com/"/>
-    <ds:schemaRef ds:uri="http://schemas.openxmlformats.org/officeDocument/2006/relationships"/>
-  </ds:schemaRefs>
-</ds:datastoreItem>
-</file>
-
 <file path=customXml/itemProps3.xml><?xml version="1.0" encoding="utf-8"?>
-<ds:datastoreItem xmlns:ds="http://schemas.openxmlformats.org/officeDocument/2006/customXml" ds:itemID="{9546709B-70FD-4657-AE7A-39B41A51BD76}">
-  <ds:schemaRefs>
-    <ds:schemaRef ds:uri="http://schemas.microsoft.com/sharepoint/v3/contenttype/forms"/>
-  </ds:schemaRefs>
-</ds:datastoreItem>
-</file>
-
-<file path=customXml/itemProps4.xml><?xml version="1.0" encoding="utf-8"?>
 <ds:datastoreItem xmlns:ds="http://schemas.openxmlformats.org/officeDocument/2006/customXml" ds:itemID="{89A18ACD-54F1-438E-85F7-DCE46BD77AFA}">
   <ds:schemaRefs>
     <ds:schemaRef ds:uri="http://schemas.microsoft.com/office/2006/metadata/properties"/>
@@ -22729,4 +23620,12 @@
     <ds:schemaRef ds:uri="167713f5-9354-407d-962e-99dab2928bf8"/>
   </ds:schemaRefs>
 </ds:datastoreItem>
+</file>
+
+<file path=customXml/itemProps4.xml><?xml version="1.0" encoding="utf-8"?>
+<ds:datastoreItem xmlns:ds="http://schemas.openxmlformats.org/officeDocument/2006/customXml" ds:itemID="{9546709B-70FD-4657-AE7A-39B41A51BD76}">
+  <ds:schemaRefs>
+    <ds:schemaRef ds:uri="http://schemas.microsoft.com/sharepoint/v3/contenttype/forms"/>
+  </ds:schemaRefs>
+</ds:datastoreItem>
 </file>
</xml_diff>

<commit_message>
APA-se añade firma digital
</commit_message>
<xml_diff>
--- a/WriterService/Templates/Contratos/plantilla.docx
+++ b/WriterService/Templates/Contratos/plantilla.docx
@@ -17714,8 +17714,6 @@
               </w:rPr>
               <w:t>$$clabe$$</w:t>
             </w:r>
-            <w:bookmarkStart w:id="1" w:name="_GoBack"/>
-            <w:bookmarkEnd w:id="1"/>
           </w:p>
         </w:tc>
       </w:tr>
@@ -18118,6 +18116,51 @@
     </w:p>
     <w:p>
       <w:pPr>
+        <w:pBdr>
+          <w:top w:val="none" w:color="auto" w:sz="0" w:space="0"/>
+          <w:left w:val="none" w:color="auto" w:sz="0" w:space="0"/>
+          <w:bottom w:val="none" w:color="auto" w:sz="0" w:space="0"/>
+          <w:right w:val="none" w:color="auto" w:sz="0" w:space="0"/>
+          <w:between w:val="none" w:color="auto" w:sz="0" w:space="0"/>
+        </w:pBdr>
+        <w:spacing w:line="276" w:lineRule="auto"/>
+        <w:rPr>
+          <w:color w:val="000000"/>
+          <w:sz w:val="20"/>
+          <w:szCs w:val="20"/>
+        </w:rPr>
+      </w:pPr>
+      <w:r>
+        <w:rPr>
+          <w:b/>
+          <w:color w:val="000000"/>
+          <w:sz w:val="20"/>
+          <w:szCs w:val="20"/>
+        </w:rPr>
+        <w:t xml:space="preserve">Firma del Cliente:  </w:t>
+      </w:r>
+      <w:r>
+        <w:rPr>
+          <w:color w:val="000000"/>
+          <w:sz w:val="20"/>
+          <w:szCs w:val="20"/>
+        </w:rPr>
+        <w:t>$$firma$$</w:t>
+      </w:r>
+      <w:bookmarkStart w:id="1" w:name="_GoBack"/>
+      <w:bookmarkEnd w:id="1"/>
+    </w:p>
+    <w:p>
+      <w:pPr>
+        <w:rPr>
+          <w:color w:val="000000"/>
+          <w:sz w:val="20"/>
+          <w:szCs w:val="20"/>
+        </w:rPr>
+      </w:pPr>
+    </w:p>
+    <w:p>
+      <w:pPr>
         <w:rPr>
           <w:color w:val="000000"/>
           <w:sz w:val="20"/>
@@ -18614,7 +18657,7 @@
     <w:sdtPr>
       <w:id w:val="147562664"/>
       <w:docPartObj>
-        <w:docPartGallery w:val="AutoText"/>
+        <w:docPartGallery w:val="autotext"/>
       </w:docPartObj>
     </w:sdtPr>
     <w:sdtContent>
@@ -18622,7 +18665,7 @@
         <w:sdtPr>
           <w:id w:val="-1705238520"/>
           <w:docPartObj>
-            <w:docPartGallery w:val="AutoText"/>
+            <w:docPartGallery w:val="autotext"/>
           </w:docPartObj>
         </w:sdtPr>
         <w:sdtContent>
@@ -20482,7 +20525,7 @@
     <w:lsdException w:uiPriority="99" w:name="envelope address"/>
     <w:lsdException w:uiPriority="99" w:name="envelope return"/>
     <w:lsdException w:uiPriority="99" w:name="footnote reference"/>
-    <w:lsdException w:uiPriority="99" w:name="annotation reference"/>
+    <w:lsdException w:qFormat="1" w:uiPriority="99" w:name="annotation reference"/>
     <w:lsdException w:uiPriority="99" w:name="line number"/>
     <w:lsdException w:uiPriority="99" w:name="page number"/>
     <w:lsdException w:uiPriority="99" w:name="endnote reference"/>
@@ -20862,6 +20905,7 @@
     <w:basedOn w:val="8"/>
     <w:semiHidden/>
     <w:unhideWhenUsed/>
+    <w:qFormat/>
     <w:uiPriority w:val="99"/>
     <w:rPr>
       <w:sz w:val="16"/>
@@ -21450,14 +21494,9 @@
 </file>
 
 <file path=customXml/item3.xml><?xml version="1.0" encoding="utf-8"?>
-<p:properties xmlns:p="http://schemas.microsoft.com/office/2006/metadata/properties" xmlns:xsi="http://www.w3.org/2001/XMLSchema-instance" xmlns:pc="http://schemas.microsoft.com/office/infopath/2007/PartnerControls">
-  <documentManagement>
-    <lcf76f155ced4ddcb4097134ff3c332f xmlns="d5f56ca3-6295-4dd8-ae1f-fab846f8e290">
-      <Terms xmlns="http://schemas.microsoft.com/office/infopath/2007/PartnerControls"/>
-    </lcf76f155ced4ddcb4097134ff3c332f>
-    <TaxCatchAll xmlns="167713f5-9354-407d-962e-99dab2928bf8" xsi:nil="true"/>
-  </documentManagement>
-</p:properties>
+<go:gDocsCustomXmlDataStorage xmlns:go="http://customooxmlschemas.google.com/" xmlns:r="http://schemas.openxmlformats.org/officeDocument/2006/relationships" uri="GoogleDocsCustomDataVersion2">
+  <go:docsCustomData xmlns:go="http://customooxmlschemas.google.com/" roundtripDataSignature="AMtx7mhFAmiPpeNK5aPXtfqCVWAQs0KuvA==">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</go:docsCustomData>
+</go:gDocsCustomXmlDataStorage>
 </file>
 
 <file path=customXml/item4.xml><?xml version="1.0" encoding="utf-8"?>
@@ -21690,9 +21729,14 @@
 </file>
 
 <file path=customXml/item5.xml><?xml version="1.0" encoding="utf-8"?>
-<go:gDocsCustomXmlDataStorage xmlns:go="http://customooxmlschemas.google.com/" xmlns:r="http://schemas.openxmlformats.org/officeDocument/2006/relationships" uri="GoogleDocsCustomDataVersion2">
-  <go:docsCustomData xmlns:go="http://customooxmlschemas.google.com/" roundtripDataSignature="AMtx7mhFAmiPpeNK5aPXtfqCVWAQs0KuvA==">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</go:docsCustomData>
-</go:gDocsCustomXmlDataStorage>
+<p:properties xmlns:p="http://schemas.microsoft.com/office/2006/metadata/properties" xmlns:xsi="http://www.w3.org/2001/XMLSchema-instance" xmlns:pc="http://schemas.microsoft.com/office/infopath/2007/PartnerControls">
+  <documentManagement>
+    <lcf76f155ced4ddcb4097134ff3c332f xmlns="d5f56ca3-6295-4dd8-ae1f-fab846f8e290">
+      <Terms xmlns="http://schemas.microsoft.com/office/infopath/2007/PartnerControls"/>
+    </lcf76f155ced4ddcb4097134ff3c332f>
+    <TaxCatchAll xmlns="167713f5-9354-407d-962e-99dab2928bf8" xsi:nil="true"/>
+  </documentManagement>
+</p:properties>
 </file>
 
 <file path=customXml/itemProps1.xml><?xml version="1.0" encoding="utf-8"?>
@@ -21710,7 +21754,7 @@
 </file>
 
 <file path=customXml/itemProps3.xml><?xml version="1.0" encoding="utf-8"?>
-<ds:datastoreItem xmlns:ds="http://schemas.openxmlformats.org/officeDocument/2006/customXml" ds:itemID="{89A18ACD-54F1-438E-85F7-DCE46BD77AFA}">
+<ds:datastoreItem xmlns:ds="http://schemas.openxmlformats.org/officeDocument/2006/customXml" ds:itemID="{11111111-1234-1234-1234-123412341234}">
   <ds:schemaRefs/>
 </ds:datastoreItem>
 </file>
@@ -21722,7 +21766,7 @@
 </file>
 
 <file path=customXml/itemProps5.xml><?xml version="1.0" encoding="utf-8"?>
-<ds:datastoreItem xmlns:ds="http://schemas.openxmlformats.org/officeDocument/2006/customXml" ds:itemID="{11111111-1234-1234-1234-123412341234}">
+<ds:datastoreItem xmlns:ds="http://schemas.openxmlformats.org/officeDocument/2006/customXml" ds:itemID="{89A18ACD-54F1-438E-85F7-DCE46BD77AFA}">
   <ds:schemaRefs/>
 </ds:datastoreItem>
 </file>
</xml_diff>